<commit_message>
[ADD] | rapport q2
</commit_message>
<xml_diff>
--- a/rapport/Réponses.docx
+++ b/rapport/Réponses.docx
@@ -4,13 +4,6 @@
   <w:body>
     <w:sdt>
       <w:sdtPr>
-        <w:id w:val="747080997"/>
-        <w:docPartObj>
-          <w:docPartGallery w:val="Cover Pages"/>
-          <w:docPartUnique/>
-        </w:docPartObj>
-      </w:sdtPr>
-      <w:sdtEndPr>
         <w:rPr>
           <w:rFonts w:eastAsiaTheme="minorHAnsi"/>
           <w:kern w:val="2"/>
@@ -19,7 +12,12 @@
           <w:lang w:val="fr-CA" w:eastAsia="en-US"/>
           <w14:ligatures w14:val="standardContextual"/>
         </w:rPr>
-      </w:sdtEndPr>
+        <w:id w:val="747080997"/>
+        <w:docPartObj>
+          <w:docPartGallery w:val="Cover Pages"/>
+          <w:docPartUnique/>
+        </w:docPartObj>
+      </w:sdtPr>
       <w:sdtContent>
         <w:p>
           <w:pPr>
@@ -3715,40 +3713,6 @@
                                   </w:sdtContent>
                                 </w:sdt>
                               </w:p>
-                              <w:p>
-                                <w:pPr>
-                                  <w:spacing w:before="120"/>
-                                  <w:rPr>
-                                    <w:color w:val="404040" w:themeColor="text1" w:themeTint="BF"/>
-                                    <w:sz w:val="36"/>
-                                    <w:szCs w:val="36"/>
-                                  </w:rPr>
-                                </w:pPr>
-                                <w:sdt>
-                                  <w:sdtPr>
-                                    <w:rPr>
-                                      <w:color w:val="404040" w:themeColor="text1" w:themeTint="BF"/>
-                                      <w:sz w:val="36"/>
-                                      <w:szCs w:val="36"/>
-                                    </w:rPr>
-                                    <w:alias w:val="Sous-titre"/>
-                                    <w:tag w:val=""/>
-                                    <w:id w:val="-1148361611"/>
-                                    <w:dataBinding w:prefixMappings="xmlns:ns0='http://purl.org/dc/elements/1.1/' xmlns:ns1='http://schemas.openxmlformats.org/package/2006/metadata/core-properties' " w:xpath="/ns1:coreProperties[1]/ns0:subject[1]" w:storeItemID="{6C3C8BC8-F283-45AE-878A-BAB7291924A1}"/>
-                                    <w:text/>
-                                  </w:sdtPr>
-                                  <w:sdtContent>
-                                    <w:r>
-                                      <w:rPr>
-                                        <w:color w:val="404040" w:themeColor="text1" w:themeTint="BF"/>
-                                        <w:sz w:val="36"/>
-                                        <w:szCs w:val="36"/>
-                                      </w:rPr>
-                                      <w:t>Thomas Vaudescal (11237578) – Benjamin Viau</w:t>
-                                    </w:r>
-                                  </w:sdtContent>
-                                </w:sdt>
-                              </w:p>
                             </w:txbxContent>
                           </wps:txbx>
                           <wps:bodyPr rot="0" spcFirstLastPara="0" vertOverflow="overflow" horzOverflow="overflow" vert="horz" wrap="square" lIns="0" tIns="0" rIns="0" bIns="0" numCol="1" spcCol="0" rtlCol="0" fromWordArt="0" anchor="t" anchorCtr="0" forceAA="0" compatLnSpc="1">
@@ -3817,40 +3781,6 @@
                             </w:sdtContent>
                           </w:sdt>
                         </w:p>
-                        <w:p>
-                          <w:pPr>
-                            <w:spacing w:before="120"/>
-                            <w:rPr>
-                              <w:color w:val="404040" w:themeColor="text1" w:themeTint="BF"/>
-                              <w:sz w:val="36"/>
-                              <w:szCs w:val="36"/>
-                            </w:rPr>
-                          </w:pPr>
-                          <w:sdt>
-                            <w:sdtPr>
-                              <w:rPr>
-                                <w:color w:val="404040" w:themeColor="text1" w:themeTint="BF"/>
-                                <w:sz w:val="36"/>
-                                <w:szCs w:val="36"/>
-                              </w:rPr>
-                              <w:alias w:val="Sous-titre"/>
-                              <w:tag w:val=""/>
-                              <w:id w:val="-1148361611"/>
-                              <w:dataBinding w:prefixMappings="xmlns:ns0='http://purl.org/dc/elements/1.1/' xmlns:ns1='http://schemas.openxmlformats.org/package/2006/metadata/core-properties' " w:xpath="/ns1:coreProperties[1]/ns0:subject[1]" w:storeItemID="{6C3C8BC8-F283-45AE-878A-BAB7291924A1}"/>
-                              <w:text/>
-                            </w:sdtPr>
-                            <w:sdtContent>
-                              <w:r>
-                                <w:rPr>
-                                  <w:color w:val="404040" w:themeColor="text1" w:themeTint="BF"/>
-                                  <w:sz w:val="36"/>
-                                  <w:szCs w:val="36"/>
-                                </w:rPr>
-                                <w:t>Thomas Vaudescal (11237578) – Benjamin Viau</w:t>
-                              </w:r>
-                            </w:sdtContent>
-                          </w:sdt>
-                        </w:p>
                       </w:txbxContent>
                     </v:textbox>
                     <w10:wrap anchorx="page" anchory="page"/>
@@ -3862,6 +3792,434 @@
         </w:p>
         <w:p>
           <w:r>
+            <w:rPr>
+              <w:noProof/>
+            </w:rPr>
+            <mc:AlternateContent>
+              <mc:Choice Requires="wps">
+                <w:drawing>
+                  <wp:anchor distT="0" distB="0" distL="114300" distR="114300" simplePos="0" relativeHeight="251662336" behindDoc="0" locked="0" layoutInCell="1" allowOverlap="1" wp14:anchorId="690C899C" wp14:editId="0F365E26">
+                    <wp:simplePos x="0" y="0"/>
+                    <wp:positionH relativeFrom="column">
+                      <wp:posOffset>2629661</wp:posOffset>
+                    </wp:positionH>
+                    <wp:positionV relativeFrom="paragraph">
+                      <wp:posOffset>8615403</wp:posOffset>
+                    </wp:positionV>
+                    <wp:extent cx="1176951" cy="294188"/>
+                    <wp:effectExtent l="0" t="0" r="17145" b="10795"/>
+                    <wp:wrapNone/>
+                    <wp:docPr id="33" name="Zone de texte 33"/>
+                    <wp:cNvGraphicFramePr/>
+                    <a:graphic xmlns:a="http://schemas.openxmlformats.org/drawingml/2006/main">
+                      <a:graphicData uri="http://schemas.microsoft.com/office/word/2010/wordprocessingShape">
+                        <wps:wsp>
+                          <wps:cNvSpPr txBox="1"/>
+                          <wps:spPr>
+                            <a:xfrm>
+                              <a:off x="0" y="0"/>
+                              <a:ext cx="1176951" cy="294188"/>
+                            </a:xfrm>
+                            <a:prstGeom prst="rect">
+                              <a:avLst/>
+                            </a:prstGeom>
+                            <a:solidFill>
+                              <a:schemeClr val="lt1"/>
+                            </a:solidFill>
+                            <a:ln w="6350">
+                              <a:solidFill>
+                                <a:schemeClr val="bg1"/>
+                              </a:solidFill>
+                            </a:ln>
+                          </wps:spPr>
+                          <wps:txbx>
+                            <w:txbxContent>
+                              <w:p>
+                                <w:pPr>
+                                  <w:rPr>
+                                    <w:color w:val="4472C4" w:themeColor="accent1"/>
+                                  </w:rPr>
+                                </w:pPr>
+                                <w:r>
+                                  <w:rPr>
+                                    <w:color w:val="4472C4" w:themeColor="accent1"/>
+                                  </w:rPr>
+                                  <w:t>HEC Montréal</w:t>
+                                </w:r>
+                              </w:p>
+                            </w:txbxContent>
+                          </wps:txbx>
+                          <wps:bodyPr rot="0" spcFirstLastPara="0" vertOverflow="overflow" horzOverflow="overflow" vert="horz" wrap="square" lIns="91440" tIns="45720" rIns="91440" bIns="45720" numCol="1" spcCol="0" rtlCol="0" fromWordArt="0" anchor="t" anchorCtr="0" forceAA="0" compatLnSpc="1">
+                            <a:prstTxWarp prst="textNoShape">
+                              <a:avLst/>
+                            </a:prstTxWarp>
+                            <a:noAutofit/>
+                          </wps:bodyPr>
+                        </wps:wsp>
+                      </a:graphicData>
+                    </a:graphic>
+                    <wp14:sizeRelH relativeFrom="margin">
+                      <wp14:pctWidth>0</wp14:pctWidth>
+                    </wp14:sizeRelH>
+                    <wp14:sizeRelV relativeFrom="margin">
+                      <wp14:pctHeight>0</wp14:pctHeight>
+                    </wp14:sizeRelV>
+                  </wp:anchor>
+                </w:drawing>
+              </mc:Choice>
+              <mc:Fallback>
+                <w:pict>
+                  <v:shape w14:anchorId="690C899C" id="Zone de texte 33" o:spid="_x0000_s1056" type="#_x0000_t202" style="position:absolute;margin-left:207.05pt;margin-top:678.4pt;width:92.65pt;height:23.15pt;z-index:251662336;visibility:visible;mso-wrap-style:square;mso-width-percent:0;mso-height-percent:0;mso-wrap-distance-left:9pt;mso-wrap-distance-top:0;mso-wrap-distance-right:9pt;mso-wrap-distance-bottom:0;mso-position-horizontal:absolute;mso-position-horizontal-relative:text;mso-position-vertical:absolute;mso-position-vertical-relative:text;mso-width-percent:0;mso-height-percent:0;mso-width-relative:margin;mso-height-relative:margin;v-text-anchor:top" o:gfxdata="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" fillcolor="white [3201]" strokecolor="white [3212]" strokeweight=".5pt">
+                    <v:textbox>
+                      <w:txbxContent>
+                        <w:p>
+                          <w:pPr>
+                            <w:rPr>
+                              <w:color w:val="4472C4" w:themeColor="accent1"/>
+                            </w:rPr>
+                          </w:pPr>
+                          <w:r>
+                            <w:rPr>
+                              <w:color w:val="4472C4" w:themeColor="accent1"/>
+                            </w:rPr>
+                            <w:t>HEC Montréal</w:t>
+                          </w:r>
+                        </w:p>
+                      </w:txbxContent>
+                    </v:textbox>
+                  </v:shape>
+                </w:pict>
+              </mc:Fallback>
+            </mc:AlternateContent>
+          </w:r>
+          <w:r>
+            <w:rPr>
+              <w:noProof/>
+            </w:rPr>
+            <mc:AlternateContent>
+              <mc:Choice Requires="wps">
+                <w:drawing>
+                  <wp:anchor distT="0" distB="0" distL="114300" distR="114300" simplePos="0" relativeHeight="251661312" behindDoc="0" locked="0" layoutInCell="1" allowOverlap="1" wp14:anchorId="502B087B" wp14:editId="113AFD67">
+                    <wp:simplePos x="0" y="0"/>
+                    <wp:positionH relativeFrom="column">
+                      <wp:posOffset>2511500</wp:posOffset>
+                    </wp:positionH>
+                    <wp:positionV relativeFrom="paragraph">
+                      <wp:posOffset>3862070</wp:posOffset>
+                    </wp:positionV>
+                    <wp:extent cx="4092166" cy="2208449"/>
+                    <wp:effectExtent l="0" t="0" r="10160" b="14605"/>
+                    <wp:wrapNone/>
+                    <wp:docPr id="32" name="Zone de texte 32"/>
+                    <wp:cNvGraphicFramePr/>
+                    <a:graphic xmlns:a="http://schemas.openxmlformats.org/drawingml/2006/main">
+                      <a:graphicData uri="http://schemas.microsoft.com/office/word/2010/wordprocessingShape">
+                        <wps:wsp>
+                          <wps:cNvSpPr txBox="1"/>
+                          <wps:spPr>
+                            <a:xfrm>
+                              <a:off x="0" y="0"/>
+                              <a:ext cx="4092166" cy="2208449"/>
+                            </a:xfrm>
+                            <a:prstGeom prst="rect">
+                              <a:avLst/>
+                            </a:prstGeom>
+                            <a:solidFill>
+                              <a:schemeClr val="lt1"/>
+                            </a:solidFill>
+                            <a:ln w="6350">
+                              <a:solidFill>
+                                <a:schemeClr val="bg1"/>
+                              </a:solidFill>
+                            </a:ln>
+                          </wps:spPr>
+                          <wps:txbx>
+                            <w:txbxContent>
+                              <w:p>
+                                <w:pPr>
+                                  <w:spacing w:before="120"/>
+                                  <w:rPr>
+                                    <w:rFonts w:asciiTheme="majorHAnsi" w:hAnsiTheme="majorHAnsi" w:cstheme="majorHAnsi"/>
+                                    <w:b/>
+                                    <w:bCs/>
+                                    <w:color w:val="000000"/>
+                                    <w:kern w:val="0"/>
+                                    <w:sz w:val="44"/>
+                                    <w:szCs w:val="44"/>
+                                  </w:rPr>
+                                </w:pPr>
+                                <w:r>
+                                  <w:rPr>
+                                    <w:rFonts w:asciiTheme="majorHAnsi" w:hAnsiTheme="majorHAnsi" w:cstheme="majorHAnsi"/>
+                                    <w:b/>
+                                    <w:bCs/>
+                                    <w:color w:val="000000"/>
+                                    <w:kern w:val="0"/>
+                                    <w:sz w:val="44"/>
+                                    <w:szCs w:val="44"/>
+                                  </w:rPr>
+                                  <w:t xml:space="preserve">Thomas Vaudescal </w:t>
+                                </w:r>
+                                <w:r>
+                                  <w:rPr>
+                                    <w:rFonts w:asciiTheme="majorHAnsi" w:hAnsiTheme="majorHAnsi" w:cstheme="majorHAnsi"/>
+                                    <w:b/>
+                                    <w:bCs/>
+                                    <w:color w:val="000000"/>
+                                    <w:kern w:val="0"/>
+                                    <w:sz w:val="44"/>
+                                    <w:szCs w:val="44"/>
+                                  </w:rPr>
+                                  <w:t xml:space="preserve">– </w:t>
+                                </w:r>
+                                <w:r>
+                                  <w:rPr>
+                                    <w:rFonts w:asciiTheme="majorHAnsi" w:hAnsiTheme="majorHAnsi" w:cstheme="majorHAnsi"/>
+                                    <w:b/>
+                                    <w:bCs/>
+                                    <w:color w:val="000000"/>
+                                    <w:kern w:val="0"/>
+                                    <w:sz w:val="44"/>
+                                    <w:szCs w:val="44"/>
+                                  </w:rPr>
+                                  <w:t>11237578</w:t>
+                                </w:r>
+                              </w:p>
+                              <w:p>
+                                <w:pPr>
+                                  <w:spacing w:before="120"/>
+                                  <w:rPr>
+                                    <w:rFonts w:asciiTheme="majorHAnsi" w:hAnsiTheme="majorHAnsi" w:cstheme="majorHAnsi"/>
+                                    <w:b/>
+                                    <w:bCs/>
+                                    <w:color w:val="000000"/>
+                                    <w:kern w:val="0"/>
+                                    <w:sz w:val="44"/>
+                                    <w:szCs w:val="44"/>
+                                  </w:rPr>
+                                </w:pPr>
+                              </w:p>
+                              <w:p>
+                                <w:pPr>
+                                  <w:spacing w:before="120"/>
+                                  <w:rPr>
+                                    <w:rFonts w:asciiTheme="majorHAnsi" w:hAnsiTheme="majorHAnsi" w:cstheme="majorHAnsi"/>
+                                    <w:b/>
+                                    <w:bCs/>
+                                    <w:color w:val="000000"/>
+                                    <w:kern w:val="0"/>
+                                    <w:sz w:val="44"/>
+                                    <w:szCs w:val="44"/>
+                                  </w:rPr>
+                                </w:pPr>
+                                <w:r>
+                                  <w:rPr>
+                                    <w:rFonts w:asciiTheme="majorHAnsi" w:hAnsiTheme="majorHAnsi" w:cstheme="majorHAnsi"/>
+                                    <w:b/>
+                                    <w:bCs/>
+                                    <w:color w:val="000000"/>
+                                    <w:kern w:val="0"/>
+                                    <w:sz w:val="44"/>
+                                    <w:szCs w:val="44"/>
+                                  </w:rPr>
+                                  <w:t xml:space="preserve">Benjamin Viau </w:t>
+                                </w:r>
+                                <w:r>
+                                  <w:rPr>
+                                    <w:rFonts w:asciiTheme="majorHAnsi" w:hAnsiTheme="majorHAnsi" w:cstheme="majorHAnsi"/>
+                                    <w:b/>
+                                    <w:bCs/>
+                                    <w:color w:val="000000"/>
+                                    <w:kern w:val="0"/>
+                                    <w:sz w:val="44"/>
+                                    <w:szCs w:val="44"/>
+                                  </w:rPr>
+                                  <w:t xml:space="preserve">– </w:t>
+                                </w:r>
+                                <w:r>
+                                  <w:rPr>
+                                    <w:rFonts w:asciiTheme="majorHAnsi" w:hAnsiTheme="majorHAnsi" w:cstheme="majorHAnsi"/>
+                                    <w:b/>
+                                    <w:bCs/>
+                                    <w:color w:val="000000"/>
+                                    <w:kern w:val="0"/>
+                                    <w:sz w:val="44"/>
+                                    <w:szCs w:val="44"/>
+                                  </w:rPr>
+                                  <w:t>11241571</w:t>
+                                </w:r>
+                              </w:p>
+                              <w:p>
+                                <w:pPr>
+                                  <w:spacing w:before="120"/>
+                                  <w:rPr>
+                                    <w:rFonts w:asciiTheme="majorHAnsi" w:hAnsiTheme="majorHAnsi" w:cstheme="majorHAnsi"/>
+                                    <w:color w:val="404040" w:themeColor="text1" w:themeTint="BF"/>
+                                    <w:sz w:val="56"/>
+                                    <w:szCs w:val="56"/>
+                                  </w:rPr>
+                                </w:pPr>
+                              </w:p>
+                              <w:p/>
+                            </w:txbxContent>
+                          </wps:txbx>
+                          <wps:bodyPr rot="0" spcFirstLastPara="0" vertOverflow="overflow" horzOverflow="overflow" vert="horz" wrap="square" lIns="91440" tIns="45720" rIns="91440" bIns="45720" numCol="1" spcCol="0" rtlCol="0" fromWordArt="0" anchor="t" anchorCtr="0" forceAA="0" compatLnSpc="1">
+                            <a:prstTxWarp prst="textNoShape">
+                              <a:avLst/>
+                            </a:prstTxWarp>
+                            <a:noAutofit/>
+                          </wps:bodyPr>
+                        </wps:wsp>
+                      </a:graphicData>
+                    </a:graphic>
+                    <wp14:sizeRelH relativeFrom="margin">
+                      <wp14:pctWidth>0</wp14:pctWidth>
+                    </wp14:sizeRelH>
+                    <wp14:sizeRelV relativeFrom="margin">
+                      <wp14:pctHeight>0</wp14:pctHeight>
+                    </wp14:sizeRelV>
+                  </wp:anchor>
+                </w:drawing>
+              </mc:Choice>
+              <mc:Fallback>
+                <w:pict>
+                  <v:shape w14:anchorId="502B087B" id="Zone de texte 32" o:spid="_x0000_s1057" type="#_x0000_t202" style="position:absolute;margin-left:197.75pt;margin-top:304.1pt;width:322.2pt;height:173.9pt;z-index:251661312;visibility:visible;mso-wrap-style:square;mso-width-percent:0;mso-height-percent:0;mso-wrap-distance-left:9pt;mso-wrap-distance-top:0;mso-wrap-distance-right:9pt;mso-wrap-distance-bottom:0;mso-position-horizontal:absolute;mso-position-horizontal-relative:text;mso-position-vertical:absolute;mso-position-vertical-relative:text;mso-width-percent:0;mso-height-percent:0;mso-width-relative:margin;mso-height-relative:margin;v-text-anchor:top" o:gfxdata="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" fillcolor="white [3201]" strokecolor="white [3212]" strokeweight=".5pt">
+                    <v:textbox>
+                      <w:txbxContent>
+                        <w:p>
+                          <w:pPr>
+                            <w:spacing w:before="120"/>
+                            <w:rPr>
+                              <w:rFonts w:asciiTheme="majorHAnsi" w:hAnsiTheme="majorHAnsi" w:cstheme="majorHAnsi"/>
+                              <w:b/>
+                              <w:bCs/>
+                              <w:color w:val="000000"/>
+                              <w:kern w:val="0"/>
+                              <w:sz w:val="44"/>
+                              <w:szCs w:val="44"/>
+                            </w:rPr>
+                          </w:pPr>
+                          <w:r>
+                            <w:rPr>
+                              <w:rFonts w:asciiTheme="majorHAnsi" w:hAnsiTheme="majorHAnsi" w:cstheme="majorHAnsi"/>
+                              <w:b/>
+                              <w:bCs/>
+                              <w:color w:val="000000"/>
+                              <w:kern w:val="0"/>
+                              <w:sz w:val="44"/>
+                              <w:szCs w:val="44"/>
+                            </w:rPr>
+                            <w:t xml:space="preserve">Thomas Vaudescal </w:t>
+                          </w:r>
+                          <w:r>
+                            <w:rPr>
+                              <w:rFonts w:asciiTheme="majorHAnsi" w:hAnsiTheme="majorHAnsi" w:cstheme="majorHAnsi"/>
+                              <w:b/>
+                              <w:bCs/>
+                              <w:color w:val="000000"/>
+                              <w:kern w:val="0"/>
+                              <w:sz w:val="44"/>
+                              <w:szCs w:val="44"/>
+                            </w:rPr>
+                            <w:t xml:space="preserve">– </w:t>
+                          </w:r>
+                          <w:r>
+                            <w:rPr>
+                              <w:rFonts w:asciiTheme="majorHAnsi" w:hAnsiTheme="majorHAnsi" w:cstheme="majorHAnsi"/>
+                              <w:b/>
+                              <w:bCs/>
+                              <w:color w:val="000000"/>
+                              <w:kern w:val="0"/>
+                              <w:sz w:val="44"/>
+                              <w:szCs w:val="44"/>
+                            </w:rPr>
+                            <w:t>11237578</w:t>
+                          </w:r>
+                        </w:p>
+                        <w:p>
+                          <w:pPr>
+                            <w:spacing w:before="120"/>
+                            <w:rPr>
+                              <w:rFonts w:asciiTheme="majorHAnsi" w:hAnsiTheme="majorHAnsi" w:cstheme="majorHAnsi"/>
+                              <w:b/>
+                              <w:bCs/>
+                              <w:color w:val="000000"/>
+                              <w:kern w:val="0"/>
+                              <w:sz w:val="44"/>
+                              <w:szCs w:val="44"/>
+                            </w:rPr>
+                          </w:pPr>
+                        </w:p>
+                        <w:p>
+                          <w:pPr>
+                            <w:spacing w:before="120"/>
+                            <w:rPr>
+                              <w:rFonts w:asciiTheme="majorHAnsi" w:hAnsiTheme="majorHAnsi" w:cstheme="majorHAnsi"/>
+                              <w:b/>
+                              <w:bCs/>
+                              <w:color w:val="000000"/>
+                              <w:kern w:val="0"/>
+                              <w:sz w:val="44"/>
+                              <w:szCs w:val="44"/>
+                            </w:rPr>
+                          </w:pPr>
+                          <w:r>
+                            <w:rPr>
+                              <w:rFonts w:asciiTheme="majorHAnsi" w:hAnsiTheme="majorHAnsi" w:cstheme="majorHAnsi"/>
+                              <w:b/>
+                              <w:bCs/>
+                              <w:color w:val="000000"/>
+                              <w:kern w:val="0"/>
+                              <w:sz w:val="44"/>
+                              <w:szCs w:val="44"/>
+                            </w:rPr>
+                            <w:t xml:space="preserve">Benjamin Viau </w:t>
+                          </w:r>
+                          <w:r>
+                            <w:rPr>
+                              <w:rFonts w:asciiTheme="majorHAnsi" w:hAnsiTheme="majorHAnsi" w:cstheme="majorHAnsi"/>
+                              <w:b/>
+                              <w:bCs/>
+                              <w:color w:val="000000"/>
+                              <w:kern w:val="0"/>
+                              <w:sz w:val="44"/>
+                              <w:szCs w:val="44"/>
+                            </w:rPr>
+                            <w:t xml:space="preserve">– </w:t>
+                          </w:r>
+                          <w:r>
+                            <w:rPr>
+                              <w:rFonts w:asciiTheme="majorHAnsi" w:hAnsiTheme="majorHAnsi" w:cstheme="majorHAnsi"/>
+                              <w:b/>
+                              <w:bCs/>
+                              <w:color w:val="000000"/>
+                              <w:kern w:val="0"/>
+                              <w:sz w:val="44"/>
+                              <w:szCs w:val="44"/>
+                            </w:rPr>
+                            <w:t>11241571</w:t>
+                          </w:r>
+                        </w:p>
+                        <w:p>
+                          <w:pPr>
+                            <w:spacing w:before="120"/>
+                            <w:rPr>
+                              <w:rFonts w:asciiTheme="majorHAnsi" w:hAnsiTheme="majorHAnsi" w:cstheme="majorHAnsi"/>
+                              <w:color w:val="404040" w:themeColor="text1" w:themeTint="BF"/>
+                              <w:sz w:val="56"/>
+                              <w:szCs w:val="56"/>
+                            </w:rPr>
+                          </w:pPr>
+                        </w:p>
+                        <w:p/>
+                      </w:txbxContent>
+                    </v:textbox>
+                  </v:shape>
+                </w:pict>
+              </mc:Fallback>
+            </mc:AlternateContent>
+          </w:r>
+          <w:r>
             <w:br w:type="page"/>
           </w:r>
         </w:p>
@@ -3870,7 +4228,15 @@
     <w:sdt>
       <w:sdtPr>
         <w:rPr>
-          <w:lang w:val="fr-FR"/>
+          <w:rFonts w:asciiTheme="minorHAnsi" w:eastAsiaTheme="minorHAnsi" w:hAnsiTheme="minorHAnsi" w:cstheme="minorBidi"/>
+          <w:b w:val="0"/>
+          <w:bCs w:val="0"/>
+          <w:color w:val="auto"/>
+          <w:kern w:val="2"/>
+          <w:sz w:val="24"/>
+          <w:szCs w:val="24"/>
+          <w:lang w:val="fr-FR" w:eastAsia="en-US"/>
+          <w14:ligatures w14:val="standardContextual"/>
         </w:rPr>
         <w:id w:val="999922802"/>
         <w:docPartObj>
@@ -3880,14 +4246,8 @@
       </w:sdtPr>
       <w:sdtEndPr>
         <w:rPr>
-          <w:rFonts w:asciiTheme="minorHAnsi" w:eastAsiaTheme="minorHAnsi" w:hAnsiTheme="minorHAnsi" w:cstheme="minorBidi"/>
           <w:noProof/>
-          <w:color w:val="auto"/>
-          <w:kern w:val="2"/>
-          <w:sz w:val="24"/>
-          <w:szCs w:val="24"/>
-          <w:lang w:val="fr-CA" w:eastAsia="en-US"/>
-          <w14:ligatures w14:val="standardContextual"/>
+          <w:lang w:val="fr-CA"/>
         </w:rPr>
       </w:sdtEndPr>
       <w:sdtContent>
@@ -5060,6 +5420,36 @@
       </w:r>
     </w:p>
     <w:p/>
+    <w:p>
+      <w:r>
+        <w:t>D'après les résultats du test de causalité de Granger (</w:t>
+      </w:r>
+      <w:proofErr w:type="gramStart"/>
+      <w:r>
+        <w:t>F(</w:t>
+      </w:r>
+      <w:proofErr w:type="gramEnd"/>
+      <w:r>
+        <w:t xml:space="preserve">4, 218) = 0.24551 avec un niveau de signification de 0.91216305), on ne rejette pas l'hypothèse nulle. Cela signifie qu'il n'y a pas de preuve statistique suffisante pour affirmer que </w:t>
+      </w:r>
+      <w:proofErr w:type="spellStart"/>
+      <w:r>
+        <w:t>delta_gt</w:t>
+      </w:r>
+      <w:proofErr w:type="spellEnd"/>
+      <w:r>
+        <w:t xml:space="preserve"> cause </w:t>
+      </w:r>
+      <w:proofErr w:type="spellStart"/>
+      <w:r>
+        <w:t>delta_yt</w:t>
+      </w:r>
+      <w:proofErr w:type="spellEnd"/>
+      <w:r>
+        <w:t xml:space="preserve"> dans le sens de Granger.</w:t>
+      </w:r>
+    </w:p>
+    <w:p/>
     <w:p/>
     <w:p>
       <w:pPr>
@@ -5069,6 +5459,7 @@
         <w:t>(c)</w:t>
       </w:r>
     </w:p>
+    <w:p/>
     <w:p/>
     <w:p/>
     <w:sectPr>

</xml_diff>

<commit_message>
[ADD] | reponses q4
</commit_message>
<xml_diff>
--- a/rapport/Réponses.docx
+++ b/rapport/Réponses.docx
@@ -4295,7 +4295,7 @@
             </w:rPr>
             <w:fldChar w:fldCharType="separate"/>
           </w:r>
-          <w:hyperlink w:anchor="_Toc132966497" w:history="1">
+          <w:hyperlink w:anchor="_Toc132998659" w:history="1">
             <w:r>
               <w:rPr>
                 <w:rStyle w:val="Hyperlien"/>
@@ -4322,7 +4322,7 @@
                 <w:noProof/>
                 <w:webHidden/>
               </w:rPr>
-              <w:instrText xml:space="preserve"> PAGEREF _Toc132966497 \h </w:instrText>
+              <w:instrText xml:space="preserve"> PAGEREF _Toc132998659 \h </w:instrText>
             </w:r>
             <w:r>
               <w:rPr>
@@ -4369,7 +4369,7 @@
               <w:lang w:eastAsia="fr-CA"/>
             </w:rPr>
           </w:pPr>
-          <w:hyperlink w:anchor="_Toc132966498" w:history="1">
+          <w:hyperlink w:anchor="_Toc132998660" w:history="1">
             <w:r>
               <w:rPr>
                 <w:rStyle w:val="Hyperlien"/>
@@ -4396,7 +4396,7 @@
                 <w:noProof/>
                 <w:webHidden/>
               </w:rPr>
-              <w:instrText xml:space="preserve"> PAGEREF _Toc132966498 \h </w:instrText>
+              <w:instrText xml:space="preserve"> PAGEREF _Toc132998660 \h </w:instrText>
             </w:r>
             <w:r>
               <w:rPr>
@@ -4443,7 +4443,7 @@
               <w:lang w:eastAsia="fr-CA"/>
             </w:rPr>
           </w:pPr>
-          <w:hyperlink w:anchor="_Toc132966499" w:history="1">
+          <w:hyperlink w:anchor="_Toc132998661" w:history="1">
             <w:r>
               <w:rPr>
                 <w:rStyle w:val="Hyperlien"/>
@@ -4470,7 +4470,7 @@
                 <w:noProof/>
                 <w:webHidden/>
               </w:rPr>
-              <w:instrText xml:space="preserve"> PAGEREF _Toc132966499 \h </w:instrText>
+              <w:instrText xml:space="preserve"> PAGEREF _Toc132998661 \h </w:instrText>
             </w:r>
             <w:r>
               <w:rPr>
@@ -4515,7 +4515,7 @@
               <w:lang w:eastAsia="fr-CA"/>
             </w:rPr>
           </w:pPr>
-          <w:hyperlink w:anchor="_Toc132966500" w:history="1">
+          <w:hyperlink w:anchor="_Toc132998662" w:history="1">
             <w:r>
               <w:rPr>
                 <w:rStyle w:val="Hyperlien"/>
@@ -4542,7 +4542,7 @@
                 <w:noProof/>
                 <w:webHidden/>
               </w:rPr>
-              <w:instrText xml:space="preserve"> PAGEREF _Toc132966500 \h </w:instrText>
+              <w:instrText xml:space="preserve"> PAGEREF _Toc132998662 \h </w:instrText>
             </w:r>
             <w:r>
               <w:rPr>
@@ -4587,7 +4587,7 @@
               <w:lang w:eastAsia="fr-CA"/>
             </w:rPr>
           </w:pPr>
-          <w:hyperlink w:anchor="_Toc132966501" w:history="1">
+          <w:hyperlink w:anchor="_Toc132998663" w:history="1">
             <w:r>
               <w:rPr>
                 <w:rStyle w:val="Hyperlien"/>
@@ -4614,7 +4614,7 @@
                 <w:noProof/>
                 <w:webHidden/>
               </w:rPr>
-              <w:instrText xml:space="preserve"> PAGEREF _Toc132966501 \h </w:instrText>
+              <w:instrText xml:space="preserve"> PAGEREF _Toc132998663 \h </w:instrText>
             </w:r>
             <w:r>
               <w:rPr>
@@ -4661,7 +4661,7 @@
               <w:lang w:eastAsia="fr-CA"/>
             </w:rPr>
           </w:pPr>
-          <w:hyperlink w:anchor="_Toc132966502" w:history="1">
+          <w:hyperlink w:anchor="_Toc132998664" w:history="1">
             <w:r>
               <w:rPr>
                 <w:rStyle w:val="Hyperlien"/>
@@ -4688,7 +4688,7 @@
                 <w:noProof/>
                 <w:webHidden/>
               </w:rPr>
-              <w:instrText xml:space="preserve"> PAGEREF _Toc132966502 \h </w:instrText>
+              <w:instrText xml:space="preserve"> PAGEREF _Toc132998664 \h </w:instrText>
             </w:r>
             <w:r>
               <w:rPr>
@@ -4709,6 +4709,1836 @@
                 <w:webHidden/>
               </w:rPr>
               <w:t>3</w:t>
+            </w:r>
+            <w:r>
+              <w:rPr>
+                <w:noProof/>
+                <w:webHidden/>
+              </w:rPr>
+              <w:fldChar w:fldCharType="end"/>
+            </w:r>
+          </w:hyperlink>
+        </w:p>
+        <w:p>
+          <w:pPr>
+            <w:pStyle w:val="TM1"/>
+            <w:tabs>
+              <w:tab w:val="right" w:leader="dot" w:pos="9848"/>
+            </w:tabs>
+            <w:rPr>
+              <w:rFonts w:eastAsiaTheme="minorEastAsia" w:cstheme="minorBidi"/>
+              <w:b w:val="0"/>
+              <w:bCs w:val="0"/>
+              <w:noProof/>
+              <w:sz w:val="24"/>
+              <w:szCs w:val="24"/>
+              <w:lang w:eastAsia="fr-CA"/>
+            </w:rPr>
+          </w:pPr>
+          <w:hyperlink w:anchor="_Toc132998665" w:history="1">
+            <w:r>
+              <w:rPr>
+                <w:rStyle w:val="Hyperlien"/>
+                <w:noProof/>
+              </w:rPr>
+              <w:t>Question 2</w:t>
+            </w:r>
+            <w:r>
+              <w:rPr>
+                <w:noProof/>
+                <w:webHidden/>
+              </w:rPr>
+              <w:tab/>
+            </w:r>
+            <w:r>
+              <w:rPr>
+                <w:noProof/>
+                <w:webHidden/>
+              </w:rPr>
+              <w:fldChar w:fldCharType="begin"/>
+            </w:r>
+            <w:r>
+              <w:rPr>
+                <w:noProof/>
+                <w:webHidden/>
+              </w:rPr>
+              <w:instrText xml:space="preserve"> PAGEREF _Toc132998665 \h </w:instrText>
+            </w:r>
+            <w:r>
+              <w:rPr>
+                <w:noProof/>
+                <w:webHidden/>
+              </w:rPr>
+            </w:r>
+            <w:r>
+              <w:rPr>
+                <w:noProof/>
+                <w:webHidden/>
+              </w:rPr>
+              <w:fldChar w:fldCharType="separate"/>
+            </w:r>
+            <w:r>
+              <w:rPr>
+                <w:noProof/>
+                <w:webHidden/>
+              </w:rPr>
+              <w:t>4</w:t>
+            </w:r>
+            <w:r>
+              <w:rPr>
+                <w:noProof/>
+                <w:webHidden/>
+              </w:rPr>
+              <w:fldChar w:fldCharType="end"/>
+            </w:r>
+          </w:hyperlink>
+        </w:p>
+        <w:p>
+          <w:pPr>
+            <w:pStyle w:val="TM2"/>
+            <w:tabs>
+              <w:tab w:val="right" w:leader="dot" w:pos="9848"/>
+            </w:tabs>
+            <w:rPr>
+              <w:rFonts w:eastAsiaTheme="minorEastAsia" w:cstheme="minorBidi"/>
+              <w:i w:val="0"/>
+              <w:iCs w:val="0"/>
+              <w:noProof/>
+              <w:sz w:val="24"/>
+              <w:szCs w:val="24"/>
+              <w:lang w:eastAsia="fr-CA"/>
+            </w:rPr>
+          </w:pPr>
+          <w:hyperlink w:anchor="_Toc132998666" w:history="1">
+            <w:r>
+              <w:rPr>
+                <w:rStyle w:val="Hyperlien"/>
+                <w:noProof/>
+              </w:rPr>
+              <w:t>Sous question 1</w:t>
+            </w:r>
+            <w:r>
+              <w:rPr>
+                <w:noProof/>
+                <w:webHidden/>
+              </w:rPr>
+              <w:tab/>
+            </w:r>
+            <w:r>
+              <w:rPr>
+                <w:noProof/>
+                <w:webHidden/>
+              </w:rPr>
+              <w:fldChar w:fldCharType="begin"/>
+            </w:r>
+            <w:r>
+              <w:rPr>
+                <w:noProof/>
+                <w:webHidden/>
+              </w:rPr>
+              <w:instrText xml:space="preserve"> PAGEREF _Toc132998666 \h </w:instrText>
+            </w:r>
+            <w:r>
+              <w:rPr>
+                <w:noProof/>
+                <w:webHidden/>
+              </w:rPr>
+            </w:r>
+            <w:r>
+              <w:rPr>
+                <w:noProof/>
+                <w:webHidden/>
+              </w:rPr>
+              <w:fldChar w:fldCharType="separate"/>
+            </w:r>
+            <w:r>
+              <w:rPr>
+                <w:noProof/>
+                <w:webHidden/>
+              </w:rPr>
+              <w:t>4</w:t>
+            </w:r>
+            <w:r>
+              <w:rPr>
+                <w:noProof/>
+                <w:webHidden/>
+              </w:rPr>
+              <w:fldChar w:fldCharType="end"/>
+            </w:r>
+          </w:hyperlink>
+        </w:p>
+        <w:p>
+          <w:pPr>
+            <w:pStyle w:val="TM2"/>
+            <w:tabs>
+              <w:tab w:val="right" w:leader="dot" w:pos="9848"/>
+            </w:tabs>
+            <w:rPr>
+              <w:rFonts w:eastAsiaTheme="minorEastAsia" w:cstheme="minorBidi"/>
+              <w:i w:val="0"/>
+              <w:iCs w:val="0"/>
+              <w:noProof/>
+              <w:sz w:val="24"/>
+              <w:szCs w:val="24"/>
+              <w:lang w:eastAsia="fr-CA"/>
+            </w:rPr>
+          </w:pPr>
+          <w:hyperlink w:anchor="_Toc132998667" w:history="1">
+            <w:r>
+              <w:rPr>
+                <w:rStyle w:val="Hyperlien"/>
+                <w:noProof/>
+              </w:rPr>
+              <w:t>Sous question 2</w:t>
+            </w:r>
+            <w:r>
+              <w:rPr>
+                <w:noProof/>
+                <w:webHidden/>
+              </w:rPr>
+              <w:tab/>
+            </w:r>
+            <w:r>
+              <w:rPr>
+                <w:noProof/>
+                <w:webHidden/>
+              </w:rPr>
+              <w:fldChar w:fldCharType="begin"/>
+            </w:r>
+            <w:r>
+              <w:rPr>
+                <w:noProof/>
+                <w:webHidden/>
+              </w:rPr>
+              <w:instrText xml:space="preserve"> PAGEREF _Toc132998667 \h </w:instrText>
+            </w:r>
+            <w:r>
+              <w:rPr>
+                <w:noProof/>
+                <w:webHidden/>
+              </w:rPr>
+            </w:r>
+            <w:r>
+              <w:rPr>
+                <w:noProof/>
+                <w:webHidden/>
+              </w:rPr>
+              <w:fldChar w:fldCharType="separate"/>
+            </w:r>
+            <w:r>
+              <w:rPr>
+                <w:noProof/>
+                <w:webHidden/>
+              </w:rPr>
+              <w:t>6</w:t>
+            </w:r>
+            <w:r>
+              <w:rPr>
+                <w:noProof/>
+                <w:webHidden/>
+              </w:rPr>
+              <w:fldChar w:fldCharType="end"/>
+            </w:r>
+          </w:hyperlink>
+        </w:p>
+        <w:p>
+          <w:pPr>
+            <w:pStyle w:val="TM3"/>
+            <w:tabs>
+              <w:tab w:val="right" w:leader="dot" w:pos="9848"/>
+            </w:tabs>
+            <w:rPr>
+              <w:rFonts w:eastAsiaTheme="minorEastAsia" w:cstheme="minorBidi"/>
+              <w:noProof/>
+              <w:sz w:val="24"/>
+              <w:szCs w:val="24"/>
+              <w:lang w:eastAsia="fr-CA"/>
+            </w:rPr>
+          </w:pPr>
+          <w:hyperlink w:anchor="_Toc132998668" w:history="1">
+            <w:r>
+              <w:rPr>
+                <w:rStyle w:val="Hyperlien"/>
+                <w:noProof/>
+              </w:rPr>
+              <w:t>(a)</w:t>
+            </w:r>
+            <w:r>
+              <w:rPr>
+                <w:noProof/>
+                <w:webHidden/>
+              </w:rPr>
+              <w:tab/>
+            </w:r>
+            <w:r>
+              <w:rPr>
+                <w:noProof/>
+                <w:webHidden/>
+              </w:rPr>
+              <w:fldChar w:fldCharType="begin"/>
+            </w:r>
+            <w:r>
+              <w:rPr>
+                <w:noProof/>
+                <w:webHidden/>
+              </w:rPr>
+              <w:instrText xml:space="preserve"> PAGEREF _Toc132998668 \h </w:instrText>
+            </w:r>
+            <w:r>
+              <w:rPr>
+                <w:noProof/>
+                <w:webHidden/>
+              </w:rPr>
+            </w:r>
+            <w:r>
+              <w:rPr>
+                <w:noProof/>
+                <w:webHidden/>
+              </w:rPr>
+              <w:fldChar w:fldCharType="separate"/>
+            </w:r>
+            <w:r>
+              <w:rPr>
+                <w:noProof/>
+                <w:webHidden/>
+              </w:rPr>
+              <w:t>6</w:t>
+            </w:r>
+            <w:r>
+              <w:rPr>
+                <w:noProof/>
+                <w:webHidden/>
+              </w:rPr>
+              <w:fldChar w:fldCharType="end"/>
+            </w:r>
+          </w:hyperlink>
+        </w:p>
+        <w:p>
+          <w:pPr>
+            <w:pStyle w:val="TM3"/>
+            <w:tabs>
+              <w:tab w:val="right" w:leader="dot" w:pos="9848"/>
+            </w:tabs>
+            <w:rPr>
+              <w:rFonts w:eastAsiaTheme="minorEastAsia" w:cstheme="minorBidi"/>
+              <w:noProof/>
+              <w:sz w:val="24"/>
+              <w:szCs w:val="24"/>
+              <w:lang w:eastAsia="fr-CA"/>
+            </w:rPr>
+          </w:pPr>
+          <w:hyperlink w:anchor="_Toc132998669" w:history="1">
+            <w:r>
+              <w:rPr>
+                <w:rStyle w:val="Hyperlien"/>
+                <w:noProof/>
+              </w:rPr>
+              <w:t>(b)</w:t>
+            </w:r>
+            <w:r>
+              <w:rPr>
+                <w:noProof/>
+                <w:webHidden/>
+              </w:rPr>
+              <w:tab/>
+            </w:r>
+            <w:r>
+              <w:rPr>
+                <w:noProof/>
+                <w:webHidden/>
+              </w:rPr>
+              <w:fldChar w:fldCharType="begin"/>
+            </w:r>
+            <w:r>
+              <w:rPr>
+                <w:noProof/>
+                <w:webHidden/>
+              </w:rPr>
+              <w:instrText xml:space="preserve"> PAGEREF _Toc132998669 \h </w:instrText>
+            </w:r>
+            <w:r>
+              <w:rPr>
+                <w:noProof/>
+                <w:webHidden/>
+              </w:rPr>
+            </w:r>
+            <w:r>
+              <w:rPr>
+                <w:noProof/>
+                <w:webHidden/>
+              </w:rPr>
+              <w:fldChar w:fldCharType="separate"/>
+            </w:r>
+            <w:r>
+              <w:rPr>
+                <w:noProof/>
+                <w:webHidden/>
+              </w:rPr>
+              <w:t>7</w:t>
+            </w:r>
+            <w:r>
+              <w:rPr>
+                <w:noProof/>
+                <w:webHidden/>
+              </w:rPr>
+              <w:fldChar w:fldCharType="end"/>
+            </w:r>
+          </w:hyperlink>
+        </w:p>
+        <w:p>
+          <w:pPr>
+            <w:pStyle w:val="TM3"/>
+            <w:tabs>
+              <w:tab w:val="right" w:leader="dot" w:pos="9848"/>
+            </w:tabs>
+            <w:rPr>
+              <w:rFonts w:eastAsiaTheme="minorEastAsia" w:cstheme="minorBidi"/>
+              <w:noProof/>
+              <w:sz w:val="24"/>
+              <w:szCs w:val="24"/>
+              <w:lang w:eastAsia="fr-CA"/>
+            </w:rPr>
+          </w:pPr>
+          <w:hyperlink w:anchor="_Toc132998670" w:history="1">
+            <w:r>
+              <w:rPr>
+                <w:rStyle w:val="Hyperlien"/>
+                <w:noProof/>
+              </w:rPr>
+              <w:t>(c)</w:t>
+            </w:r>
+            <w:r>
+              <w:rPr>
+                <w:noProof/>
+                <w:webHidden/>
+              </w:rPr>
+              <w:tab/>
+            </w:r>
+            <w:r>
+              <w:rPr>
+                <w:noProof/>
+                <w:webHidden/>
+              </w:rPr>
+              <w:fldChar w:fldCharType="begin"/>
+            </w:r>
+            <w:r>
+              <w:rPr>
+                <w:noProof/>
+                <w:webHidden/>
+              </w:rPr>
+              <w:instrText xml:space="preserve"> PAGEREF _Toc132998670 \h </w:instrText>
+            </w:r>
+            <w:r>
+              <w:rPr>
+                <w:noProof/>
+                <w:webHidden/>
+              </w:rPr>
+            </w:r>
+            <w:r>
+              <w:rPr>
+                <w:noProof/>
+                <w:webHidden/>
+              </w:rPr>
+              <w:fldChar w:fldCharType="separate"/>
+            </w:r>
+            <w:r>
+              <w:rPr>
+                <w:noProof/>
+                <w:webHidden/>
+              </w:rPr>
+              <w:t>7</w:t>
+            </w:r>
+            <w:r>
+              <w:rPr>
+                <w:noProof/>
+                <w:webHidden/>
+              </w:rPr>
+              <w:fldChar w:fldCharType="end"/>
+            </w:r>
+          </w:hyperlink>
+        </w:p>
+        <w:p>
+          <w:pPr>
+            <w:pStyle w:val="TM3"/>
+            <w:tabs>
+              <w:tab w:val="right" w:leader="dot" w:pos="9848"/>
+            </w:tabs>
+            <w:rPr>
+              <w:rFonts w:eastAsiaTheme="minorEastAsia" w:cstheme="minorBidi"/>
+              <w:noProof/>
+              <w:sz w:val="24"/>
+              <w:szCs w:val="24"/>
+              <w:lang w:eastAsia="fr-CA"/>
+            </w:rPr>
+          </w:pPr>
+          <w:hyperlink w:anchor="_Toc132998671" w:history="1">
+            <w:r>
+              <w:rPr>
+                <w:rStyle w:val="Hyperlien"/>
+                <w:noProof/>
+              </w:rPr>
+              <w:t>(d)</w:t>
+            </w:r>
+            <w:r>
+              <w:rPr>
+                <w:noProof/>
+                <w:webHidden/>
+              </w:rPr>
+              <w:tab/>
+            </w:r>
+            <w:r>
+              <w:rPr>
+                <w:noProof/>
+                <w:webHidden/>
+              </w:rPr>
+              <w:fldChar w:fldCharType="begin"/>
+            </w:r>
+            <w:r>
+              <w:rPr>
+                <w:noProof/>
+                <w:webHidden/>
+              </w:rPr>
+              <w:instrText xml:space="preserve"> PAGEREF _Toc132998671 \h </w:instrText>
+            </w:r>
+            <w:r>
+              <w:rPr>
+                <w:noProof/>
+                <w:webHidden/>
+              </w:rPr>
+            </w:r>
+            <w:r>
+              <w:rPr>
+                <w:noProof/>
+                <w:webHidden/>
+              </w:rPr>
+              <w:fldChar w:fldCharType="separate"/>
+            </w:r>
+            <w:r>
+              <w:rPr>
+                <w:noProof/>
+                <w:webHidden/>
+              </w:rPr>
+              <w:t>10</w:t>
+            </w:r>
+            <w:r>
+              <w:rPr>
+                <w:noProof/>
+                <w:webHidden/>
+              </w:rPr>
+              <w:fldChar w:fldCharType="end"/>
+            </w:r>
+          </w:hyperlink>
+        </w:p>
+        <w:p>
+          <w:pPr>
+            <w:pStyle w:val="TM2"/>
+            <w:tabs>
+              <w:tab w:val="right" w:leader="dot" w:pos="9848"/>
+            </w:tabs>
+            <w:rPr>
+              <w:rFonts w:eastAsiaTheme="minorEastAsia" w:cstheme="minorBidi"/>
+              <w:i w:val="0"/>
+              <w:iCs w:val="0"/>
+              <w:noProof/>
+              <w:sz w:val="24"/>
+              <w:szCs w:val="24"/>
+              <w:lang w:eastAsia="fr-CA"/>
+            </w:rPr>
+          </w:pPr>
+          <w:hyperlink w:anchor="_Toc132998672" w:history="1">
+            <w:r>
+              <w:rPr>
+                <w:rStyle w:val="Hyperlien"/>
+                <w:noProof/>
+              </w:rPr>
+              <w:t>Sous question 3</w:t>
+            </w:r>
+            <w:r>
+              <w:rPr>
+                <w:noProof/>
+                <w:webHidden/>
+              </w:rPr>
+              <w:tab/>
+            </w:r>
+            <w:r>
+              <w:rPr>
+                <w:noProof/>
+                <w:webHidden/>
+              </w:rPr>
+              <w:fldChar w:fldCharType="begin"/>
+            </w:r>
+            <w:r>
+              <w:rPr>
+                <w:noProof/>
+                <w:webHidden/>
+              </w:rPr>
+              <w:instrText xml:space="preserve"> PAGEREF _Toc132998672 \h </w:instrText>
+            </w:r>
+            <w:r>
+              <w:rPr>
+                <w:noProof/>
+                <w:webHidden/>
+              </w:rPr>
+            </w:r>
+            <w:r>
+              <w:rPr>
+                <w:noProof/>
+                <w:webHidden/>
+              </w:rPr>
+              <w:fldChar w:fldCharType="separate"/>
+            </w:r>
+            <w:r>
+              <w:rPr>
+                <w:noProof/>
+                <w:webHidden/>
+              </w:rPr>
+              <w:t>10</w:t>
+            </w:r>
+            <w:r>
+              <w:rPr>
+                <w:noProof/>
+                <w:webHidden/>
+              </w:rPr>
+              <w:fldChar w:fldCharType="end"/>
+            </w:r>
+          </w:hyperlink>
+        </w:p>
+        <w:p>
+          <w:pPr>
+            <w:pStyle w:val="TM1"/>
+            <w:tabs>
+              <w:tab w:val="right" w:leader="dot" w:pos="9848"/>
+            </w:tabs>
+            <w:rPr>
+              <w:rFonts w:eastAsiaTheme="minorEastAsia" w:cstheme="minorBidi"/>
+              <w:b w:val="0"/>
+              <w:bCs w:val="0"/>
+              <w:noProof/>
+              <w:sz w:val="24"/>
+              <w:szCs w:val="24"/>
+              <w:lang w:eastAsia="fr-CA"/>
+            </w:rPr>
+          </w:pPr>
+          <w:hyperlink w:anchor="_Toc132998673" w:history="1">
+            <w:r>
+              <w:rPr>
+                <w:rStyle w:val="Hyperlien"/>
+                <w:noProof/>
+              </w:rPr>
+              <w:t>Question 3</w:t>
+            </w:r>
+            <w:r>
+              <w:rPr>
+                <w:noProof/>
+                <w:webHidden/>
+              </w:rPr>
+              <w:tab/>
+            </w:r>
+            <w:r>
+              <w:rPr>
+                <w:noProof/>
+                <w:webHidden/>
+              </w:rPr>
+              <w:fldChar w:fldCharType="begin"/>
+            </w:r>
+            <w:r>
+              <w:rPr>
+                <w:noProof/>
+                <w:webHidden/>
+              </w:rPr>
+              <w:instrText xml:space="preserve"> PAGEREF _Toc132998673 \h </w:instrText>
+            </w:r>
+            <w:r>
+              <w:rPr>
+                <w:noProof/>
+                <w:webHidden/>
+              </w:rPr>
+            </w:r>
+            <w:r>
+              <w:rPr>
+                <w:noProof/>
+                <w:webHidden/>
+              </w:rPr>
+              <w:fldChar w:fldCharType="separate"/>
+            </w:r>
+            <w:r>
+              <w:rPr>
+                <w:noProof/>
+                <w:webHidden/>
+              </w:rPr>
+              <w:t>11</w:t>
+            </w:r>
+            <w:r>
+              <w:rPr>
+                <w:noProof/>
+                <w:webHidden/>
+              </w:rPr>
+              <w:fldChar w:fldCharType="end"/>
+            </w:r>
+          </w:hyperlink>
+        </w:p>
+        <w:p>
+          <w:pPr>
+            <w:pStyle w:val="TM2"/>
+            <w:tabs>
+              <w:tab w:val="right" w:leader="dot" w:pos="9848"/>
+            </w:tabs>
+            <w:rPr>
+              <w:rFonts w:eastAsiaTheme="minorEastAsia" w:cstheme="minorBidi"/>
+              <w:i w:val="0"/>
+              <w:iCs w:val="0"/>
+              <w:noProof/>
+              <w:sz w:val="24"/>
+              <w:szCs w:val="24"/>
+              <w:lang w:eastAsia="fr-CA"/>
+            </w:rPr>
+          </w:pPr>
+          <w:hyperlink w:anchor="_Toc132998674" w:history="1">
+            <w:r>
+              <w:rPr>
+                <w:rStyle w:val="Hyperlien"/>
+                <w:noProof/>
+              </w:rPr>
+              <w:t>Sous question 1</w:t>
+            </w:r>
+            <w:r>
+              <w:rPr>
+                <w:noProof/>
+                <w:webHidden/>
+              </w:rPr>
+              <w:tab/>
+            </w:r>
+            <w:r>
+              <w:rPr>
+                <w:noProof/>
+                <w:webHidden/>
+              </w:rPr>
+              <w:fldChar w:fldCharType="begin"/>
+            </w:r>
+            <w:r>
+              <w:rPr>
+                <w:noProof/>
+                <w:webHidden/>
+              </w:rPr>
+              <w:instrText xml:space="preserve"> PAGEREF _Toc132998674 \h </w:instrText>
+            </w:r>
+            <w:r>
+              <w:rPr>
+                <w:noProof/>
+                <w:webHidden/>
+              </w:rPr>
+            </w:r>
+            <w:r>
+              <w:rPr>
+                <w:noProof/>
+                <w:webHidden/>
+              </w:rPr>
+              <w:fldChar w:fldCharType="separate"/>
+            </w:r>
+            <w:r>
+              <w:rPr>
+                <w:noProof/>
+                <w:webHidden/>
+              </w:rPr>
+              <w:t>11</w:t>
+            </w:r>
+            <w:r>
+              <w:rPr>
+                <w:noProof/>
+                <w:webHidden/>
+              </w:rPr>
+              <w:fldChar w:fldCharType="end"/>
+            </w:r>
+          </w:hyperlink>
+        </w:p>
+        <w:p>
+          <w:pPr>
+            <w:pStyle w:val="TM2"/>
+            <w:tabs>
+              <w:tab w:val="right" w:leader="dot" w:pos="9848"/>
+            </w:tabs>
+            <w:rPr>
+              <w:rFonts w:eastAsiaTheme="minorEastAsia" w:cstheme="minorBidi"/>
+              <w:i w:val="0"/>
+              <w:iCs w:val="0"/>
+              <w:noProof/>
+              <w:sz w:val="24"/>
+              <w:szCs w:val="24"/>
+              <w:lang w:eastAsia="fr-CA"/>
+            </w:rPr>
+          </w:pPr>
+          <w:hyperlink w:anchor="_Toc132998675" w:history="1">
+            <w:r>
+              <w:rPr>
+                <w:rStyle w:val="Hyperlien"/>
+                <w:noProof/>
+              </w:rPr>
+              <w:t>Sous question 2</w:t>
+            </w:r>
+            <w:r>
+              <w:rPr>
+                <w:noProof/>
+                <w:webHidden/>
+              </w:rPr>
+              <w:tab/>
+            </w:r>
+            <w:r>
+              <w:rPr>
+                <w:noProof/>
+                <w:webHidden/>
+              </w:rPr>
+              <w:fldChar w:fldCharType="begin"/>
+            </w:r>
+            <w:r>
+              <w:rPr>
+                <w:noProof/>
+                <w:webHidden/>
+              </w:rPr>
+              <w:instrText xml:space="preserve"> PAGEREF _Toc132998675 \h </w:instrText>
+            </w:r>
+            <w:r>
+              <w:rPr>
+                <w:noProof/>
+                <w:webHidden/>
+              </w:rPr>
+            </w:r>
+            <w:r>
+              <w:rPr>
+                <w:noProof/>
+                <w:webHidden/>
+              </w:rPr>
+              <w:fldChar w:fldCharType="separate"/>
+            </w:r>
+            <w:r>
+              <w:rPr>
+                <w:noProof/>
+                <w:webHidden/>
+              </w:rPr>
+              <w:t>11</w:t>
+            </w:r>
+            <w:r>
+              <w:rPr>
+                <w:noProof/>
+                <w:webHidden/>
+              </w:rPr>
+              <w:fldChar w:fldCharType="end"/>
+            </w:r>
+          </w:hyperlink>
+        </w:p>
+        <w:p>
+          <w:pPr>
+            <w:pStyle w:val="TM2"/>
+            <w:tabs>
+              <w:tab w:val="right" w:leader="dot" w:pos="9848"/>
+            </w:tabs>
+            <w:rPr>
+              <w:rFonts w:eastAsiaTheme="minorEastAsia" w:cstheme="minorBidi"/>
+              <w:i w:val="0"/>
+              <w:iCs w:val="0"/>
+              <w:noProof/>
+              <w:sz w:val="24"/>
+              <w:szCs w:val="24"/>
+              <w:lang w:eastAsia="fr-CA"/>
+            </w:rPr>
+          </w:pPr>
+          <w:hyperlink w:anchor="_Toc132998676" w:history="1">
+            <w:r>
+              <w:rPr>
+                <w:rStyle w:val="Hyperlien"/>
+                <w:noProof/>
+              </w:rPr>
+              <w:t>Sous question 3</w:t>
+            </w:r>
+            <w:r>
+              <w:rPr>
+                <w:noProof/>
+                <w:webHidden/>
+              </w:rPr>
+              <w:tab/>
+            </w:r>
+            <w:r>
+              <w:rPr>
+                <w:noProof/>
+                <w:webHidden/>
+              </w:rPr>
+              <w:fldChar w:fldCharType="begin"/>
+            </w:r>
+            <w:r>
+              <w:rPr>
+                <w:noProof/>
+                <w:webHidden/>
+              </w:rPr>
+              <w:instrText xml:space="preserve"> PAGEREF _Toc132998676 \h </w:instrText>
+            </w:r>
+            <w:r>
+              <w:rPr>
+                <w:noProof/>
+                <w:webHidden/>
+              </w:rPr>
+            </w:r>
+            <w:r>
+              <w:rPr>
+                <w:noProof/>
+                <w:webHidden/>
+              </w:rPr>
+              <w:fldChar w:fldCharType="separate"/>
+            </w:r>
+            <w:r>
+              <w:rPr>
+                <w:noProof/>
+                <w:webHidden/>
+              </w:rPr>
+              <w:t>11</w:t>
+            </w:r>
+            <w:r>
+              <w:rPr>
+                <w:noProof/>
+                <w:webHidden/>
+              </w:rPr>
+              <w:fldChar w:fldCharType="end"/>
+            </w:r>
+          </w:hyperlink>
+        </w:p>
+        <w:p>
+          <w:pPr>
+            <w:pStyle w:val="TM2"/>
+            <w:tabs>
+              <w:tab w:val="right" w:leader="dot" w:pos="9848"/>
+            </w:tabs>
+            <w:rPr>
+              <w:rFonts w:eastAsiaTheme="minorEastAsia" w:cstheme="minorBidi"/>
+              <w:i w:val="0"/>
+              <w:iCs w:val="0"/>
+              <w:noProof/>
+              <w:sz w:val="24"/>
+              <w:szCs w:val="24"/>
+              <w:lang w:eastAsia="fr-CA"/>
+            </w:rPr>
+          </w:pPr>
+          <w:hyperlink w:anchor="_Toc132998677" w:history="1">
+            <w:r>
+              <w:rPr>
+                <w:rStyle w:val="Hyperlien"/>
+                <w:noProof/>
+              </w:rPr>
+              <w:t>Sous question 4</w:t>
+            </w:r>
+            <w:r>
+              <w:rPr>
+                <w:noProof/>
+                <w:webHidden/>
+              </w:rPr>
+              <w:tab/>
+            </w:r>
+            <w:r>
+              <w:rPr>
+                <w:noProof/>
+                <w:webHidden/>
+              </w:rPr>
+              <w:fldChar w:fldCharType="begin"/>
+            </w:r>
+            <w:r>
+              <w:rPr>
+                <w:noProof/>
+                <w:webHidden/>
+              </w:rPr>
+              <w:instrText xml:space="preserve"> PAGEREF _Toc132998677 \h </w:instrText>
+            </w:r>
+            <w:r>
+              <w:rPr>
+                <w:noProof/>
+                <w:webHidden/>
+              </w:rPr>
+            </w:r>
+            <w:r>
+              <w:rPr>
+                <w:noProof/>
+                <w:webHidden/>
+              </w:rPr>
+              <w:fldChar w:fldCharType="separate"/>
+            </w:r>
+            <w:r>
+              <w:rPr>
+                <w:noProof/>
+                <w:webHidden/>
+              </w:rPr>
+              <w:t>11</w:t>
+            </w:r>
+            <w:r>
+              <w:rPr>
+                <w:noProof/>
+                <w:webHidden/>
+              </w:rPr>
+              <w:fldChar w:fldCharType="end"/>
+            </w:r>
+          </w:hyperlink>
+        </w:p>
+        <w:p>
+          <w:pPr>
+            <w:pStyle w:val="TM2"/>
+            <w:tabs>
+              <w:tab w:val="right" w:leader="dot" w:pos="9848"/>
+            </w:tabs>
+            <w:rPr>
+              <w:rFonts w:eastAsiaTheme="minorEastAsia" w:cstheme="minorBidi"/>
+              <w:i w:val="0"/>
+              <w:iCs w:val="0"/>
+              <w:noProof/>
+              <w:sz w:val="24"/>
+              <w:szCs w:val="24"/>
+              <w:lang w:eastAsia="fr-CA"/>
+            </w:rPr>
+          </w:pPr>
+          <w:hyperlink w:anchor="_Toc132998678" w:history="1">
+            <w:r>
+              <w:rPr>
+                <w:rStyle w:val="Hyperlien"/>
+                <w:noProof/>
+              </w:rPr>
+              <w:t>Sous question 5</w:t>
+            </w:r>
+            <w:r>
+              <w:rPr>
+                <w:noProof/>
+                <w:webHidden/>
+              </w:rPr>
+              <w:tab/>
+            </w:r>
+            <w:r>
+              <w:rPr>
+                <w:noProof/>
+                <w:webHidden/>
+              </w:rPr>
+              <w:fldChar w:fldCharType="begin"/>
+            </w:r>
+            <w:r>
+              <w:rPr>
+                <w:noProof/>
+                <w:webHidden/>
+              </w:rPr>
+              <w:instrText xml:space="preserve"> PAGEREF _Toc132998678 \h </w:instrText>
+            </w:r>
+            <w:r>
+              <w:rPr>
+                <w:noProof/>
+                <w:webHidden/>
+              </w:rPr>
+            </w:r>
+            <w:r>
+              <w:rPr>
+                <w:noProof/>
+                <w:webHidden/>
+              </w:rPr>
+              <w:fldChar w:fldCharType="separate"/>
+            </w:r>
+            <w:r>
+              <w:rPr>
+                <w:noProof/>
+                <w:webHidden/>
+              </w:rPr>
+              <w:t>11</w:t>
+            </w:r>
+            <w:r>
+              <w:rPr>
+                <w:noProof/>
+                <w:webHidden/>
+              </w:rPr>
+              <w:fldChar w:fldCharType="end"/>
+            </w:r>
+          </w:hyperlink>
+        </w:p>
+        <w:p>
+          <w:pPr>
+            <w:pStyle w:val="TM3"/>
+            <w:tabs>
+              <w:tab w:val="right" w:leader="dot" w:pos="9848"/>
+            </w:tabs>
+            <w:rPr>
+              <w:rFonts w:eastAsiaTheme="minorEastAsia" w:cstheme="minorBidi"/>
+              <w:noProof/>
+              <w:sz w:val="24"/>
+              <w:szCs w:val="24"/>
+              <w:lang w:eastAsia="fr-CA"/>
+            </w:rPr>
+          </w:pPr>
+          <w:hyperlink w:anchor="_Toc132998679" w:history="1">
+            <w:r>
+              <w:rPr>
+                <w:rStyle w:val="Hyperlien"/>
+                <w:noProof/>
+              </w:rPr>
+              <w:t>(a)</w:t>
+            </w:r>
+            <w:r>
+              <w:rPr>
+                <w:noProof/>
+                <w:webHidden/>
+              </w:rPr>
+              <w:tab/>
+            </w:r>
+            <w:r>
+              <w:rPr>
+                <w:noProof/>
+                <w:webHidden/>
+              </w:rPr>
+              <w:fldChar w:fldCharType="begin"/>
+            </w:r>
+            <w:r>
+              <w:rPr>
+                <w:noProof/>
+                <w:webHidden/>
+              </w:rPr>
+              <w:instrText xml:space="preserve"> PAGEREF _Toc132998679 \h </w:instrText>
+            </w:r>
+            <w:r>
+              <w:rPr>
+                <w:noProof/>
+                <w:webHidden/>
+              </w:rPr>
+            </w:r>
+            <w:r>
+              <w:rPr>
+                <w:noProof/>
+                <w:webHidden/>
+              </w:rPr>
+              <w:fldChar w:fldCharType="separate"/>
+            </w:r>
+            <w:r>
+              <w:rPr>
+                <w:noProof/>
+                <w:webHidden/>
+              </w:rPr>
+              <w:t>11</w:t>
+            </w:r>
+            <w:r>
+              <w:rPr>
+                <w:noProof/>
+                <w:webHidden/>
+              </w:rPr>
+              <w:fldChar w:fldCharType="end"/>
+            </w:r>
+          </w:hyperlink>
+        </w:p>
+        <w:p>
+          <w:pPr>
+            <w:pStyle w:val="TM3"/>
+            <w:tabs>
+              <w:tab w:val="right" w:leader="dot" w:pos="9848"/>
+            </w:tabs>
+            <w:rPr>
+              <w:rFonts w:eastAsiaTheme="minorEastAsia" w:cstheme="minorBidi"/>
+              <w:noProof/>
+              <w:sz w:val="24"/>
+              <w:szCs w:val="24"/>
+              <w:lang w:eastAsia="fr-CA"/>
+            </w:rPr>
+          </w:pPr>
+          <w:hyperlink w:anchor="_Toc132998680" w:history="1">
+            <w:r>
+              <w:rPr>
+                <w:rStyle w:val="Hyperlien"/>
+                <w:noProof/>
+              </w:rPr>
+              <w:t>(b)</w:t>
+            </w:r>
+            <w:r>
+              <w:rPr>
+                <w:noProof/>
+                <w:webHidden/>
+              </w:rPr>
+              <w:tab/>
+            </w:r>
+            <w:r>
+              <w:rPr>
+                <w:noProof/>
+                <w:webHidden/>
+              </w:rPr>
+              <w:fldChar w:fldCharType="begin"/>
+            </w:r>
+            <w:r>
+              <w:rPr>
+                <w:noProof/>
+                <w:webHidden/>
+              </w:rPr>
+              <w:instrText xml:space="preserve"> PAGEREF _Toc132998680 \h </w:instrText>
+            </w:r>
+            <w:r>
+              <w:rPr>
+                <w:noProof/>
+                <w:webHidden/>
+              </w:rPr>
+            </w:r>
+            <w:r>
+              <w:rPr>
+                <w:noProof/>
+                <w:webHidden/>
+              </w:rPr>
+              <w:fldChar w:fldCharType="separate"/>
+            </w:r>
+            <w:r>
+              <w:rPr>
+                <w:noProof/>
+                <w:webHidden/>
+              </w:rPr>
+              <w:t>11</w:t>
+            </w:r>
+            <w:r>
+              <w:rPr>
+                <w:noProof/>
+                <w:webHidden/>
+              </w:rPr>
+              <w:fldChar w:fldCharType="end"/>
+            </w:r>
+          </w:hyperlink>
+        </w:p>
+        <w:p>
+          <w:pPr>
+            <w:pStyle w:val="TM3"/>
+            <w:tabs>
+              <w:tab w:val="right" w:leader="dot" w:pos="9848"/>
+            </w:tabs>
+            <w:rPr>
+              <w:rFonts w:eastAsiaTheme="minorEastAsia" w:cstheme="minorBidi"/>
+              <w:noProof/>
+              <w:sz w:val="24"/>
+              <w:szCs w:val="24"/>
+              <w:lang w:eastAsia="fr-CA"/>
+            </w:rPr>
+          </w:pPr>
+          <w:hyperlink w:anchor="_Toc132998681" w:history="1">
+            <w:r>
+              <w:rPr>
+                <w:rStyle w:val="Hyperlien"/>
+                <w:noProof/>
+              </w:rPr>
+              <w:t>(c)</w:t>
+            </w:r>
+            <w:r>
+              <w:rPr>
+                <w:noProof/>
+                <w:webHidden/>
+              </w:rPr>
+              <w:tab/>
+            </w:r>
+            <w:r>
+              <w:rPr>
+                <w:noProof/>
+                <w:webHidden/>
+              </w:rPr>
+              <w:fldChar w:fldCharType="begin"/>
+            </w:r>
+            <w:r>
+              <w:rPr>
+                <w:noProof/>
+                <w:webHidden/>
+              </w:rPr>
+              <w:instrText xml:space="preserve"> PAGEREF _Toc132998681 \h </w:instrText>
+            </w:r>
+            <w:r>
+              <w:rPr>
+                <w:noProof/>
+                <w:webHidden/>
+              </w:rPr>
+            </w:r>
+            <w:r>
+              <w:rPr>
+                <w:noProof/>
+                <w:webHidden/>
+              </w:rPr>
+              <w:fldChar w:fldCharType="separate"/>
+            </w:r>
+            <w:r>
+              <w:rPr>
+                <w:noProof/>
+                <w:webHidden/>
+              </w:rPr>
+              <w:t>11</w:t>
+            </w:r>
+            <w:r>
+              <w:rPr>
+                <w:noProof/>
+                <w:webHidden/>
+              </w:rPr>
+              <w:fldChar w:fldCharType="end"/>
+            </w:r>
+          </w:hyperlink>
+        </w:p>
+        <w:p>
+          <w:pPr>
+            <w:pStyle w:val="TM3"/>
+            <w:tabs>
+              <w:tab w:val="right" w:leader="dot" w:pos="9848"/>
+            </w:tabs>
+            <w:rPr>
+              <w:rFonts w:eastAsiaTheme="minorEastAsia" w:cstheme="minorBidi"/>
+              <w:noProof/>
+              <w:sz w:val="24"/>
+              <w:szCs w:val="24"/>
+              <w:lang w:eastAsia="fr-CA"/>
+            </w:rPr>
+          </w:pPr>
+          <w:hyperlink w:anchor="_Toc132998682" w:history="1">
+            <w:r>
+              <w:rPr>
+                <w:rStyle w:val="Hyperlien"/>
+                <w:noProof/>
+              </w:rPr>
+              <w:t>(d)</w:t>
+            </w:r>
+            <w:r>
+              <w:rPr>
+                <w:noProof/>
+                <w:webHidden/>
+              </w:rPr>
+              <w:tab/>
+            </w:r>
+            <w:r>
+              <w:rPr>
+                <w:noProof/>
+                <w:webHidden/>
+              </w:rPr>
+              <w:fldChar w:fldCharType="begin"/>
+            </w:r>
+            <w:r>
+              <w:rPr>
+                <w:noProof/>
+                <w:webHidden/>
+              </w:rPr>
+              <w:instrText xml:space="preserve"> PAGEREF _Toc132998682 \h </w:instrText>
+            </w:r>
+            <w:r>
+              <w:rPr>
+                <w:noProof/>
+                <w:webHidden/>
+              </w:rPr>
+            </w:r>
+            <w:r>
+              <w:rPr>
+                <w:noProof/>
+                <w:webHidden/>
+              </w:rPr>
+              <w:fldChar w:fldCharType="separate"/>
+            </w:r>
+            <w:r>
+              <w:rPr>
+                <w:noProof/>
+                <w:webHidden/>
+              </w:rPr>
+              <w:t>11</w:t>
+            </w:r>
+            <w:r>
+              <w:rPr>
+                <w:noProof/>
+                <w:webHidden/>
+              </w:rPr>
+              <w:fldChar w:fldCharType="end"/>
+            </w:r>
+          </w:hyperlink>
+        </w:p>
+        <w:p>
+          <w:pPr>
+            <w:pStyle w:val="TM1"/>
+            <w:tabs>
+              <w:tab w:val="right" w:leader="dot" w:pos="9848"/>
+            </w:tabs>
+            <w:rPr>
+              <w:rFonts w:eastAsiaTheme="minorEastAsia" w:cstheme="minorBidi"/>
+              <w:b w:val="0"/>
+              <w:bCs w:val="0"/>
+              <w:noProof/>
+              <w:sz w:val="24"/>
+              <w:szCs w:val="24"/>
+              <w:lang w:eastAsia="fr-CA"/>
+            </w:rPr>
+          </w:pPr>
+          <w:hyperlink w:anchor="_Toc132998683" w:history="1">
+            <w:r>
+              <w:rPr>
+                <w:rStyle w:val="Hyperlien"/>
+                <w:noProof/>
+              </w:rPr>
+              <w:t>Question 4</w:t>
+            </w:r>
+            <w:r>
+              <w:rPr>
+                <w:noProof/>
+                <w:webHidden/>
+              </w:rPr>
+              <w:tab/>
+            </w:r>
+            <w:r>
+              <w:rPr>
+                <w:noProof/>
+                <w:webHidden/>
+              </w:rPr>
+              <w:fldChar w:fldCharType="begin"/>
+            </w:r>
+            <w:r>
+              <w:rPr>
+                <w:noProof/>
+                <w:webHidden/>
+              </w:rPr>
+              <w:instrText xml:space="preserve"> PAGEREF _Toc132998683 \h </w:instrText>
+            </w:r>
+            <w:r>
+              <w:rPr>
+                <w:noProof/>
+                <w:webHidden/>
+              </w:rPr>
+            </w:r>
+            <w:r>
+              <w:rPr>
+                <w:noProof/>
+                <w:webHidden/>
+              </w:rPr>
+              <w:fldChar w:fldCharType="separate"/>
+            </w:r>
+            <w:r>
+              <w:rPr>
+                <w:noProof/>
+                <w:webHidden/>
+              </w:rPr>
+              <w:t>11</w:t>
+            </w:r>
+            <w:r>
+              <w:rPr>
+                <w:noProof/>
+                <w:webHidden/>
+              </w:rPr>
+              <w:fldChar w:fldCharType="end"/>
+            </w:r>
+          </w:hyperlink>
+        </w:p>
+        <w:p>
+          <w:pPr>
+            <w:pStyle w:val="TM2"/>
+            <w:tabs>
+              <w:tab w:val="right" w:leader="dot" w:pos="9848"/>
+            </w:tabs>
+            <w:rPr>
+              <w:rFonts w:eastAsiaTheme="minorEastAsia" w:cstheme="minorBidi"/>
+              <w:i w:val="0"/>
+              <w:iCs w:val="0"/>
+              <w:noProof/>
+              <w:sz w:val="24"/>
+              <w:szCs w:val="24"/>
+              <w:lang w:eastAsia="fr-CA"/>
+            </w:rPr>
+          </w:pPr>
+          <w:hyperlink w:anchor="_Toc132998684" w:history="1">
+            <w:r>
+              <w:rPr>
+                <w:rStyle w:val="Hyperlien"/>
+                <w:noProof/>
+              </w:rPr>
+              <w:t>Sous question 1</w:t>
+            </w:r>
+            <w:r>
+              <w:rPr>
+                <w:noProof/>
+                <w:webHidden/>
+              </w:rPr>
+              <w:tab/>
+            </w:r>
+            <w:r>
+              <w:rPr>
+                <w:noProof/>
+                <w:webHidden/>
+              </w:rPr>
+              <w:fldChar w:fldCharType="begin"/>
+            </w:r>
+            <w:r>
+              <w:rPr>
+                <w:noProof/>
+                <w:webHidden/>
+              </w:rPr>
+              <w:instrText xml:space="preserve"> PAGEREF _Toc132998684 \h </w:instrText>
+            </w:r>
+            <w:r>
+              <w:rPr>
+                <w:noProof/>
+                <w:webHidden/>
+              </w:rPr>
+            </w:r>
+            <w:r>
+              <w:rPr>
+                <w:noProof/>
+                <w:webHidden/>
+              </w:rPr>
+              <w:fldChar w:fldCharType="separate"/>
+            </w:r>
+            <w:r>
+              <w:rPr>
+                <w:noProof/>
+                <w:webHidden/>
+              </w:rPr>
+              <w:t>11</w:t>
+            </w:r>
+            <w:r>
+              <w:rPr>
+                <w:noProof/>
+                <w:webHidden/>
+              </w:rPr>
+              <w:fldChar w:fldCharType="end"/>
+            </w:r>
+          </w:hyperlink>
+        </w:p>
+        <w:p>
+          <w:pPr>
+            <w:pStyle w:val="TM2"/>
+            <w:tabs>
+              <w:tab w:val="right" w:leader="dot" w:pos="9848"/>
+            </w:tabs>
+            <w:rPr>
+              <w:rFonts w:eastAsiaTheme="minorEastAsia" w:cstheme="minorBidi"/>
+              <w:i w:val="0"/>
+              <w:iCs w:val="0"/>
+              <w:noProof/>
+              <w:sz w:val="24"/>
+              <w:szCs w:val="24"/>
+              <w:lang w:eastAsia="fr-CA"/>
+            </w:rPr>
+          </w:pPr>
+          <w:hyperlink w:anchor="_Toc132998685" w:history="1">
+            <w:r>
+              <w:rPr>
+                <w:rStyle w:val="Hyperlien"/>
+                <w:noProof/>
+              </w:rPr>
+              <w:t>Sous question 2</w:t>
+            </w:r>
+            <w:r>
+              <w:rPr>
+                <w:noProof/>
+                <w:webHidden/>
+              </w:rPr>
+              <w:tab/>
+            </w:r>
+            <w:r>
+              <w:rPr>
+                <w:noProof/>
+                <w:webHidden/>
+              </w:rPr>
+              <w:fldChar w:fldCharType="begin"/>
+            </w:r>
+            <w:r>
+              <w:rPr>
+                <w:noProof/>
+                <w:webHidden/>
+              </w:rPr>
+              <w:instrText xml:space="preserve"> PAGEREF _Toc132998685 \h </w:instrText>
+            </w:r>
+            <w:r>
+              <w:rPr>
+                <w:noProof/>
+                <w:webHidden/>
+              </w:rPr>
+            </w:r>
+            <w:r>
+              <w:rPr>
+                <w:noProof/>
+                <w:webHidden/>
+              </w:rPr>
+              <w:fldChar w:fldCharType="separate"/>
+            </w:r>
+            <w:r>
+              <w:rPr>
+                <w:noProof/>
+                <w:webHidden/>
+              </w:rPr>
+              <w:t>11</w:t>
+            </w:r>
+            <w:r>
+              <w:rPr>
+                <w:noProof/>
+                <w:webHidden/>
+              </w:rPr>
+              <w:fldChar w:fldCharType="end"/>
+            </w:r>
+          </w:hyperlink>
+        </w:p>
+        <w:p>
+          <w:pPr>
+            <w:pStyle w:val="TM2"/>
+            <w:tabs>
+              <w:tab w:val="right" w:leader="dot" w:pos="9848"/>
+            </w:tabs>
+            <w:rPr>
+              <w:rFonts w:eastAsiaTheme="minorEastAsia" w:cstheme="minorBidi"/>
+              <w:i w:val="0"/>
+              <w:iCs w:val="0"/>
+              <w:noProof/>
+              <w:sz w:val="24"/>
+              <w:szCs w:val="24"/>
+              <w:lang w:eastAsia="fr-CA"/>
+            </w:rPr>
+          </w:pPr>
+          <w:hyperlink w:anchor="_Toc132998686" w:history="1">
+            <w:r>
+              <w:rPr>
+                <w:rStyle w:val="Hyperlien"/>
+                <w:noProof/>
+              </w:rPr>
+              <w:t>Sous question 3</w:t>
+            </w:r>
+            <w:r>
+              <w:rPr>
+                <w:noProof/>
+                <w:webHidden/>
+              </w:rPr>
+              <w:tab/>
+            </w:r>
+            <w:r>
+              <w:rPr>
+                <w:noProof/>
+                <w:webHidden/>
+              </w:rPr>
+              <w:fldChar w:fldCharType="begin"/>
+            </w:r>
+            <w:r>
+              <w:rPr>
+                <w:noProof/>
+                <w:webHidden/>
+              </w:rPr>
+              <w:instrText xml:space="preserve"> PAGEREF _Toc132998686 \h </w:instrText>
+            </w:r>
+            <w:r>
+              <w:rPr>
+                <w:noProof/>
+                <w:webHidden/>
+              </w:rPr>
+            </w:r>
+            <w:r>
+              <w:rPr>
+                <w:noProof/>
+                <w:webHidden/>
+              </w:rPr>
+              <w:fldChar w:fldCharType="separate"/>
+            </w:r>
+            <w:r>
+              <w:rPr>
+                <w:noProof/>
+                <w:webHidden/>
+              </w:rPr>
+              <w:t>12</w:t>
+            </w:r>
+            <w:r>
+              <w:rPr>
+                <w:noProof/>
+                <w:webHidden/>
+              </w:rPr>
+              <w:fldChar w:fldCharType="end"/>
+            </w:r>
+          </w:hyperlink>
+        </w:p>
+        <w:p>
+          <w:pPr>
+            <w:pStyle w:val="TM3"/>
+            <w:tabs>
+              <w:tab w:val="right" w:leader="dot" w:pos="9848"/>
+            </w:tabs>
+            <w:rPr>
+              <w:rFonts w:eastAsiaTheme="minorEastAsia" w:cstheme="minorBidi"/>
+              <w:noProof/>
+              <w:sz w:val="24"/>
+              <w:szCs w:val="24"/>
+              <w:lang w:eastAsia="fr-CA"/>
+            </w:rPr>
+          </w:pPr>
+          <w:hyperlink w:anchor="_Toc132998687" w:history="1">
+            <w:r>
+              <w:rPr>
+                <w:rStyle w:val="Hyperlien"/>
+                <w:noProof/>
+              </w:rPr>
+              <w:t>(a)</w:t>
+            </w:r>
+            <w:r>
+              <w:rPr>
+                <w:noProof/>
+                <w:webHidden/>
+              </w:rPr>
+              <w:tab/>
+            </w:r>
+            <w:r>
+              <w:rPr>
+                <w:noProof/>
+                <w:webHidden/>
+              </w:rPr>
+              <w:fldChar w:fldCharType="begin"/>
+            </w:r>
+            <w:r>
+              <w:rPr>
+                <w:noProof/>
+                <w:webHidden/>
+              </w:rPr>
+              <w:instrText xml:space="preserve"> PAGEREF _Toc132998687 \h </w:instrText>
+            </w:r>
+            <w:r>
+              <w:rPr>
+                <w:noProof/>
+                <w:webHidden/>
+              </w:rPr>
+            </w:r>
+            <w:r>
+              <w:rPr>
+                <w:noProof/>
+                <w:webHidden/>
+              </w:rPr>
+              <w:fldChar w:fldCharType="separate"/>
+            </w:r>
+            <w:r>
+              <w:rPr>
+                <w:noProof/>
+                <w:webHidden/>
+              </w:rPr>
+              <w:t>12</w:t>
+            </w:r>
+            <w:r>
+              <w:rPr>
+                <w:noProof/>
+                <w:webHidden/>
+              </w:rPr>
+              <w:fldChar w:fldCharType="end"/>
+            </w:r>
+          </w:hyperlink>
+        </w:p>
+        <w:p>
+          <w:pPr>
+            <w:pStyle w:val="TM3"/>
+            <w:tabs>
+              <w:tab w:val="right" w:leader="dot" w:pos="9848"/>
+            </w:tabs>
+            <w:rPr>
+              <w:rFonts w:eastAsiaTheme="minorEastAsia" w:cstheme="minorBidi"/>
+              <w:noProof/>
+              <w:sz w:val="24"/>
+              <w:szCs w:val="24"/>
+              <w:lang w:eastAsia="fr-CA"/>
+            </w:rPr>
+          </w:pPr>
+          <w:hyperlink w:anchor="_Toc132998688" w:history="1">
+            <w:r>
+              <w:rPr>
+                <w:rStyle w:val="Hyperlien"/>
+                <w:noProof/>
+              </w:rPr>
+              <w:t>(b)</w:t>
+            </w:r>
+            <w:r>
+              <w:rPr>
+                <w:noProof/>
+                <w:webHidden/>
+              </w:rPr>
+              <w:tab/>
+            </w:r>
+            <w:r>
+              <w:rPr>
+                <w:noProof/>
+                <w:webHidden/>
+              </w:rPr>
+              <w:fldChar w:fldCharType="begin"/>
+            </w:r>
+            <w:r>
+              <w:rPr>
+                <w:noProof/>
+                <w:webHidden/>
+              </w:rPr>
+              <w:instrText xml:space="preserve"> PAGEREF _Toc132998688 \h </w:instrText>
+            </w:r>
+            <w:r>
+              <w:rPr>
+                <w:noProof/>
+                <w:webHidden/>
+              </w:rPr>
+            </w:r>
+            <w:r>
+              <w:rPr>
+                <w:noProof/>
+                <w:webHidden/>
+              </w:rPr>
+              <w:fldChar w:fldCharType="separate"/>
+            </w:r>
+            <w:r>
+              <w:rPr>
+                <w:noProof/>
+                <w:webHidden/>
+              </w:rPr>
+              <w:t>12</w:t>
+            </w:r>
+            <w:r>
+              <w:rPr>
+                <w:noProof/>
+                <w:webHidden/>
+              </w:rPr>
+              <w:fldChar w:fldCharType="end"/>
+            </w:r>
+          </w:hyperlink>
+        </w:p>
+        <w:p>
+          <w:pPr>
+            <w:pStyle w:val="TM2"/>
+            <w:tabs>
+              <w:tab w:val="right" w:leader="dot" w:pos="9848"/>
+            </w:tabs>
+            <w:rPr>
+              <w:rFonts w:eastAsiaTheme="minorEastAsia" w:cstheme="minorBidi"/>
+              <w:i w:val="0"/>
+              <w:iCs w:val="0"/>
+              <w:noProof/>
+              <w:sz w:val="24"/>
+              <w:szCs w:val="24"/>
+              <w:lang w:eastAsia="fr-CA"/>
+            </w:rPr>
+          </w:pPr>
+          <w:hyperlink w:anchor="_Toc132998689" w:history="1">
+            <w:r>
+              <w:rPr>
+                <w:rStyle w:val="Hyperlien"/>
+                <w:noProof/>
+              </w:rPr>
+              <w:t>Sous question 4</w:t>
+            </w:r>
+            <w:r>
+              <w:rPr>
+                <w:noProof/>
+                <w:webHidden/>
+              </w:rPr>
+              <w:tab/>
+            </w:r>
+            <w:r>
+              <w:rPr>
+                <w:noProof/>
+                <w:webHidden/>
+              </w:rPr>
+              <w:fldChar w:fldCharType="begin"/>
+            </w:r>
+            <w:r>
+              <w:rPr>
+                <w:noProof/>
+                <w:webHidden/>
+              </w:rPr>
+              <w:instrText xml:space="preserve"> PAGEREF _Toc132998689 \h </w:instrText>
+            </w:r>
+            <w:r>
+              <w:rPr>
+                <w:noProof/>
+                <w:webHidden/>
+              </w:rPr>
+            </w:r>
+            <w:r>
+              <w:rPr>
+                <w:noProof/>
+                <w:webHidden/>
+              </w:rPr>
+              <w:fldChar w:fldCharType="separate"/>
+            </w:r>
+            <w:r>
+              <w:rPr>
+                <w:noProof/>
+                <w:webHidden/>
+              </w:rPr>
+              <w:t>13</w:t>
             </w:r>
             <w:r>
               <w:rPr>
@@ -4741,7 +6571,7 @@
       <w:pPr>
         <w:pStyle w:val="Titre1"/>
       </w:pPr>
-      <w:bookmarkStart w:id="0" w:name="_Toc132966497"/>
+      <w:bookmarkStart w:id="0" w:name="_Toc132998659"/>
       <w:r>
         <w:lastRenderedPageBreak/>
         <w:t>Question 1</w:t>
@@ -4753,7 +6583,7 @@
       <w:pPr>
         <w:pStyle w:val="Titre2"/>
       </w:pPr>
-      <w:bookmarkStart w:id="1" w:name="_Toc132966498"/>
+      <w:bookmarkStart w:id="1" w:name="_Toc132998660"/>
       <w:r>
         <w:t xml:space="preserve">Sous question </w:t>
       </w:r>
@@ -4837,7 +6667,7 @@
       <w:pPr>
         <w:pStyle w:val="Titre2"/>
       </w:pPr>
-      <w:bookmarkStart w:id="2" w:name="_Toc132966499"/>
+      <w:bookmarkStart w:id="2" w:name="_Toc132998661"/>
       <w:r>
         <w:t>Sous question 2</w:t>
       </w:r>
@@ -4848,7 +6678,7 @@
       <w:pPr>
         <w:pStyle w:val="Titre3"/>
       </w:pPr>
-      <w:bookmarkStart w:id="3" w:name="_Toc132966500"/>
+      <w:bookmarkStart w:id="3" w:name="_Toc132998662"/>
       <w:r>
         <w:t>(a)</w:t>
       </w:r>
@@ -4963,7 +6793,7 @@
       <w:pPr>
         <w:pStyle w:val="Titre3"/>
       </w:pPr>
-      <w:bookmarkStart w:id="4" w:name="_Toc132966501"/>
+      <w:bookmarkStart w:id="4" w:name="_Toc132998663"/>
       <w:r>
         <w:t>(b)</w:t>
       </w:r>
@@ -4971,8 +6801,101 @@
     </w:p>
     <w:p/>
     <w:p>
-      <w:r>
-        <w:t xml:space="preserve">À compléter </w:t>
+      <w:pPr>
+        <w:keepNext/>
+      </w:pPr>
+      <w:r>
+        <w:rPr>
+          <w:noProof/>
+        </w:rPr>
+        <w:drawing>
+          <wp:inline distT="0" distB="0" distL="0" distR="0" wp14:anchorId="12EDC11A" wp14:editId="48CF8C9C">
+            <wp:extent cx="4470400" cy="2070100"/>
+            <wp:effectExtent l="0" t="0" r="0" b="0"/>
+            <wp:docPr id="44" name="Image 44"/>
+            <wp:cNvGraphicFramePr>
+              <a:graphicFrameLocks xmlns:a="http://schemas.openxmlformats.org/drawingml/2006/main" noChangeAspect="1"/>
+            </wp:cNvGraphicFramePr>
+            <a:graphic xmlns:a="http://schemas.openxmlformats.org/drawingml/2006/main">
+              <a:graphicData uri="http://schemas.openxmlformats.org/drawingml/2006/picture">
+                <pic:pic xmlns:pic="http://schemas.openxmlformats.org/drawingml/2006/picture">
+                  <pic:nvPicPr>
+                    <pic:cNvPr id="44" name="Image 44"/>
+                    <pic:cNvPicPr/>
+                  </pic:nvPicPr>
+                  <pic:blipFill>
+                    <a:blip r:embed="rId9">
+                      <a:extLst>
+                        <a:ext uri="{28A0092B-C50C-407E-A947-70E740481C1C}">
+                          <a14:useLocalDpi xmlns:a14="http://schemas.microsoft.com/office/drawing/2010/main" val="0"/>
+                        </a:ext>
+                      </a:extLst>
+                    </a:blip>
+                    <a:stretch>
+                      <a:fillRect/>
+                    </a:stretch>
+                  </pic:blipFill>
+                  <pic:spPr>
+                    <a:xfrm>
+                      <a:off x="0" y="0"/>
+                      <a:ext cx="4470400" cy="2070100"/>
+                    </a:xfrm>
+                    <a:prstGeom prst="rect">
+                      <a:avLst/>
+                    </a:prstGeom>
+                  </pic:spPr>
+                </pic:pic>
+              </a:graphicData>
+            </a:graphic>
+          </wp:inline>
+        </w:drawing>
+      </w:r>
+    </w:p>
+    <w:p>
+      <w:pPr>
+        <w:pStyle w:val="Lgende"/>
+      </w:pPr>
+      <w:r>
+        <w:t xml:space="preserve">Tableau </w:t>
+      </w:r>
+      <w:fldSimple w:instr=" SEQ Tableau \* ARABIC ">
+        <w:r>
+          <w:rPr>
+            <w:noProof/>
+          </w:rPr>
+          <w:t>2</w:t>
+        </w:r>
+      </w:fldSimple>
+      <w:r>
+        <w:t xml:space="preserve"> - </w:t>
+      </w:r>
+      <w:r>
+        <w:t xml:space="preserve">Résultats avec critère AIC pour le modèle SETAR avec </w:t>
+      </w:r>
+      <w:proofErr w:type="spellStart"/>
+      <w:r>
+        <w:t>treshold</w:t>
+      </w:r>
+      <w:proofErr w:type="spellEnd"/>
+      <w:r>
+        <w:t xml:space="preserve"> et lag </w:t>
+      </w:r>
+      <w:r>
+        <w:t>inconnu</w:t>
+      </w:r>
+    </w:p>
+    <w:p/>
+    <w:p>
+      <w:r>
+        <w:t xml:space="preserve">Après avoir testé la grille de valeur (p, c, d) avec notre modèle SETAR, on remarque que la combinaison qui minimise le critère d’information AIC est : p = 12 (lag du modèle SETAR), c = 4.86667 (valeur seuil de changement de régime) et d = 5 (lag </w:t>
+      </w:r>
+      <w:proofErr w:type="gramStart"/>
+      <w:r>
+        <w:t>d’auto excitation</w:t>
+      </w:r>
+      <w:proofErr w:type="gramEnd"/>
+      <w:r>
+        <w:t xml:space="preserve">). </w:t>
       </w:r>
     </w:p>
     <w:p/>
@@ -4980,7 +6903,7 @@
       <w:pPr>
         <w:pStyle w:val="Titre2"/>
       </w:pPr>
-      <w:bookmarkStart w:id="5" w:name="_Toc132966502"/>
+      <w:bookmarkStart w:id="5" w:name="_Toc132998664"/>
       <w:r>
         <w:t>Sous question 3</w:t>
       </w:r>
@@ -4988,28 +6911,113 @@
     </w:p>
     <w:p/>
     <w:p>
-      <w:r>
-        <w:t>La 3 dépend du (b)</w:t>
+      <w:pPr>
+        <w:keepNext/>
+      </w:pPr>
+      <w:r>
+        <w:rPr>
+          <w:noProof/>
+        </w:rPr>
+        <w:lastRenderedPageBreak/>
+        <w:drawing>
+          <wp:inline distT="0" distB="0" distL="0" distR="0" wp14:anchorId="0CD58751" wp14:editId="7FF9547E">
+            <wp:extent cx="6259830" cy="5336540"/>
+            <wp:effectExtent l="0" t="0" r="1270" b="0"/>
+            <wp:docPr id="45" name="Image 45"/>
+            <wp:cNvGraphicFramePr>
+              <a:graphicFrameLocks xmlns:a="http://schemas.openxmlformats.org/drawingml/2006/main" noChangeAspect="1"/>
+            </wp:cNvGraphicFramePr>
+            <a:graphic xmlns:a="http://schemas.openxmlformats.org/drawingml/2006/main">
+              <a:graphicData uri="http://schemas.openxmlformats.org/drawingml/2006/picture">
+                <pic:pic xmlns:pic="http://schemas.openxmlformats.org/drawingml/2006/picture">
+                  <pic:nvPicPr>
+                    <pic:cNvPr id="45" name="Image 45"/>
+                    <pic:cNvPicPr/>
+                  </pic:nvPicPr>
+                  <pic:blipFill>
+                    <a:blip r:embed="rId10">
+                      <a:extLst>
+                        <a:ext uri="{28A0092B-C50C-407E-A947-70E740481C1C}">
+                          <a14:useLocalDpi xmlns:a14="http://schemas.microsoft.com/office/drawing/2010/main" val="0"/>
+                        </a:ext>
+                      </a:extLst>
+                    </a:blip>
+                    <a:stretch>
+                      <a:fillRect/>
+                    </a:stretch>
+                  </pic:blipFill>
+                  <pic:spPr>
+                    <a:xfrm>
+                      <a:off x="0" y="0"/>
+                      <a:ext cx="6259830" cy="5336540"/>
+                    </a:xfrm>
+                    <a:prstGeom prst="rect">
+                      <a:avLst/>
+                    </a:prstGeom>
+                  </pic:spPr>
+                </pic:pic>
+              </a:graphicData>
+            </a:graphic>
+          </wp:inline>
+        </w:drawing>
       </w:r>
     </w:p>
+    <w:p>
+      <w:pPr>
+        <w:pStyle w:val="Lgende"/>
+      </w:pPr>
+      <w:r>
+        <w:t xml:space="preserve">Tableau </w:t>
+      </w:r>
+      <w:fldSimple w:instr=" SEQ Tableau \* ARABIC ">
+        <w:r>
+          <w:rPr>
+            <w:noProof/>
+          </w:rPr>
+          <w:t>3</w:t>
+        </w:r>
+      </w:fldSimple>
+      <w:r>
+        <w:t xml:space="preserve"> - Modèle </w:t>
+      </w:r>
+      <w:proofErr w:type="gramStart"/>
+      <w:r>
+        <w:t>AR(</w:t>
+      </w:r>
+      <w:proofErr w:type="gramEnd"/>
+      <w:r>
+        <w:t>12) estimé par LS Gauss-Newton</w:t>
+      </w:r>
+    </w:p>
+    <w:p/>
+    <w:p>
+      <w:r>
+        <w:br w:type="page"/>
+      </w:r>
+    </w:p>
+    <w:p/>
     <w:p/>
     <w:p/>
     <w:p>
       <w:pPr>
         <w:pStyle w:val="Titre1"/>
       </w:pPr>
+      <w:bookmarkStart w:id="6" w:name="_Toc132998665"/>
       <w:r>
         <w:t>Question 2</w:t>
       </w:r>
+      <w:bookmarkEnd w:id="6"/>
     </w:p>
     <w:p/>
     <w:p>
       <w:pPr>
         <w:pStyle w:val="Titre2"/>
       </w:pPr>
+      <w:bookmarkStart w:id="7" w:name="_Toc132998666"/>
       <w:r>
         <w:t>Sous question 1</w:t>
       </w:r>
+      <w:bookmarkEnd w:id="7"/>
     </w:p>
     <w:p/>
     <w:p>
@@ -5036,7 +7044,7 @@
                     <pic:cNvPicPr/>
                   </pic:nvPicPr>
                   <pic:blipFill>
-                    <a:blip r:embed="rId9" cstate="print">
+                    <a:blip r:embed="rId11" cstate="print">
                       <a:extLst>
                         <a:ext uri="{28A0092B-C50C-407E-A947-70E740481C1C}">
                           <a14:useLocalDpi xmlns:a14="http://schemas.microsoft.com/office/drawing/2010/main" val="0"/>
@@ -5090,7 +7098,6 @@
         <w:rPr>
           <w:noProof/>
         </w:rPr>
-        <w:lastRenderedPageBreak/>
         <w:drawing>
           <wp:inline distT="0" distB="0" distL="0" distR="0" wp14:anchorId="36786756" wp14:editId="6E4E0579">
             <wp:extent cx="6259830" cy="3004820"/>
@@ -5107,7 +7114,7 @@
                     <pic:cNvPicPr/>
                   </pic:nvPicPr>
                   <pic:blipFill>
-                    <a:blip r:embed="rId10" cstate="print">
+                    <a:blip r:embed="rId12" cstate="print">
                       <a:extLst>
                         <a:ext uri="{28A0092B-C50C-407E-A947-70E740481C1C}">
                           <a14:useLocalDpi xmlns:a14="http://schemas.microsoft.com/office/drawing/2010/main" val="0"/>
@@ -5169,6 +7176,7 @@
         <w:rPr>
           <w:noProof/>
         </w:rPr>
+        <w:lastRenderedPageBreak/>
         <w:drawing>
           <wp:inline distT="0" distB="0" distL="0" distR="0" wp14:anchorId="0753ECBF" wp14:editId="01FA1952">
             <wp:extent cx="6259830" cy="2944495"/>
@@ -5185,7 +7193,7 @@
                     <pic:cNvPicPr/>
                   </pic:nvPicPr>
                   <pic:blipFill>
-                    <a:blip r:embed="rId11" cstate="print">
+                    <a:blip r:embed="rId13" cstate="print">
                       <a:extLst>
                         <a:ext uri="{28A0092B-C50C-407E-A947-70E740481C1C}">
                           <a14:useLocalDpi xmlns:a14="http://schemas.microsoft.com/office/drawing/2010/main" val="0"/>
@@ -5239,7 +7247,6 @@
         <w:rPr>
           <w:noProof/>
         </w:rPr>
-        <w:lastRenderedPageBreak/>
         <w:drawing>
           <wp:inline distT="0" distB="0" distL="0" distR="0" wp14:anchorId="3FEA7C37" wp14:editId="027461E8">
             <wp:extent cx="6259830" cy="2988945"/>
@@ -5256,7 +7263,7 @@
                     <pic:cNvPicPr/>
                   </pic:nvPicPr>
                   <pic:blipFill>
-                    <a:blip r:embed="rId12" cstate="print">
+                    <a:blip r:embed="rId14" cstate="print">
                       <a:extLst>
                         <a:ext uri="{28A0092B-C50C-407E-A947-70E740481C1C}">
                           <a14:useLocalDpi xmlns:a14="http://schemas.microsoft.com/office/drawing/2010/main" val="0"/>
@@ -5307,18 +7314,22 @@
       <w:pPr>
         <w:pStyle w:val="Titre2"/>
       </w:pPr>
+      <w:bookmarkStart w:id="8" w:name="_Toc132998667"/>
       <w:r>
         <w:t>Sous question 2</w:t>
       </w:r>
+      <w:bookmarkEnd w:id="8"/>
     </w:p>
     <w:p/>
     <w:p>
       <w:pPr>
         <w:pStyle w:val="Titre3"/>
       </w:pPr>
+      <w:bookmarkStart w:id="9" w:name="_Toc132998668"/>
       <w:r>
         <w:t>(a)</w:t>
       </w:r>
+      <w:bookmarkEnd w:id="9"/>
     </w:p>
     <w:p/>
     <w:p>
@@ -5329,6 +7340,7 @@
         <w:rPr>
           <w:noProof/>
         </w:rPr>
+        <w:lastRenderedPageBreak/>
         <w:drawing>
           <wp:inline distT="0" distB="0" distL="0" distR="0" wp14:anchorId="29A4F7F4" wp14:editId="06EBD648">
             <wp:extent cx="1792586" cy="3731283"/>
@@ -5345,7 +7357,7 @@
                     <pic:cNvPicPr/>
                   </pic:nvPicPr>
                   <pic:blipFill>
-                    <a:blip r:embed="rId13">
+                    <a:blip r:embed="rId15">
                       <a:extLst>
                         <a:ext uri="{28A0092B-C50C-407E-A947-70E740481C1C}">
                           <a14:useLocalDpi xmlns:a14="http://schemas.microsoft.com/office/drawing/2010/main" val="0"/>
@@ -5384,7 +7396,7 @@
           <w:rPr>
             <w:noProof/>
           </w:rPr>
-          <w:t>2</w:t>
+          <w:t>4</w:t>
         </w:r>
       </w:fldSimple>
       <w:r>
@@ -5394,7 +7406,6 @@
     <w:p/>
     <w:p>
       <w:r>
-        <w:lastRenderedPageBreak/>
         <w:t xml:space="preserve">À partir du tableau 2, </w:t>
       </w:r>
       <w:r>
@@ -5415,9 +7426,11 @@
       <w:pPr>
         <w:pStyle w:val="Titre3"/>
       </w:pPr>
+      <w:bookmarkStart w:id="10" w:name="_Toc132998669"/>
       <w:r>
         <w:t>(b)</w:t>
       </w:r>
+      <w:bookmarkEnd w:id="10"/>
     </w:p>
     <w:p/>
     <w:p>
@@ -5432,19 +7445,77 @@
       <w:r>
         <w:t xml:space="preserve">4, 218) = 0.24551 avec un niveau de signification de 0.91216305), on ne rejette pas l'hypothèse nulle. Cela signifie qu'il n'y a pas de preuve statistique suffisante pour affirmer que </w:t>
       </w:r>
-      <w:proofErr w:type="spellStart"/>
-      <w:r>
-        <w:t>delta_gt</w:t>
-      </w:r>
-      <w:proofErr w:type="spellEnd"/>
+      <m:oMath>
+        <m:r>
+          <w:rPr>
+            <w:rFonts w:ascii="Cambria Math" w:hAnsi="Cambria Math"/>
+          </w:rPr>
+          <m:t>∆</m:t>
+        </m:r>
+        <m:sSub>
+          <m:sSubPr>
+            <m:ctrlPr>
+              <w:rPr>
+                <w:rFonts w:ascii="Cambria Math" w:hAnsi="Cambria Math"/>
+                <w:i/>
+              </w:rPr>
+            </m:ctrlPr>
+          </m:sSubPr>
+          <m:e>
+            <m:r>
+              <w:rPr>
+                <w:rFonts w:ascii="Cambria Math" w:hAnsi="Cambria Math"/>
+              </w:rPr>
+              <m:t>g</m:t>
+            </m:r>
+          </m:e>
+          <m:sub>
+            <m:r>
+              <w:rPr>
+                <w:rFonts w:ascii="Cambria Math" w:hAnsi="Cambria Math"/>
+              </w:rPr>
+              <m:t>t</m:t>
+            </m:r>
+          </m:sub>
+        </m:sSub>
+      </m:oMath>
       <w:r>
         <w:t xml:space="preserve"> cause </w:t>
       </w:r>
-      <w:proofErr w:type="spellStart"/>
-      <w:r>
-        <w:t>delta_yt</w:t>
-      </w:r>
-      <w:proofErr w:type="spellEnd"/>
+      <m:oMath>
+        <m:r>
+          <w:rPr>
+            <w:rFonts w:ascii="Cambria Math" w:hAnsi="Cambria Math"/>
+          </w:rPr>
+          <m:t>∆</m:t>
+        </m:r>
+        <m:sSub>
+          <m:sSubPr>
+            <m:ctrlPr>
+              <w:rPr>
+                <w:rFonts w:ascii="Cambria Math" w:hAnsi="Cambria Math"/>
+                <w:i/>
+              </w:rPr>
+            </m:ctrlPr>
+          </m:sSubPr>
+          <m:e>
+            <m:r>
+              <w:rPr>
+                <w:rFonts w:ascii="Cambria Math" w:hAnsi="Cambria Math"/>
+              </w:rPr>
+              <m:t>y</m:t>
+            </m:r>
+          </m:e>
+          <m:sub>
+            <m:r>
+              <w:rPr>
+                <w:rFonts w:ascii="Cambria Math" w:hAnsi="Cambria Math"/>
+              </w:rPr>
+              <m:t>t</m:t>
+            </m:r>
+          </m:sub>
+        </m:sSub>
+      </m:oMath>
       <w:r>
         <w:t xml:space="preserve"> dans le sens de Granger.</w:t>
       </w:r>
@@ -5455,10 +7526,1088 @@
       <w:pPr>
         <w:pStyle w:val="Titre3"/>
       </w:pPr>
+      <w:bookmarkStart w:id="11" w:name="_Toc132998670"/>
       <w:r>
         <w:t>(c)</w:t>
       </w:r>
+      <w:bookmarkEnd w:id="11"/>
     </w:p>
+    <w:p/>
+    <w:p>
+      <w:pPr>
+        <w:keepNext/>
+      </w:pPr>
+      <w:r>
+        <w:rPr>
+          <w:noProof/>
+        </w:rPr>
+        <w:lastRenderedPageBreak/>
+        <w:drawing>
+          <wp:inline distT="0" distB="0" distL="0" distR="0" wp14:anchorId="4C938A76" wp14:editId="5333BA37">
+            <wp:extent cx="6259830" cy="2937510"/>
+            <wp:effectExtent l="0" t="0" r="1270" b="0"/>
+            <wp:docPr id="41" name="Image 41"/>
+            <wp:cNvGraphicFramePr>
+              <a:graphicFrameLocks xmlns:a="http://schemas.openxmlformats.org/drawingml/2006/main" noChangeAspect="1"/>
+            </wp:cNvGraphicFramePr>
+            <a:graphic xmlns:a="http://schemas.openxmlformats.org/drawingml/2006/main">
+              <a:graphicData uri="http://schemas.openxmlformats.org/drawingml/2006/picture">
+                <pic:pic xmlns:pic="http://schemas.openxmlformats.org/drawingml/2006/picture">
+                  <pic:nvPicPr>
+                    <pic:cNvPr id="41" name="Image 41"/>
+                    <pic:cNvPicPr/>
+                  </pic:nvPicPr>
+                  <pic:blipFill>
+                    <a:blip r:embed="rId16" cstate="print">
+                      <a:extLst>
+                        <a:ext uri="{28A0092B-C50C-407E-A947-70E740481C1C}">
+                          <a14:useLocalDpi xmlns:a14="http://schemas.microsoft.com/office/drawing/2010/main" val="0"/>
+                        </a:ext>
+                      </a:extLst>
+                    </a:blip>
+                    <a:stretch>
+                      <a:fillRect/>
+                    </a:stretch>
+                  </pic:blipFill>
+                  <pic:spPr>
+                    <a:xfrm>
+                      <a:off x="0" y="0"/>
+                      <a:ext cx="6259830" cy="2937510"/>
+                    </a:xfrm>
+                    <a:prstGeom prst="rect">
+                      <a:avLst/>
+                    </a:prstGeom>
+                  </pic:spPr>
+                </pic:pic>
+              </a:graphicData>
+            </a:graphic>
+          </wp:inline>
+        </w:drawing>
+      </w:r>
+    </w:p>
+    <w:p>
+      <w:pPr>
+        <w:pStyle w:val="Lgende"/>
+      </w:pPr>
+      <w:r>
+        <w:t xml:space="preserve">Graphique </w:t>
+      </w:r>
+      <w:r>
+        <w:fldChar w:fldCharType="begin"/>
+      </w:r>
+      <w:r>
+        <w:instrText xml:space="preserve"> SEQ Graphique \* ARABIC </w:instrText>
+      </w:r>
+      <w:r>
+        <w:fldChar w:fldCharType="separate"/>
+      </w:r>
+      <w:r>
+        <w:rPr>
+          <w:noProof/>
+        </w:rPr>
+        <w:t>6</w:t>
+      </w:r>
+      <w:r>
+        <w:fldChar w:fldCharType="end"/>
+      </w:r>
+      <w:r>
+        <w:t xml:space="preserve"> - Prédiction hors échantillon du PIB réel (courbe bleue) vs PIB réel réalisé (courbe noire) pour la période 2015 à 2019 dernier trimestre</w:t>
+      </w:r>
+    </w:p>
+    <w:p>
+      <w:pPr>
+        <w:keepNext/>
+      </w:pPr>
+      <w:r>
+        <w:rPr>
+          <w:noProof/>
+        </w:rPr>
+        <w:lastRenderedPageBreak/>
+        <w:drawing>
+          <wp:inline distT="0" distB="0" distL="0" distR="0" wp14:anchorId="5BBFE2B4" wp14:editId="54A22143">
+            <wp:extent cx="5395865" cy="7328168"/>
+            <wp:effectExtent l="0" t="0" r="1905" b="0"/>
+            <wp:docPr id="43" name="Image 43"/>
+            <wp:cNvGraphicFramePr>
+              <a:graphicFrameLocks xmlns:a="http://schemas.openxmlformats.org/drawingml/2006/main" noChangeAspect="1"/>
+            </wp:cNvGraphicFramePr>
+            <a:graphic xmlns:a="http://schemas.openxmlformats.org/drawingml/2006/main">
+              <a:graphicData uri="http://schemas.openxmlformats.org/drawingml/2006/picture">
+                <pic:pic xmlns:pic="http://schemas.openxmlformats.org/drawingml/2006/picture">
+                  <pic:nvPicPr>
+                    <pic:cNvPr id="43" name="Image 43"/>
+                    <pic:cNvPicPr/>
+                  </pic:nvPicPr>
+                  <pic:blipFill>
+                    <a:blip r:embed="rId17">
+                      <a:extLst>
+                        <a:ext uri="{28A0092B-C50C-407E-A947-70E740481C1C}">
+                          <a14:useLocalDpi xmlns:a14="http://schemas.microsoft.com/office/drawing/2010/main" val="0"/>
+                        </a:ext>
+                      </a:extLst>
+                    </a:blip>
+                    <a:stretch>
+                      <a:fillRect/>
+                    </a:stretch>
+                  </pic:blipFill>
+                  <pic:spPr>
+                    <a:xfrm>
+                      <a:off x="0" y="0"/>
+                      <a:ext cx="5411567" cy="7349493"/>
+                    </a:xfrm>
+                    <a:prstGeom prst="rect">
+                      <a:avLst/>
+                    </a:prstGeom>
+                  </pic:spPr>
+                </pic:pic>
+              </a:graphicData>
+            </a:graphic>
+          </wp:inline>
+        </w:drawing>
+      </w:r>
+    </w:p>
+    <w:p>
+      <w:pPr>
+        <w:pStyle w:val="Lgende"/>
+      </w:pPr>
+      <w:r>
+        <w:t xml:space="preserve">Tableau </w:t>
+      </w:r>
+      <w:fldSimple w:instr=" SEQ Tableau \* ARABIC ">
+        <w:r>
+          <w:rPr>
+            <w:noProof/>
+          </w:rPr>
+          <w:t>5</w:t>
+        </w:r>
+      </w:fldSimple>
+      <w:r>
+        <w:t xml:space="preserve"> - Prévision du PIB réel à l'aide du modèle VAR et erreurs de prédiction pour la période 2015 à 2019 dernier trimestre. La colonne 1 (</w:t>
+      </w:r>
+      <w:proofErr w:type="gramStart"/>
+      <w:r>
+        <w:t>FORECAST(</w:t>
+      </w:r>
+      <w:proofErr w:type="gramEnd"/>
+      <w:r>
+        <w:t>1)</w:t>
+      </w:r>
+      <w:r>
+        <w:t>)</w:t>
+      </w:r>
+      <w:r>
+        <w:t xml:space="preserve"> correspond au PIB réel</w:t>
+      </w:r>
+      <w:r>
+        <w:t xml:space="preserve"> en log première différence. </w:t>
+      </w:r>
+    </w:p>
+    <w:p/>
+    <w:p/>
+    <w:p/>
+    <w:p/>
+    <w:p>
+      <w:pPr>
+        <w:pStyle w:val="Titre3"/>
+      </w:pPr>
+      <w:bookmarkStart w:id="12" w:name="_Toc132998671"/>
+      <w:r>
+        <w:lastRenderedPageBreak/>
+        <w:t>(d)</w:t>
+      </w:r>
+      <w:bookmarkEnd w:id="12"/>
+    </w:p>
+    <w:p/>
+    <w:p>
+      <w:pPr>
+        <w:keepNext/>
+      </w:pPr>
+      <w:r>
+        <w:rPr>
+          <w:noProof/>
+        </w:rPr>
+        <w:drawing>
+          <wp:inline distT="0" distB="0" distL="0" distR="0" wp14:anchorId="248CD983" wp14:editId="4A813D52">
+            <wp:extent cx="3086100" cy="1930400"/>
+            <wp:effectExtent l="0" t="0" r="0" b="0"/>
+            <wp:docPr id="42" name="Image 42"/>
+            <wp:cNvGraphicFramePr>
+              <a:graphicFrameLocks xmlns:a="http://schemas.openxmlformats.org/drawingml/2006/main" noChangeAspect="1"/>
+            </wp:cNvGraphicFramePr>
+            <a:graphic xmlns:a="http://schemas.openxmlformats.org/drawingml/2006/main">
+              <a:graphicData uri="http://schemas.openxmlformats.org/drawingml/2006/picture">
+                <pic:pic xmlns:pic="http://schemas.openxmlformats.org/drawingml/2006/picture">
+                  <pic:nvPicPr>
+                    <pic:cNvPr id="42" name="Image 42"/>
+                    <pic:cNvPicPr/>
+                  </pic:nvPicPr>
+                  <pic:blipFill>
+                    <a:blip r:embed="rId18">
+                      <a:extLst>
+                        <a:ext uri="{28A0092B-C50C-407E-A947-70E740481C1C}">
+                          <a14:useLocalDpi xmlns:a14="http://schemas.microsoft.com/office/drawing/2010/main" val="0"/>
+                        </a:ext>
+                      </a:extLst>
+                    </a:blip>
+                    <a:stretch>
+                      <a:fillRect/>
+                    </a:stretch>
+                  </pic:blipFill>
+                  <pic:spPr>
+                    <a:xfrm>
+                      <a:off x="0" y="0"/>
+                      <a:ext cx="3086100" cy="1930400"/>
+                    </a:xfrm>
+                    <a:prstGeom prst="rect">
+                      <a:avLst/>
+                    </a:prstGeom>
+                  </pic:spPr>
+                </pic:pic>
+              </a:graphicData>
+            </a:graphic>
+          </wp:inline>
+        </w:drawing>
+      </w:r>
+    </w:p>
+    <w:p>
+      <w:pPr>
+        <w:pStyle w:val="Lgende"/>
+      </w:pPr>
+      <w:r>
+        <w:t xml:space="preserve">Tableau </w:t>
+      </w:r>
+      <w:r>
+        <w:fldChar w:fldCharType="begin"/>
+      </w:r>
+      <w:r>
+        <w:instrText xml:space="preserve"> SEQ Tableau \* ARABIC </w:instrText>
+      </w:r>
+      <w:r>
+        <w:fldChar w:fldCharType="separate"/>
+      </w:r>
+      <w:r>
+        <w:rPr>
+          <w:noProof/>
+        </w:rPr>
+        <w:t>6</w:t>
+      </w:r>
+      <w:r>
+        <w:fldChar w:fldCharType="end"/>
+      </w:r>
+      <w:r>
+        <w:t xml:space="preserve"> - </w:t>
+      </w:r>
+      <w:r>
+        <w:t>Métriques de performance de la prédiction du PIB réel (modèle VAR) sur la période 2015 à 2019 dernier trimestre</w:t>
+      </w:r>
+    </w:p>
+    <w:p/>
+    <w:p>
+      <w:r>
+        <w:t xml:space="preserve">À partir du tableau 4 ci-dessus, on remarque que l’erreur quadratique moyenne des prévisions s’élève à 0.000008. </w:t>
+      </w:r>
+    </w:p>
+    <w:p/>
+    <w:p>
+      <w:pPr>
+        <w:pStyle w:val="Titre2"/>
+      </w:pPr>
+      <w:bookmarkStart w:id="13" w:name="_Toc132998672"/>
+      <w:r>
+        <w:t>Sous question 3</w:t>
+      </w:r>
+      <w:bookmarkEnd w:id="13"/>
+    </w:p>
+    <w:p/>
+    <w:p>
+      <w:pPr>
+        <w:keepNext/>
+      </w:pPr>
+      <w:r>
+        <w:rPr>
+          <w:noProof/>
+        </w:rPr>
+        <w:drawing>
+          <wp:inline distT="0" distB="0" distL="0" distR="0" wp14:anchorId="3E91AA25" wp14:editId="7539161E">
+            <wp:extent cx="6259830" cy="3662680"/>
+            <wp:effectExtent l="0" t="0" r="1270" b="0"/>
+            <wp:docPr id="40" name="Image 40"/>
+            <wp:cNvGraphicFramePr>
+              <a:graphicFrameLocks xmlns:a="http://schemas.openxmlformats.org/drawingml/2006/main" noChangeAspect="1"/>
+            </wp:cNvGraphicFramePr>
+            <a:graphic xmlns:a="http://schemas.openxmlformats.org/drawingml/2006/main">
+              <a:graphicData uri="http://schemas.openxmlformats.org/drawingml/2006/picture">
+                <pic:pic xmlns:pic="http://schemas.openxmlformats.org/drawingml/2006/picture">
+                  <pic:nvPicPr>
+                    <pic:cNvPr id="40" name="Image 40"/>
+                    <pic:cNvPicPr/>
+                  </pic:nvPicPr>
+                  <pic:blipFill>
+                    <a:blip r:embed="rId19">
+                      <a:extLst>
+                        <a:ext uri="{28A0092B-C50C-407E-A947-70E740481C1C}">
+                          <a14:useLocalDpi xmlns:a14="http://schemas.microsoft.com/office/drawing/2010/main" val="0"/>
+                        </a:ext>
+                      </a:extLst>
+                    </a:blip>
+                    <a:stretch>
+                      <a:fillRect/>
+                    </a:stretch>
+                  </pic:blipFill>
+                  <pic:spPr>
+                    <a:xfrm>
+                      <a:off x="0" y="0"/>
+                      <a:ext cx="6259830" cy="3662680"/>
+                    </a:xfrm>
+                    <a:prstGeom prst="rect">
+                      <a:avLst/>
+                    </a:prstGeom>
+                  </pic:spPr>
+                </pic:pic>
+              </a:graphicData>
+            </a:graphic>
+          </wp:inline>
+        </w:drawing>
+      </w:r>
+    </w:p>
+    <w:p>
+      <w:pPr>
+        <w:pStyle w:val="Lgende"/>
+      </w:pPr>
+      <w:r>
+        <w:t xml:space="preserve">Figure </w:t>
+      </w:r>
+      <w:r>
+        <w:fldChar w:fldCharType="begin"/>
+      </w:r>
+      <w:r>
+        <w:instrText xml:space="preserve"> SEQ Figure \* ARABIC </w:instrText>
+      </w:r>
+      <w:r>
+        <w:fldChar w:fldCharType="separate"/>
+      </w:r>
+      <w:r>
+        <w:rPr>
+          <w:noProof/>
+        </w:rPr>
+        <w:t>1</w:t>
+      </w:r>
+      <w:r>
+        <w:fldChar w:fldCharType="end"/>
+      </w:r>
+      <w:r>
+        <w:t xml:space="preserve"> - Estimation du modèle </w:t>
+      </w:r>
+      <w:proofErr w:type="gramStart"/>
+      <w:r>
+        <w:t>ARIMA(</w:t>
+      </w:r>
+      <w:proofErr w:type="gramEnd"/>
+      <w:r>
+        <w:t>1, 1, 0) et prédiction pour le premier trimestre de 2020</w:t>
+      </w:r>
+    </w:p>
+    <w:p/>
+    <w:p>
+      <w:pPr>
+        <w:rPr>
+          <w:rFonts w:eastAsiaTheme="minorEastAsia"/>
+        </w:rPr>
+      </w:pPr>
+      <w:r>
+        <w:t xml:space="preserve">La prévision </w:t>
+      </w:r>
+      <m:oMath>
+        <m:r>
+          <m:rPr>
+            <m:sty m:val="p"/>
+          </m:rPr>
+          <w:rPr>
+            <w:rFonts w:ascii="Cambria Math" w:hAnsi="Cambria Math"/>
+          </w:rPr>
+          <m:t>Δ</m:t>
+        </m:r>
+        <m:sSubSup>
+          <m:sSubSupPr>
+            <m:ctrlPr>
+              <w:rPr>
+                <w:rFonts w:ascii="Cambria Math" w:hAnsi="Cambria Math"/>
+                <w:i/>
+              </w:rPr>
+            </m:ctrlPr>
+          </m:sSubSupPr>
+          <m:e>
+            <m:r>
+              <w:rPr>
+                <w:rFonts w:ascii="Cambria Math" w:hAnsi="Cambria Math"/>
+              </w:rPr>
+              <m:t>y</m:t>
+            </m:r>
+          </m:e>
+          <m:sub>
+            <m:r>
+              <w:rPr>
+                <w:rFonts w:ascii="Cambria Math" w:hAnsi="Cambria Math"/>
+              </w:rPr>
+              <m:t>2020:Q1</m:t>
+            </m:r>
+          </m:sub>
+          <m:sup>
+            <m:r>
+              <w:rPr>
+                <w:rFonts w:ascii="Cambria Math" w:hAnsi="Cambria Math"/>
+              </w:rPr>
+              <m:t>*</m:t>
+            </m:r>
+          </m:sup>
+        </m:sSubSup>
+      </m:oMath>
+      <w:r>
+        <w:rPr>
+          <w:rFonts w:eastAsiaTheme="minorEastAsia"/>
+        </w:rPr>
+        <w:t xml:space="preserve"> obtenue est : 0.00696. </w:t>
+      </w:r>
+    </w:p>
+    <w:p>
+      <w:pPr>
+        <w:rPr>
+          <w:rFonts w:eastAsiaTheme="minorEastAsia"/>
+        </w:rPr>
+      </w:pPr>
+    </w:p>
+    <w:p>
+      <w:pPr>
+        <w:rPr>
+          <w:rFonts w:eastAsiaTheme="minorEastAsia"/>
+        </w:rPr>
+      </w:pPr>
+    </w:p>
+    <w:p>
+      <w:pPr>
+        <w:pStyle w:val="Titre1"/>
+      </w:pPr>
+      <w:bookmarkStart w:id="14" w:name="_Toc132998673"/>
+      <w:r>
+        <w:lastRenderedPageBreak/>
+        <w:t>Question 3</w:t>
+      </w:r>
+      <w:bookmarkEnd w:id="14"/>
+    </w:p>
+    <w:p/>
+    <w:p>
+      <w:pPr>
+        <w:pStyle w:val="Titre2"/>
+      </w:pPr>
+      <w:bookmarkStart w:id="15" w:name="_Toc132998674"/>
+      <w:r>
+        <w:t>Sous question 1</w:t>
+      </w:r>
+      <w:bookmarkEnd w:id="15"/>
+    </w:p>
+    <w:p/>
+    <w:p>
+      <w:pPr>
+        <w:pStyle w:val="Titre2"/>
+      </w:pPr>
+      <w:bookmarkStart w:id="16" w:name="_Toc132998675"/>
+      <w:r>
+        <w:t xml:space="preserve">Sous question </w:t>
+      </w:r>
+      <w:r>
+        <w:t>2</w:t>
+      </w:r>
+      <w:bookmarkEnd w:id="16"/>
+    </w:p>
+    <w:p/>
+    <w:p>
+      <w:pPr>
+        <w:pStyle w:val="Titre2"/>
+      </w:pPr>
+      <w:bookmarkStart w:id="17" w:name="_Toc132998676"/>
+      <w:r>
+        <w:t xml:space="preserve">Sous question </w:t>
+      </w:r>
+      <w:r>
+        <w:t>3</w:t>
+      </w:r>
+      <w:bookmarkEnd w:id="17"/>
+    </w:p>
+    <w:p/>
+    <w:p>
+      <w:pPr>
+        <w:pStyle w:val="Titre2"/>
+      </w:pPr>
+      <w:bookmarkStart w:id="18" w:name="_Toc132998677"/>
+      <w:r>
+        <w:t xml:space="preserve">Sous question </w:t>
+      </w:r>
+      <w:r>
+        <w:t>4</w:t>
+      </w:r>
+      <w:bookmarkEnd w:id="18"/>
+    </w:p>
+    <w:p/>
+    <w:p>
+      <w:pPr>
+        <w:pStyle w:val="Titre2"/>
+      </w:pPr>
+      <w:bookmarkStart w:id="19" w:name="_Toc132998678"/>
+      <w:r>
+        <w:t>Sous question 5</w:t>
+      </w:r>
+      <w:bookmarkEnd w:id="19"/>
+      <w:r>
+        <w:t xml:space="preserve"> </w:t>
+      </w:r>
+    </w:p>
+    <w:p/>
+    <w:p>
+      <w:pPr>
+        <w:pStyle w:val="Titre3"/>
+      </w:pPr>
+      <w:bookmarkStart w:id="20" w:name="_Toc132998679"/>
+      <w:r>
+        <w:t>(a)</w:t>
+      </w:r>
+      <w:bookmarkEnd w:id="20"/>
+    </w:p>
+    <w:p/>
+    <w:p>
+      <w:pPr>
+        <w:pStyle w:val="Titre3"/>
+      </w:pPr>
+      <w:bookmarkStart w:id="21" w:name="_Toc132998680"/>
+      <w:r>
+        <w:t>(b)</w:t>
+      </w:r>
+      <w:bookmarkEnd w:id="21"/>
+    </w:p>
+    <w:p/>
+    <w:p>
+      <w:pPr>
+        <w:pStyle w:val="Titre3"/>
+      </w:pPr>
+      <w:bookmarkStart w:id="22" w:name="_Toc132998681"/>
+      <w:r>
+        <w:t>(c)</w:t>
+      </w:r>
+      <w:bookmarkEnd w:id="22"/>
+    </w:p>
+    <w:p/>
+    <w:p>
+      <w:pPr>
+        <w:pStyle w:val="Titre3"/>
+      </w:pPr>
+      <w:bookmarkStart w:id="23" w:name="_Toc132998682"/>
+      <w:r>
+        <w:t>(d)</w:t>
+      </w:r>
+      <w:bookmarkEnd w:id="23"/>
+    </w:p>
+    <w:p/>
+    <w:p/>
+    <w:p/>
+    <w:p>
+      <w:pPr>
+        <w:pStyle w:val="Titre1"/>
+      </w:pPr>
+      <w:bookmarkStart w:id="24" w:name="_Toc132998683"/>
+      <w:r>
+        <w:t>Question 4</w:t>
+      </w:r>
+      <w:bookmarkEnd w:id="24"/>
+    </w:p>
+    <w:p/>
+    <w:p>
+      <w:pPr>
+        <w:pStyle w:val="Titre2"/>
+      </w:pPr>
+      <w:bookmarkStart w:id="25" w:name="_Toc132998684"/>
+      <w:r>
+        <w:t>Sous question 1</w:t>
+      </w:r>
+      <w:bookmarkEnd w:id="25"/>
+    </w:p>
+    <w:p/>
+    <w:p>
+      <w:pPr>
+        <w:pStyle w:val="Titre2"/>
+      </w:pPr>
+      <w:bookmarkStart w:id="26" w:name="_Toc132998685"/>
+      <w:r>
+        <w:t xml:space="preserve">Sous question </w:t>
+      </w:r>
+      <w:r>
+        <w:t>2</w:t>
+      </w:r>
+      <w:bookmarkEnd w:id="26"/>
+    </w:p>
+    <w:p/>
+    <w:p>
+      <w:pPr>
+        <w:keepNext/>
+      </w:pPr>
+      <w:r>
+        <w:rPr>
+          <w:noProof/>
+        </w:rPr>
+        <w:lastRenderedPageBreak/>
+        <w:drawing>
+          <wp:inline distT="0" distB="0" distL="0" distR="0" wp14:anchorId="10D81959" wp14:editId="1688E93E">
+            <wp:extent cx="6259830" cy="2982595"/>
+            <wp:effectExtent l="0" t="0" r="1270" b="1905"/>
+            <wp:docPr id="46" name="Image 46"/>
+            <wp:cNvGraphicFramePr>
+              <a:graphicFrameLocks xmlns:a="http://schemas.openxmlformats.org/drawingml/2006/main" noChangeAspect="1"/>
+            </wp:cNvGraphicFramePr>
+            <a:graphic xmlns:a="http://schemas.openxmlformats.org/drawingml/2006/main">
+              <a:graphicData uri="http://schemas.openxmlformats.org/drawingml/2006/picture">
+                <pic:pic xmlns:pic="http://schemas.openxmlformats.org/drawingml/2006/picture">
+                  <pic:nvPicPr>
+                    <pic:cNvPr id="46" name="Image 46"/>
+                    <pic:cNvPicPr/>
+                  </pic:nvPicPr>
+                  <pic:blipFill>
+                    <a:blip r:embed="rId20" cstate="print">
+                      <a:extLst>
+                        <a:ext uri="{28A0092B-C50C-407E-A947-70E740481C1C}">
+                          <a14:useLocalDpi xmlns:a14="http://schemas.microsoft.com/office/drawing/2010/main" val="0"/>
+                        </a:ext>
+                      </a:extLst>
+                    </a:blip>
+                    <a:stretch>
+                      <a:fillRect/>
+                    </a:stretch>
+                  </pic:blipFill>
+                  <pic:spPr>
+                    <a:xfrm>
+                      <a:off x="0" y="0"/>
+                      <a:ext cx="6259830" cy="2982595"/>
+                    </a:xfrm>
+                    <a:prstGeom prst="rect">
+                      <a:avLst/>
+                    </a:prstGeom>
+                  </pic:spPr>
+                </pic:pic>
+              </a:graphicData>
+            </a:graphic>
+          </wp:inline>
+        </w:drawing>
+      </w:r>
+    </w:p>
+    <w:p>
+      <w:pPr>
+        <w:pStyle w:val="Lgende"/>
+      </w:pPr>
+      <w:r>
+        <w:t xml:space="preserve">Graphique </w:t>
+      </w:r>
+      <w:fldSimple w:instr=" SEQ Graphique \* ARABIC ">
+        <w:r>
+          <w:rPr>
+            <w:noProof/>
+          </w:rPr>
+          <w:t>7</w:t>
+        </w:r>
+      </w:fldSimple>
+      <w:r>
+        <w:t xml:space="preserve"> - De haut en bas et de gauche à droite, nous avons : le log de la production industrielle, le log du taux de chômage, le log de l'IPC, le log de l'IPC matière première, le taux des fonds fédéraux. </w:t>
+      </w:r>
+    </w:p>
+    <w:p/>
+    <w:p>
+      <w:pPr>
+        <w:pStyle w:val="Titre2"/>
+      </w:pPr>
+      <w:bookmarkStart w:id="27" w:name="_Toc132998686"/>
+      <w:r>
+        <w:t xml:space="preserve">Sous question </w:t>
+      </w:r>
+      <w:r>
+        <w:t>3</w:t>
+      </w:r>
+      <w:bookmarkEnd w:id="27"/>
+    </w:p>
+    <w:p/>
+    <w:p>
+      <w:pPr>
+        <w:pStyle w:val="Titre3"/>
+      </w:pPr>
+      <w:bookmarkStart w:id="28" w:name="_Toc132998687"/>
+      <w:r>
+        <w:t>(a)</w:t>
+      </w:r>
+      <w:bookmarkEnd w:id="28"/>
+    </w:p>
+    <w:p/>
+    <w:p>
+      <w:pPr>
+        <w:keepNext/>
+      </w:pPr>
+      <w:r>
+        <w:rPr>
+          <w:noProof/>
+        </w:rPr>
+        <w:drawing>
+          <wp:inline distT="0" distB="0" distL="0" distR="0" wp14:anchorId="5D6B8CAF" wp14:editId="73352F57">
+            <wp:extent cx="6259830" cy="922020"/>
+            <wp:effectExtent l="0" t="0" r="1270" b="5080"/>
+            <wp:docPr id="47" name="Image 47"/>
+            <wp:cNvGraphicFramePr>
+              <a:graphicFrameLocks xmlns:a="http://schemas.openxmlformats.org/drawingml/2006/main" noChangeAspect="1"/>
+            </wp:cNvGraphicFramePr>
+            <a:graphic xmlns:a="http://schemas.openxmlformats.org/drawingml/2006/main">
+              <a:graphicData uri="http://schemas.openxmlformats.org/drawingml/2006/picture">
+                <pic:pic xmlns:pic="http://schemas.openxmlformats.org/drawingml/2006/picture">
+                  <pic:nvPicPr>
+                    <pic:cNvPr id="47" name="Image 47"/>
+                    <pic:cNvPicPr/>
+                  </pic:nvPicPr>
+                  <pic:blipFill>
+                    <a:blip r:embed="rId21">
+                      <a:extLst>
+                        <a:ext uri="{28A0092B-C50C-407E-A947-70E740481C1C}">
+                          <a14:useLocalDpi xmlns:a14="http://schemas.microsoft.com/office/drawing/2010/main" val="0"/>
+                        </a:ext>
+                      </a:extLst>
+                    </a:blip>
+                    <a:stretch>
+                      <a:fillRect/>
+                    </a:stretch>
+                  </pic:blipFill>
+                  <pic:spPr>
+                    <a:xfrm>
+                      <a:off x="0" y="0"/>
+                      <a:ext cx="6259830" cy="922020"/>
+                    </a:xfrm>
+                    <a:prstGeom prst="rect">
+                      <a:avLst/>
+                    </a:prstGeom>
+                  </pic:spPr>
+                </pic:pic>
+              </a:graphicData>
+            </a:graphic>
+          </wp:inline>
+        </w:drawing>
+      </w:r>
+    </w:p>
+    <w:p>
+      <w:pPr>
+        <w:pStyle w:val="Lgende"/>
+      </w:pPr>
+      <w:r>
+        <w:t xml:space="preserve">Tableau </w:t>
+      </w:r>
+      <w:fldSimple w:instr=" SEQ Tableau \* ARABIC ">
+        <w:r>
+          <w:rPr>
+            <w:noProof/>
+          </w:rPr>
+          <w:t>7</w:t>
+        </w:r>
+      </w:fldSimple>
+      <w:r>
+        <w:t xml:space="preserve"> - Matrice A de la question 4.3.a)</w:t>
+      </w:r>
+    </w:p>
+    <w:p/>
+    <w:p>
+      <w:r>
+        <w:t xml:space="preserve">En choisissant de mettre la variable </w:t>
+      </w:r>
+      <w:proofErr w:type="spellStart"/>
+      <w:r>
+        <w:t>rt</w:t>
+      </w:r>
+      <w:proofErr w:type="spellEnd"/>
+      <w:r>
+        <w:t xml:space="preserve"> en 5</w:t>
+      </w:r>
+      <w:r>
+        <w:rPr>
+          <w:vertAlign w:val="superscript"/>
+        </w:rPr>
+        <w:t>ème</w:t>
+      </w:r>
+      <w:r>
+        <w:t xml:space="preserve"> position après </w:t>
+      </w:r>
+      <w:proofErr w:type="spellStart"/>
+      <w:r>
+        <w:t>yt</w:t>
+      </w:r>
+      <w:proofErr w:type="spellEnd"/>
+      <w:r>
+        <w:t xml:space="preserve">, ut, pt et </w:t>
+      </w:r>
+      <w:proofErr w:type="spellStart"/>
+      <w:r>
+        <w:t>pt^C</w:t>
+      </w:r>
+      <w:proofErr w:type="spellEnd"/>
+      <w:r>
+        <w:t xml:space="preserve">, la forme récursive du modèle impose que </w:t>
+      </w:r>
+      <w:proofErr w:type="spellStart"/>
+      <w:r>
+        <w:t>rt</w:t>
+      </w:r>
+      <w:proofErr w:type="spellEnd"/>
+      <w:r>
+        <w:t xml:space="preserve"> n’a pas d’effet contemporain sur ces 4 variables. L’identification est donc cohérente par construction. </w:t>
+      </w:r>
+    </w:p>
+    <w:p/>
+    <w:p>
+      <w:pPr>
+        <w:pStyle w:val="Titre3"/>
+      </w:pPr>
+      <w:bookmarkStart w:id="29" w:name="_Toc132998688"/>
+      <w:r>
+        <w:t>(b)</w:t>
+      </w:r>
+      <w:bookmarkEnd w:id="29"/>
+    </w:p>
+    <w:p/>
+    <w:p>
+      <w:pPr>
+        <w:keepNext/>
+      </w:pPr>
+      <w:r>
+        <w:rPr>
+          <w:noProof/>
+        </w:rPr>
+        <w:lastRenderedPageBreak/>
+        <w:drawing>
+          <wp:inline distT="0" distB="0" distL="0" distR="0" wp14:anchorId="05A4806B" wp14:editId="17682A14">
+            <wp:extent cx="6259830" cy="3054350"/>
+            <wp:effectExtent l="0" t="0" r="1270" b="6350"/>
+            <wp:docPr id="48" name="Image 48"/>
+            <wp:cNvGraphicFramePr>
+              <a:graphicFrameLocks xmlns:a="http://schemas.openxmlformats.org/drawingml/2006/main" noChangeAspect="1"/>
+            </wp:cNvGraphicFramePr>
+            <a:graphic xmlns:a="http://schemas.openxmlformats.org/drawingml/2006/main">
+              <a:graphicData uri="http://schemas.openxmlformats.org/drawingml/2006/picture">
+                <pic:pic xmlns:pic="http://schemas.openxmlformats.org/drawingml/2006/picture">
+                  <pic:nvPicPr>
+                    <pic:cNvPr id="48" name="Image 48"/>
+                    <pic:cNvPicPr/>
+                  </pic:nvPicPr>
+                  <pic:blipFill>
+                    <a:blip r:embed="rId22" cstate="print">
+                      <a:extLst>
+                        <a:ext uri="{28A0092B-C50C-407E-A947-70E740481C1C}">
+                          <a14:useLocalDpi xmlns:a14="http://schemas.microsoft.com/office/drawing/2010/main" val="0"/>
+                        </a:ext>
+                      </a:extLst>
+                    </a:blip>
+                    <a:stretch>
+                      <a:fillRect/>
+                    </a:stretch>
+                  </pic:blipFill>
+                  <pic:spPr>
+                    <a:xfrm>
+                      <a:off x="0" y="0"/>
+                      <a:ext cx="6259830" cy="3054350"/>
+                    </a:xfrm>
+                    <a:prstGeom prst="rect">
+                      <a:avLst/>
+                    </a:prstGeom>
+                  </pic:spPr>
+                </pic:pic>
+              </a:graphicData>
+            </a:graphic>
+          </wp:inline>
+        </w:drawing>
+      </w:r>
+    </w:p>
+    <w:p>
+      <w:pPr>
+        <w:pStyle w:val="Lgende"/>
+      </w:pPr>
+      <w:r>
+        <w:t xml:space="preserve">Graphique </w:t>
+      </w:r>
+      <w:fldSimple w:instr=" SEQ Graphique \* ARABIC ">
+        <w:r>
+          <w:rPr>
+            <w:noProof/>
+          </w:rPr>
+          <w:t>8</w:t>
+        </w:r>
+      </w:fldSimple>
+      <w:r>
+        <w:t xml:space="preserve"> - Réponses dynamiques des variables par rapport à un choc des taux fédéraux sur 24 périodes</w:t>
+      </w:r>
+      <w:r>
+        <w:t xml:space="preserve"> pour la question 4.3.b)</w:t>
+      </w:r>
+    </w:p>
+    <w:p/>
+    <w:p>
+      <w:pPr>
+        <w:pStyle w:val="Titre2"/>
+      </w:pPr>
+      <w:bookmarkStart w:id="30" w:name="_Toc132998689"/>
+      <w:r>
+        <w:t xml:space="preserve">Sous question </w:t>
+      </w:r>
+      <w:r>
+        <w:t>4</w:t>
+      </w:r>
+      <w:bookmarkEnd w:id="30"/>
+    </w:p>
+    <w:p/>
+    <w:p>
+      <w:pPr>
+        <w:keepNext/>
+      </w:pPr>
+      <w:r>
+        <w:rPr>
+          <w:noProof/>
+        </w:rPr>
+        <w:drawing>
+          <wp:inline distT="0" distB="0" distL="0" distR="0" wp14:anchorId="47F1F6C0" wp14:editId="52176788">
+            <wp:extent cx="6259830" cy="927100"/>
+            <wp:effectExtent l="0" t="0" r="1270" b="0"/>
+            <wp:docPr id="49" name="Image 49"/>
+            <wp:cNvGraphicFramePr>
+              <a:graphicFrameLocks xmlns:a="http://schemas.openxmlformats.org/drawingml/2006/main" noChangeAspect="1"/>
+            </wp:cNvGraphicFramePr>
+            <a:graphic xmlns:a="http://schemas.openxmlformats.org/drawingml/2006/main">
+              <a:graphicData uri="http://schemas.openxmlformats.org/drawingml/2006/picture">
+                <pic:pic xmlns:pic="http://schemas.openxmlformats.org/drawingml/2006/picture">
+                  <pic:nvPicPr>
+                    <pic:cNvPr id="49" name="Image 49"/>
+                    <pic:cNvPicPr/>
+                  </pic:nvPicPr>
+                  <pic:blipFill>
+                    <a:blip r:embed="rId23">
+                      <a:extLst>
+                        <a:ext uri="{28A0092B-C50C-407E-A947-70E740481C1C}">
+                          <a14:useLocalDpi xmlns:a14="http://schemas.microsoft.com/office/drawing/2010/main" val="0"/>
+                        </a:ext>
+                      </a:extLst>
+                    </a:blip>
+                    <a:stretch>
+                      <a:fillRect/>
+                    </a:stretch>
+                  </pic:blipFill>
+                  <pic:spPr>
+                    <a:xfrm>
+                      <a:off x="0" y="0"/>
+                      <a:ext cx="6259830" cy="927100"/>
+                    </a:xfrm>
+                    <a:prstGeom prst="rect">
+                      <a:avLst/>
+                    </a:prstGeom>
+                  </pic:spPr>
+                </pic:pic>
+              </a:graphicData>
+            </a:graphic>
+          </wp:inline>
+        </w:drawing>
+      </w:r>
+    </w:p>
+    <w:p>
+      <w:pPr>
+        <w:pStyle w:val="Lgende"/>
+      </w:pPr>
+      <w:r>
+        <w:t xml:space="preserve">Tableau </w:t>
+      </w:r>
+      <w:fldSimple w:instr=" SEQ Tableau \* ARABIC ">
+        <w:r>
+          <w:rPr>
+            <w:noProof/>
+          </w:rPr>
+          <w:t>8</w:t>
+        </w:r>
+      </w:fldSimple>
+      <w:r>
+        <w:t xml:space="preserve"> - Matrice A de la question 4.4</w:t>
+      </w:r>
+    </w:p>
+    <w:p/>
+    <w:p>
+      <w:pPr>
+        <w:keepNext/>
+      </w:pPr>
+      <w:r>
+        <w:rPr>
+          <w:noProof/>
+        </w:rPr>
+        <w:drawing>
+          <wp:inline distT="0" distB="0" distL="0" distR="0" wp14:anchorId="3A53E5FA" wp14:editId="6ACCF95F">
+            <wp:extent cx="6259830" cy="2806574"/>
+            <wp:effectExtent l="0" t="0" r="1270" b="635"/>
+            <wp:docPr id="50" name="Image 50"/>
+            <wp:cNvGraphicFramePr>
+              <a:graphicFrameLocks xmlns:a="http://schemas.openxmlformats.org/drawingml/2006/main" noChangeAspect="1"/>
+            </wp:cNvGraphicFramePr>
+            <a:graphic xmlns:a="http://schemas.openxmlformats.org/drawingml/2006/main">
+              <a:graphicData uri="http://schemas.openxmlformats.org/drawingml/2006/picture">
+                <pic:pic xmlns:pic="http://schemas.openxmlformats.org/drawingml/2006/picture">
+                  <pic:nvPicPr>
+                    <pic:cNvPr id="50" name="Image 50"/>
+                    <pic:cNvPicPr/>
+                  </pic:nvPicPr>
+                  <pic:blipFill>
+                    <a:blip r:embed="rId24" cstate="print">
+                      <a:extLst>
+                        <a:ext uri="{28A0092B-C50C-407E-A947-70E740481C1C}">
+                          <a14:useLocalDpi xmlns:a14="http://schemas.microsoft.com/office/drawing/2010/main" val="0"/>
+                        </a:ext>
+                      </a:extLst>
+                    </a:blip>
+                    <a:stretch>
+                      <a:fillRect/>
+                    </a:stretch>
+                  </pic:blipFill>
+                  <pic:spPr>
+                    <a:xfrm>
+                      <a:off x="0" y="0"/>
+                      <a:ext cx="6266141" cy="2809404"/>
+                    </a:xfrm>
+                    <a:prstGeom prst="rect">
+                      <a:avLst/>
+                    </a:prstGeom>
+                  </pic:spPr>
+                </pic:pic>
+              </a:graphicData>
+            </a:graphic>
+          </wp:inline>
+        </w:drawing>
+      </w:r>
+    </w:p>
+    <w:p>
+      <w:pPr>
+        <w:pStyle w:val="Lgende"/>
+      </w:pPr>
+      <w:r>
+        <w:t xml:space="preserve">Graphique </w:t>
+      </w:r>
+      <w:fldSimple w:instr=" SEQ Graphique \* ARABIC ">
+        <w:r>
+          <w:rPr>
+            <w:noProof/>
+          </w:rPr>
+          <w:t>9</w:t>
+        </w:r>
+      </w:fldSimple>
+      <w:r>
+        <w:t xml:space="preserve"> - </w:t>
+      </w:r>
+      <w:r>
+        <w:t>Réponses dynamiques des variables par rapport à un choc des taux fédéraux sur 24 périodes pour la question 4.</w:t>
+      </w:r>
+      <w:r>
+        <w:t>4</w:t>
+      </w:r>
+    </w:p>
+    <w:p/>
+    <w:p/>
     <w:p/>
     <w:p/>
     <w:p/>
@@ -6341,6 +9490,16 @@
       <w:color w:val="1F3763" w:themeColor="accent1" w:themeShade="7F"/>
     </w:rPr>
   </w:style>
+  <w:style w:type="character" w:styleId="Textedelespacerserv">
+    <w:name w:val="Placeholder Text"/>
+    <w:basedOn w:val="Policepardfaut"/>
+    <w:uiPriority w:val="99"/>
+    <w:semiHidden/>
+    <w:rsid w:val="006C0784"/>
+    <w:rPr>
+      <w:color w:val="808080"/>
+    </w:rPr>
+  </w:style>
 </w:styles>
 </file>
 

</xml_diff>

<commit_message>
[ADD] | rapport done
</commit_message>
<xml_diff>
--- a/rapport/Réponses.docx
+++ b/rapport/Réponses.docx
@@ -3436,8 +3436,8 @@
               </mc:Choice>
               <mc:Fallback>
                 <w:pict>
-                  <v:group w14:anchorId="01CFEC17" id="Groupe 2" o:spid="_x0000_s1026" style="position:absolute;margin-left:0;margin-top:0;width:172.8pt;height:718.55pt;z-index:-251657216;mso-width-percent:330;mso-height-percent:950;mso-left-percent:40;mso-position-horizontal-relative:page;mso-position-vertical:center;mso-position-vertical-relative:page;mso-width-percent:330;mso-height-percent:950;mso-left-percent:40" coordsize="21945,91257" o:gfxdata="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">
-                    <v:rect id="Rectangle 3" o:spid="_x0000_s1027" style="position:absolute;width:1945;height:91257;visibility:visible;mso-wrap-style:square;v-text-anchor:middle" o:gfxdata="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" fillcolor="#44546a [3215]" stroked="f" strokeweight="1pt"/>
+                  <v:group w14:anchorId="01CFEC17" id="Groupe 2" o:spid="_x0000_s1026" style="position:absolute;margin-left:0;margin-top:0;width:172.8pt;height:718.55pt;z-index:-251657216;mso-width-percent:330;mso-height-percent:950;mso-left-percent:40;mso-position-horizontal-relative:page;mso-position-vertical:center;mso-position-vertical-relative:page;mso-width-percent:330;mso-height-percent:950;mso-left-percent:40" coordsize="21945,91257" o:gfxdata="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">
+                    <v:rect id="Rectangle 3" o:spid="_x0000_s1027" style="position:absolute;width:1945;height:91257;visibility:visible;mso-wrap-style:square;v-text-anchor:middle" o:gfxdata="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" fillcolor="#44546a [3215]" stroked="f" strokeweight="1pt"/>
                     <v:shapetype id="_x0000_t15" coordsize="21600,21600" o:spt="15" adj="16200" path="m@0,l,,,21600@0,21600,21600,10800xe">
                       <v:stroke joinstyle="miter"/>
                       <v:formulas>
@@ -3449,7 +3449,7 @@
                         <v:h position="#0,topLeft" xrange="0,21600"/>
                       </v:handles>
                     </v:shapetype>
-                    <v:shape id="Pentagone 4" o:spid="_x0000_s1028" type="#_x0000_t15" style="position:absolute;top:14668;width:21945;height:5521;visibility:visible;mso-wrap-style:square;v-text-anchor:middle" o:gfxdata="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" adj="18883" fillcolor="#4472c4 [3204]" stroked="f" strokeweight="1pt">
+                    <v:shape id="Pentagone 4" o:spid="_x0000_s1028" type="#_x0000_t15" style="position:absolute;top:14668;width:21945;height:5521;visibility:visible;mso-wrap-style:square;v-text-anchor:middle" o:gfxdata="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" adj="18883" fillcolor="#4472c4 [3204]" stroked="f" strokeweight="1pt">
                       <v:textbox inset=",0,14.4pt,0">
                         <w:txbxContent>
                           <w:sdt>
@@ -3496,99 +3496,99 @@
                         </w:txbxContent>
                       </v:textbox>
                     </v:shape>
-                    <v:group id="Groupe 5" o:spid="_x0000_s1029" style="position:absolute;left:762;top:42100;width:20574;height:49103" coordorigin="806,42118" coordsize="13062,31210" o:gfxdata="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">
-                      <v:group id="Groupe 6" o:spid="_x0000_s1030" style="position:absolute;left:1410;top:42118;width:10478;height:31210" coordorigin="1410,42118" coordsize="10477,31210" o:gfxdata="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">
+                    <v:group id="Groupe 5" o:spid="_x0000_s1029" style="position:absolute;left:762;top:42100;width:20574;height:49103" coordorigin="806,42118" coordsize="13062,31210" o:gfxdata="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">
+                      <v:group id="Groupe 6" o:spid="_x0000_s1030" style="position:absolute;left:1410;top:42118;width:10478;height:31210" coordorigin="1410,42118" coordsize="10477,31210" o:gfxdata="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">
                         <o:lock v:ext="edit" aspectratio="t"/>
-                        <v:shape id="Forme libre 20" o:spid="_x0000_s1031" style="position:absolute;left:3696;top:62168;width:1937;height:6985;visibility:visible;mso-wrap-style:square;v-text-anchor:top" coordsize="122,440" o:gfxdata="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" path="m,l39,152,84,304r38,113l122,440,76,306,39,180,6,53,,xe" fillcolor="#44546a [3215]" strokecolor="#44546a [3215]" strokeweight="0">
+                        <v:shape id="Forme libre 20" o:spid="_x0000_s1031" style="position:absolute;left:3696;top:62168;width:1937;height:6985;visibility:visible;mso-wrap-style:square;v-text-anchor:top" coordsize="122,440" o:gfxdata="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" path="m,l39,152,84,304r38,113l122,440,76,306,39,180,6,53,,xe" fillcolor="#44546a [3215]" strokecolor="#44546a [3215]" strokeweight="0">
                           <v:path arrowok="t" o:connecttype="custom" o:connectlocs="0,0;61913,241300;133350,482600;193675,661988;193675,698500;120650,485775;61913,285750;9525,84138;0,0" o:connectangles="0,0,0,0,0,0,0,0,0"/>
                         </v:shape>
-                        <v:shape id="Forme libre 21" o:spid="_x0000_s1032" style="position:absolute;left:5728;top:69058;width:1842;height:4270;visibility:visible;mso-wrap-style:square;v-text-anchor:top" coordsize="116,269" o:gfxdata="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" path="m,l8,19,37,93r30,74l116,269r-8,l60,169,30,98,1,25,,xe" fillcolor="#44546a [3215]" strokecolor="#44546a [3215]" strokeweight="0">
+                        <v:shape id="Forme libre 21" o:spid="_x0000_s1032" style="position:absolute;left:5728;top:69058;width:1842;height:4270;visibility:visible;mso-wrap-style:square;v-text-anchor:top" coordsize="116,269" o:gfxdata="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" path="m,l8,19,37,93r30,74l116,269r-8,l60,169,30,98,1,25,,xe" fillcolor="#44546a [3215]" strokecolor="#44546a [3215]" strokeweight="0">
                           <v:path arrowok="t" o:connecttype="custom" o:connectlocs="0,0;12700,30163;58738,147638;106363,265113;184150,427038;171450,427038;95250,268288;47625,155575;1588,39688;0,0" o:connectangles="0,0,0,0,0,0,0,0,0,0"/>
                         </v:shape>
-                        <v:shape id="Forme libre 22" o:spid="_x0000_s1033" style="position:absolute;left:1410;top:42118;width:2223;height:20193;visibility:visible;mso-wrap-style:square;v-text-anchor:top" coordsize="140,1272" o:gfxdata="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" path="m,l,,1,79r2,80l12,317,23,476,39,634,58,792,83,948r24,138l135,1223r5,49l138,1262,105,1106,77,949,53,792,35,634,20,476,9,317,2,159,,79,,xe" fillcolor="#44546a [3215]" strokecolor="#44546a [3215]" strokeweight="0">
+                        <v:shape id="Forme libre 22" o:spid="_x0000_s1033" style="position:absolute;left:1410;top:42118;width:2223;height:20193;visibility:visible;mso-wrap-style:square;v-text-anchor:top" coordsize="140,1272" o:gfxdata="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" path="m,l,,1,79r2,80l12,317,23,476,39,634,58,792,83,948r24,138l135,1223r5,49l138,1262,105,1106,77,949,53,792,35,634,20,476,9,317,2,159,,79,,xe" fillcolor="#44546a [3215]" strokecolor="#44546a [3215]" strokeweight="0">
                           <v:path arrowok="t" o:connecttype="custom" o:connectlocs="0,0;0,0;1588,125413;4763,252413;19050,503238;36513,755650;61913,1006475;92075,1257300;131763,1504950;169863,1724025;214313,1941513;222250,2019300;219075,2003425;166688,1755775;122238,1506538;84138,1257300;55563,1006475;31750,755650;14288,503238;3175,252413;0,125413;0,0" o:connectangles="0,0,0,0,0,0,0,0,0,0,0,0,0,0,0,0,0,0,0,0,0,0"/>
                         </v:shape>
-                        <v:shape id="Forme libre 23" o:spid="_x0000_s1034" style="position:absolute;left:3410;top:48611;width:715;height:13557;visibility:visible;mso-wrap-style:square;v-text-anchor:top" coordsize="45,854" o:gfxdata="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" path="m45,r,l35,66r-9,67l14,267,6,401,3,534,6,669r8,134l18,854r,-3l9,814,8,803,1,669,,534,3,401,12,267,25,132,34,66,45,xe" fillcolor="#44546a [3215]" strokecolor="#44546a [3215]" strokeweight="0">
+                        <v:shape id="Forme libre 23" o:spid="_x0000_s1034" style="position:absolute;left:3410;top:48611;width:715;height:13557;visibility:visible;mso-wrap-style:square;v-text-anchor:top" coordsize="45,854" o:gfxdata="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" path="m45,r,l35,66r-9,67l14,267,6,401,3,534,6,669r8,134l18,854r,-3l9,814,8,803,1,669,,534,3,401,12,267,25,132,34,66,45,xe" fillcolor="#44546a [3215]" strokecolor="#44546a [3215]" strokeweight="0">
                           <v:path arrowok="t" o:connecttype="custom" o:connectlocs="71438,0;71438,0;55563,104775;41275,211138;22225,423863;9525,636588;4763,847725;9525,1062038;22225,1274763;28575,1355725;28575,1350963;14288,1292225;12700,1274763;1588,1062038;0,847725;4763,636588;19050,423863;39688,209550;53975,104775;71438,0" o:connectangles="0,0,0,0,0,0,0,0,0,0,0,0,0,0,0,0,0,0,0,0"/>
                         </v:shape>
-                        <v:shape id="Forme libre 24" o:spid="_x0000_s1035" style="position:absolute;left:3633;top:62311;width:2444;height:9985;visibility:visible;mso-wrap-style:square;v-text-anchor:top" coordsize="154,629" o:gfxdata="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" path="m,l10,44r11,82l34,207r19,86l75,380r25,86l120,521r21,55l152,618r2,11l140,595,115,532,93,468,67,383,47,295,28,207,12,104,,xe" fillcolor="#44546a [3215]" strokecolor="#44546a [3215]" strokeweight="0">
+                        <v:shape id="Forme libre 24" o:spid="_x0000_s1035" style="position:absolute;left:3633;top:62311;width:2444;height:9985;visibility:visible;mso-wrap-style:square;v-text-anchor:top" coordsize="154,629" o:gfxdata="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" path="m,l10,44r11,82l34,207r19,86l75,380r25,86l120,521r21,55l152,618r2,11l140,595,115,532,93,468,67,383,47,295,28,207,12,104,,xe" fillcolor="#44546a [3215]" strokecolor="#44546a [3215]" strokeweight="0">
                           <v:path arrowok="t" o:connecttype="custom" o:connectlocs="0,0;15875,69850;33338,200025;53975,328613;84138,465138;119063,603250;158750,739775;190500,827088;223838,914400;241300,981075;244475,998538;222250,944563;182563,844550;147638,742950;106363,608013;74613,468313;44450,328613;19050,165100;0,0" o:connectangles="0,0,0,0,0,0,0,0,0,0,0,0,0,0,0,0,0,0,0"/>
                         </v:shape>
-                        <v:shape id="Forme libre 25" o:spid="_x0000_s1036" style="position:absolute;left:6204;top:72233;width:524;height:1095;visibility:visible;mso-wrap-style:square;v-text-anchor:top" coordsize="33,69" o:gfxdata="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" path="m,l33,69r-9,l12,35,,xe" fillcolor="#44546a [3215]" strokecolor="#44546a [3215]" strokeweight="0">
+                        <v:shape id="Forme libre 25" o:spid="_x0000_s1036" style="position:absolute;left:6204;top:72233;width:524;height:1095;visibility:visible;mso-wrap-style:square;v-text-anchor:top" coordsize="33,69" o:gfxdata="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" path="m,l33,69r-9,l12,35,,xe" fillcolor="#44546a [3215]" strokecolor="#44546a [3215]" strokeweight="0">
                           <v:path arrowok="t" o:connecttype="custom" o:connectlocs="0,0;52388,109538;38100,109538;19050,55563;0,0" o:connectangles="0,0,0,0,0"/>
                         </v:shape>
-                        <v:shape id="Forme libre 26" o:spid="_x0000_s1037" style="position:absolute;left:3553;top:61533;width:238;height:1476;visibility:visible;mso-wrap-style:square;v-text-anchor:top" coordsize="15,93" o:gfxdata="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" path="m,l9,37r,3l15,93,5,49,,xe" fillcolor="#44546a [3215]" strokecolor="#44546a [3215]" strokeweight="0">
+                        <v:shape id="Forme libre 26" o:spid="_x0000_s1037" style="position:absolute;left:3553;top:61533;width:238;height:1476;visibility:visible;mso-wrap-style:square;v-text-anchor:top" coordsize="15,93" o:gfxdata="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" path="m,l9,37r,3l15,93,5,49,,xe" fillcolor="#44546a [3215]" strokecolor="#44546a [3215]" strokeweight="0">
                           <v:path arrowok="t" o:connecttype="custom" o:connectlocs="0,0;14288,58738;14288,63500;23813,147638;7938,77788;0,0" o:connectangles="0,0,0,0,0,0"/>
                         </v:shape>
-                        <v:shape id="Forme libre 27" o:spid="_x0000_s1038" style="position:absolute;left:5633;top:56897;width:6255;height:12161;visibility:visible;mso-wrap-style:square;v-text-anchor:top" coordsize="394,766" o:gfxdata="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" path="m394,r,l356,38,319,77r-35,40l249,160r-42,58l168,276r-37,63l98,402,69,467,45,535,26,604,14,673,7,746,6,766,,749r1,-5l7,673,21,603,40,533,65,466,94,400r33,-64l164,275r40,-60l248,158r34,-42l318,76,354,37,394,xe" fillcolor="#44546a [3215]" strokecolor="#44546a [3215]" strokeweight="0">
+                        <v:shape id="Forme libre 27" o:spid="_x0000_s1038" style="position:absolute;left:5633;top:56897;width:6255;height:12161;visibility:visible;mso-wrap-style:square;v-text-anchor:top" coordsize="394,766" o:gfxdata="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" path="m394,r,l356,38,319,77r-35,40l249,160r-42,58l168,276r-37,63l98,402,69,467,45,535,26,604,14,673,7,746,6,766,,749r1,-5l7,673,21,603,40,533,65,466,94,400r33,-64l164,275r40,-60l248,158r34,-42l318,76,354,37,394,xe" fillcolor="#44546a [3215]" strokecolor="#44546a [3215]" strokeweight="0">
                           <v:path arrowok="t" o:connecttype="custom" o:connectlocs="625475,0;625475,0;565150,60325;506413,122238;450850,185738;395288,254000;328613,346075;266700,438150;207963,538163;155575,638175;109538,741363;71438,849313;41275,958850;22225,1068388;11113,1184275;9525,1216025;0,1189038;1588,1181100;11113,1068388;33338,957263;63500,846138;103188,739775;149225,635000;201613,533400;260350,436563;323850,341313;393700,250825;447675,184150;504825,120650;561975,58738;625475,0" o:connectangles="0,0,0,0,0,0,0,0,0,0,0,0,0,0,0,0,0,0,0,0,0,0,0,0,0,0,0,0,0,0,0"/>
                         </v:shape>
-                        <v:shape id="Forme libre 28" o:spid="_x0000_s1039" style="position:absolute;left:5633;top:69153;width:571;height:3080;visibility:visible;mso-wrap-style:square;v-text-anchor:top" coordsize="36,194" o:gfxdata="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" path="m,l6,16r1,3l11,80r9,52l33,185r3,9l21,161,15,145,5,81,1,41,,xe" fillcolor="#44546a [3215]" strokecolor="#44546a [3215]" strokeweight="0">
+                        <v:shape id="Forme libre 28" o:spid="_x0000_s1039" style="position:absolute;left:5633;top:69153;width:571;height:3080;visibility:visible;mso-wrap-style:square;v-text-anchor:top" coordsize="36,194" o:gfxdata="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" path="m,l6,16r1,3l11,80r9,52l33,185r3,9l21,161,15,145,5,81,1,41,,xe" fillcolor="#44546a [3215]" strokecolor="#44546a [3215]" strokeweight="0">
                           <v:path arrowok="t" o:connecttype="custom" o:connectlocs="0,0;9525,25400;11113,30163;17463,127000;31750,209550;52388,293688;57150,307975;33338,255588;23813,230188;7938,128588;1588,65088;0,0" o:connectangles="0,0,0,0,0,0,0,0,0,0,0,0"/>
                         </v:shape>
-                        <v:shape id="Forme libre 29" o:spid="_x0000_s1040" style="position:absolute;left:6077;top:72296;width:493;height:1032;visibility:visible;mso-wrap-style:square;v-text-anchor:top" coordsize="31,65" o:gfxdata="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" path="m,l31,65r-8,l,xe" fillcolor="#44546a [3215]" strokecolor="#44546a [3215]" strokeweight="0">
+                        <v:shape id="Forme libre 29" o:spid="_x0000_s1040" style="position:absolute;left:6077;top:72296;width:493;height:1032;visibility:visible;mso-wrap-style:square;v-text-anchor:top" coordsize="31,65" o:gfxdata="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" path="m,l31,65r-8,l,xe" fillcolor="#44546a [3215]" strokecolor="#44546a [3215]" strokeweight="0">
                           <v:path arrowok="t" o:connecttype="custom" o:connectlocs="0,0;49213,103188;36513,103188;0,0" o:connectangles="0,0,0,0"/>
                         </v:shape>
-                        <v:shape id="Forme libre 30" o:spid="_x0000_s1041" style="position:absolute;left:5633;top:68788;width:111;height:666;visibility:visible;mso-wrap-style:square;v-text-anchor:top" coordsize="7,42" o:gfxdata="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" path="m,l6,17,7,42,6,39,,23,,xe" fillcolor="#44546a [3215]" strokecolor="#44546a [3215]" strokeweight="0">
+                        <v:shape id="Forme libre 30" o:spid="_x0000_s1041" style="position:absolute;left:5633;top:68788;width:111;height:666;visibility:visible;mso-wrap-style:square;v-text-anchor:top" coordsize="7,42" o:gfxdata="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" path="m,l6,17,7,42,6,39,,23,,xe" fillcolor="#44546a [3215]" strokecolor="#44546a [3215]" strokeweight="0">
                           <v:path arrowok="t" o:connecttype="custom" o:connectlocs="0,0;9525,26988;11113,66675;9525,61913;0,36513;0,0" o:connectangles="0,0,0,0,0,0"/>
                         </v:shape>
-                        <v:shape id="Forme libre 31" o:spid="_x0000_s1042" style="position:absolute;left:5871;top:71455;width:714;height:1873;visibility:visible;mso-wrap-style:square;v-text-anchor:top" coordsize="45,118" o:gfxdata="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" path="m,l6,16,21,49,33,84r12,34l44,118,13,53,11,42,,xe" fillcolor="#44546a [3215]" strokecolor="#44546a [3215]" strokeweight="0">
+                        <v:shape id="Forme libre 31" o:spid="_x0000_s1042" style="position:absolute;left:5871;top:71455;width:714;height:1873;visibility:visible;mso-wrap-style:square;v-text-anchor:top" coordsize="45,118" o:gfxdata="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" path="m,l6,16,21,49,33,84r12,34l44,118,13,53,11,42,,xe" fillcolor="#44546a [3215]" strokecolor="#44546a [3215]" strokeweight="0">
                           <v:path arrowok="t" o:connecttype="custom" o:connectlocs="0,0;9525,25400;33338,77788;52388,133350;71438,187325;69850,187325;20638,84138;17463,66675;0,0" o:connectangles="0,0,0,0,0,0,0,0,0"/>
                         </v:shape>
                       </v:group>
-                      <v:group id="Groupe 7" o:spid="_x0000_s1043" style="position:absolute;left:806;top:48269;width:13063;height:25059" coordorigin="806,46499" coordsize="8747,16779" o:gfxdata="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">
+                      <v:group id="Groupe 7" o:spid="_x0000_s1043" style="position:absolute;left:806;top:48269;width:13063;height:25059" coordorigin="806,46499" coordsize="8747,16779" o:gfxdata="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">
                         <o:lock v:ext="edit" aspectratio="t"/>
-                        <v:shape id="Forme libre 8" o:spid="_x0000_s1044" style="position:absolute;left:1187;top:51897;width:1984;height:7143;visibility:visible;mso-wrap-style:square;v-text-anchor:top" coordsize="125,450" o:gfxdata="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" path="m,l41,155,86,309r39,116l125,450,79,311,41,183,7,54,,xe" fillcolor="#44546a [3215]" strokecolor="#44546a [3215]" strokeweight="0">
+                        <v:shape id="Forme libre 8" o:spid="_x0000_s1044" style="position:absolute;left:1187;top:51897;width:1984;height:7143;visibility:visible;mso-wrap-style:square;v-text-anchor:top" coordsize="125,450" o:gfxdata="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" path="m,l41,155,86,309r39,116l125,450,79,311,41,183,7,54,,xe" fillcolor="#44546a [3215]" strokecolor="#44546a [3215]" strokeweight="0">
                           <v:fill opacity="13107f"/>
                           <v:stroke opacity="13107f"/>
                           <v:path arrowok="t" o:connecttype="custom" o:connectlocs="0,0;65088,246063;136525,490538;198438,674688;198438,714375;125413,493713;65088,290513;11113,85725;0,0" o:connectangles="0,0,0,0,0,0,0,0,0"/>
                         </v:shape>
-                        <v:shape id="Forme libre 9" o:spid="_x0000_s1045" style="position:absolute;left:3282;top:58913;width:1874;height:4366;visibility:visible;mso-wrap-style:square;v-text-anchor:top" coordsize="118,275" o:gfxdata="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" path="m,l8,20,37,96r32,74l118,275r-9,l61,174,30,100,,26,,xe" fillcolor="#44546a [3215]" strokecolor="#44546a [3215]" strokeweight="0">
+                        <v:shape id="Forme libre 9" o:spid="_x0000_s1045" style="position:absolute;left:3282;top:58913;width:1874;height:4366;visibility:visible;mso-wrap-style:square;v-text-anchor:top" coordsize="118,275" o:gfxdata="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" path="m,l8,20,37,96r32,74l118,275r-9,l61,174,30,100,,26,,xe" fillcolor="#44546a [3215]" strokecolor="#44546a [3215]" strokeweight="0">
                           <v:fill opacity="13107f"/>
                           <v:stroke opacity="13107f"/>
                           <v:path arrowok="t" o:connecttype="custom" o:connectlocs="0,0;12700,31750;58738,152400;109538,269875;187325,436563;173038,436563;96838,276225;47625,158750;0,41275;0,0" o:connectangles="0,0,0,0,0,0,0,0,0,0"/>
                         </v:shape>
-                        <v:shape id="Forme libre 10" o:spid="_x0000_s1046" style="position:absolute;left:806;top:50103;width:317;height:1921;visibility:visible;mso-wrap-style:square;v-text-anchor:top" coordsize="20,121" o:gfxdata="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" path="m,l16,72r4,49l18,112,,31,,xe" fillcolor="#44546a [3215]" strokecolor="#44546a [3215]" strokeweight="0">
+                        <v:shape id="Forme libre 10" o:spid="_x0000_s1046" style="position:absolute;left:806;top:50103;width:317;height:1921;visibility:visible;mso-wrap-style:square;v-text-anchor:top" coordsize="20,121" o:gfxdata="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" path="m,l16,72r4,49l18,112,,31,,xe" fillcolor="#44546a [3215]" strokecolor="#44546a [3215]" strokeweight="0">
                           <v:fill opacity="13107f"/>
                           <v:stroke opacity="13107f"/>
                           <v:path arrowok="t" o:connecttype="custom" o:connectlocs="0,0;25400,114300;31750,192088;28575,177800;0,49213;0,0" o:connectangles="0,0,0,0,0,0"/>
                         </v:shape>
-                        <v:shape id="Forme libre 12" o:spid="_x0000_s1047" style="position:absolute;left:1123;top:52024;width:2509;height:10207;visibility:visible;mso-wrap-style:square;v-text-anchor:top" coordsize="158,643" o:gfxdata="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" path="m,l11,46r11,83l36,211r19,90l76,389r27,87l123,533r21,55l155,632r3,11l142,608,118,544,95,478,69,391,47,302,29,212,13,107,,xe" fillcolor="#44546a [3215]" strokecolor="#44546a [3215]" strokeweight="0">
+                        <v:shape id="Forme libre 12" o:spid="_x0000_s1047" style="position:absolute;left:1123;top:52024;width:2509;height:10207;visibility:visible;mso-wrap-style:square;v-text-anchor:top" coordsize="158,643" o:gfxdata="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" path="m,l11,46r11,83l36,211r19,90l76,389r27,87l123,533r21,55l155,632r3,11l142,608,118,544,95,478,69,391,47,302,29,212,13,107,,xe" fillcolor="#44546a [3215]" strokecolor="#44546a [3215]" strokeweight="0">
                           <v:fill opacity="13107f"/>
                           <v:stroke opacity="13107f"/>
                           <v:path arrowok="t" o:connecttype="custom" o:connectlocs="0,0;17463,73025;34925,204788;57150,334963;87313,477838;120650,617538;163513,755650;195263,846138;228600,933450;246063,1003300;250825,1020763;225425,965200;187325,863600;150813,758825;109538,620713;74613,479425;46038,336550;20638,169863;0,0" o:connectangles="0,0,0,0,0,0,0,0,0,0,0,0,0,0,0,0,0,0,0"/>
                         </v:shape>
-                        <v:shape id="Forme libre 13" o:spid="_x0000_s1048" style="position:absolute;left:3759;top:62152;width:524;height:1127;visibility:visible;mso-wrap-style:square;v-text-anchor:top" coordsize="33,71" o:gfxdata="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" path="m,l33,71r-9,l11,36,,xe" fillcolor="#44546a [3215]" strokecolor="#44546a [3215]" strokeweight="0">
+                        <v:shape id="Forme libre 13" o:spid="_x0000_s1048" style="position:absolute;left:3759;top:62152;width:524;height:1127;visibility:visible;mso-wrap-style:square;v-text-anchor:top" coordsize="33,71" o:gfxdata="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" path="m,l33,71r-9,l11,36,,xe" fillcolor="#44546a [3215]" strokecolor="#44546a [3215]" strokeweight="0">
                           <v:fill opacity="13107f"/>
                           <v:stroke opacity="13107f"/>
                           <v:path arrowok="t" o:connecttype="custom" o:connectlocs="0,0;52388,112713;38100,112713;17463,57150;0,0" o:connectangles="0,0,0,0,0"/>
                         </v:shape>
-                        <v:shape id="Forme libre 14" o:spid="_x0000_s1049" style="position:absolute;left:1060;top:51246;width:238;height:1508;visibility:visible;mso-wrap-style:square;v-text-anchor:top" coordsize="15,95" o:gfxdata="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" path="m,l8,37r,4l15,95,4,49,,xe" fillcolor="#44546a [3215]" strokecolor="#44546a [3215]" strokeweight="0">
+                        <v:shape id="Forme libre 14" o:spid="_x0000_s1049" style="position:absolute;left:1060;top:51246;width:238;height:1508;visibility:visible;mso-wrap-style:square;v-text-anchor:top" coordsize="15,95" o:gfxdata="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" path="m,l8,37r,4l15,95,4,49,,xe" fillcolor="#44546a [3215]" strokecolor="#44546a [3215]" strokeweight="0">
                           <v:fill opacity="13107f"/>
                           <v:stroke opacity="13107f"/>
                           <v:path arrowok="t" o:connecttype="custom" o:connectlocs="0,0;12700,58738;12700,65088;23813,150813;6350,77788;0,0" o:connectangles="0,0,0,0,0,0"/>
                         </v:shape>
-                        <v:shape id="Forme libre 15" o:spid="_x0000_s1050" style="position:absolute;left:3171;top:46499;width:6382;height:12414;visibility:visible;mso-wrap-style:square;v-text-anchor:top" coordsize="402,782" o:gfxdata="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" path="m402,r,1l363,39,325,79r-35,42l255,164r-44,58l171,284r-38,62l100,411,71,478,45,546,27,617,13,689,7,761r,21l,765r1,-4l7,688,21,616,40,545,66,475,95,409r35,-66l167,281r42,-61l253,163r34,-43l324,78,362,38,402,xe" fillcolor="#44546a [3215]" strokecolor="#44546a [3215]" strokeweight="0">
+                        <v:shape id="Forme libre 15" o:spid="_x0000_s1050" style="position:absolute;left:3171;top:46499;width:6382;height:12414;visibility:visible;mso-wrap-style:square;v-text-anchor:top" coordsize="402,782" o:gfxdata="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" path="m402,r,1l363,39,325,79r-35,42l255,164r-44,58l171,284r-38,62l100,411,71,478,45,546,27,617,13,689,7,761r,21l,765r1,-4l7,688,21,616,40,545,66,475,95,409r35,-66l167,281r42,-61l253,163r34,-43l324,78,362,38,402,xe" fillcolor="#44546a [3215]" strokecolor="#44546a [3215]" strokeweight="0">
                           <v:fill opacity="13107f"/>
                           <v:stroke opacity="13107f"/>
                           <v:path arrowok="t" o:connecttype="custom" o:connectlocs="638175,0;638175,1588;576263,61913;515938,125413;460375,192088;404813,260350;334963,352425;271463,450850;211138,549275;158750,652463;112713,758825;71438,866775;42863,979488;20638,1093788;11113,1208088;11113,1241425;0,1214438;1588,1208088;11113,1092200;33338,977900;63500,865188;104775,754063;150813,649288;206375,544513;265113,446088;331788,349250;401638,258763;455613,190500;514350,123825;574675,60325;638175,0" o:connectangles="0,0,0,0,0,0,0,0,0,0,0,0,0,0,0,0,0,0,0,0,0,0,0,0,0,0,0,0,0,0,0"/>
                         </v:shape>
-                        <v:shape id="Forme libre 16" o:spid="_x0000_s1051" style="position:absolute;left:3171;top:59040;width:588;height:3112;visibility:visible;mso-wrap-style:square;v-text-anchor:top" coordsize="37,196" o:gfxdata="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" path="m,l6,15r1,3l12,80r9,54l33,188r4,8l22,162,15,146,5,81,1,40,,xe" fillcolor="#44546a [3215]" strokecolor="#44546a [3215]" strokeweight="0">
+                        <v:shape id="Forme libre 16" o:spid="_x0000_s1051" style="position:absolute;left:3171;top:59040;width:588;height:3112;visibility:visible;mso-wrap-style:square;v-text-anchor:top" coordsize="37,196" o:gfxdata="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" path="m,l6,15r1,3l12,80r9,54l33,188r4,8l22,162,15,146,5,81,1,40,,xe" fillcolor="#44546a [3215]" strokecolor="#44546a [3215]" strokeweight="0">
                           <v:fill opacity="13107f"/>
                           <v:stroke opacity="13107f"/>
                           <v:path arrowok="t" o:connecttype="custom" o:connectlocs="0,0;9525,23813;11113,28575;19050,127000;33338,212725;52388,298450;58738,311150;34925,257175;23813,231775;7938,128588;1588,63500;0,0" o:connectangles="0,0,0,0,0,0,0,0,0,0,0,0"/>
                         </v:shape>
-                        <v:shape id="Forme libre 17" o:spid="_x0000_s1052" style="position:absolute;left:3632;top:62231;width:492;height:1048;visibility:visible;mso-wrap-style:square;v-text-anchor:top" coordsize="31,66" o:gfxdata="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" path="m,l31,66r-7,l,xe" fillcolor="#44546a [3215]" strokecolor="#44546a [3215]" strokeweight="0">
+                        <v:shape id="Forme libre 17" o:spid="_x0000_s1052" style="position:absolute;left:3632;top:62231;width:492;height:1048;visibility:visible;mso-wrap-style:square;v-text-anchor:top" coordsize="31,66" o:gfxdata="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" path="m,l31,66r-7,l,xe" fillcolor="#44546a [3215]" strokecolor="#44546a [3215]" strokeweight="0">
                           <v:fill opacity="13107f"/>
                           <v:stroke opacity="13107f"/>
                           <v:path arrowok="t" o:connecttype="custom" o:connectlocs="0,0;49213,104775;38100,104775;0,0" o:connectangles="0,0,0,0"/>
                         </v:shape>
-                        <v:shape id="Forme libre 18" o:spid="_x0000_s1053" style="position:absolute;left:3171;top:58644;width:111;height:682;visibility:visible;mso-wrap-style:square;v-text-anchor:top" coordsize="7,43" o:gfxdata="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" path="m,l7,17r,26l6,40,,25,,xe" fillcolor="#44546a [3215]" strokecolor="#44546a [3215]" strokeweight="0">
+                        <v:shape id="Forme libre 18" o:spid="_x0000_s1053" style="position:absolute;left:3171;top:58644;width:111;height:682;visibility:visible;mso-wrap-style:square;v-text-anchor:top" coordsize="7,43" o:gfxdata="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" path="m,l7,17r,26l6,40,,25,,xe" fillcolor="#44546a [3215]" strokecolor="#44546a [3215]" strokeweight="0">
                           <v:fill opacity="13107f"/>
                           <v:stroke opacity="13107f"/>
                           <v:path arrowok="t" o:connecttype="custom" o:connectlocs="0,0;11113,26988;11113,68263;9525,63500;0,39688;0,0" o:connectangles="0,0,0,0,0,0"/>
                         </v:shape>
-                        <v:shape id="Forme libre 19" o:spid="_x0000_s1054" style="position:absolute;left:3409;top:61358;width:731;height:1921;visibility:visible;mso-wrap-style:square;v-text-anchor:top" coordsize="46,121" o:gfxdata="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" path="m,l7,16,22,50,33,86r13,35l45,121,14,55,11,44,,xe" fillcolor="#44546a [3215]" strokecolor="#44546a [3215]" strokeweight="0">
+                        <v:shape id="Forme libre 19" o:spid="_x0000_s1054" style="position:absolute;left:3409;top:61358;width:731;height:1921;visibility:visible;mso-wrap-style:square;v-text-anchor:top" coordsize="46,121" o:gfxdata="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" path="m,l7,16,22,50,33,86r13,35l45,121,14,55,11,44,,xe" fillcolor="#44546a [3215]" strokecolor="#44546a [3215]" strokeweight="0">
                           <v:fill opacity="13107f"/>
                           <v:stroke opacity="13107f"/>
                           <v:path arrowok="t" o:connecttype="custom" o:connectlocs="0,0;11113,25400;34925,79375;52388,136525;73025,192088;71438,192088;22225,87313;17463,69850;0,0" o:connectangles="0,0,0,0,0,0,0,0,0"/>
@@ -3739,7 +3739,7 @@
                     <v:stroke joinstyle="miter"/>
                     <v:path gradientshapeok="t" o:connecttype="rect"/>
                   </v:shapetype>
-                  <v:shape id="Zone de texte 1" o:spid="_x0000_s1055" type="#_x0000_t202" style="position:absolute;margin-left:0;margin-top:0;width:4in;height:84.25pt;z-index:251660288;visibility:visible;mso-wrap-style:square;mso-width-percent:450;mso-height-percent:0;mso-left-percent:420;mso-top-percent:175;mso-wrap-distance-left:9pt;mso-wrap-distance-top:0;mso-wrap-distance-right:9pt;mso-wrap-distance-bottom:0;mso-position-horizontal-relative:page;mso-position-vertical-relative:page;mso-width-percent:450;mso-height-percent:0;mso-left-percent:420;mso-top-percent:175;mso-width-relative:page;mso-height-relative:margin;v-text-anchor:top" o:gfxdata="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" filled="f" stroked="f" strokeweight=".5pt">
+                  <v:shape id="Zone de texte 1" o:spid="_x0000_s1055" type="#_x0000_t202" style="position:absolute;margin-left:0;margin-top:0;width:4in;height:84.25pt;z-index:251660288;visibility:visible;mso-wrap-style:square;mso-width-percent:450;mso-height-percent:0;mso-left-percent:420;mso-top-percent:175;mso-wrap-distance-left:9pt;mso-wrap-distance-top:0;mso-wrap-distance-right:9pt;mso-wrap-distance-bottom:0;mso-position-horizontal-relative:page;mso-position-vertical-relative:page;mso-width-percent:450;mso-height-percent:0;mso-left-percent:420;mso-top-percent:175;mso-width-relative:page;mso-height-relative:margin;v-text-anchor:top" o:gfxdata="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" filled="f" stroked="f" strokeweight=".5pt">
                     <v:textbox style="mso-fit-shape-to-text:t" inset="0,0,0,0">
                       <w:txbxContent>
                         <w:p>
@@ -3869,7 +3869,7 @@
               </mc:Choice>
               <mc:Fallback>
                 <w:pict>
-                  <v:shape w14:anchorId="690C899C" id="Zone de texte 33" o:spid="_x0000_s1056" type="#_x0000_t202" style="position:absolute;margin-left:207.05pt;margin-top:678.4pt;width:92.65pt;height:23.15pt;z-index:251662336;visibility:visible;mso-wrap-style:square;mso-width-percent:0;mso-height-percent:0;mso-wrap-distance-left:9pt;mso-wrap-distance-top:0;mso-wrap-distance-right:9pt;mso-wrap-distance-bottom:0;mso-position-horizontal:absolute;mso-position-horizontal-relative:text;mso-position-vertical:absolute;mso-position-vertical-relative:text;mso-width-percent:0;mso-height-percent:0;mso-width-relative:margin;mso-height-relative:margin;v-text-anchor:top" o:gfxdata="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" fillcolor="white [3201]" strokecolor="white [3212]" strokeweight=".5pt">
+                  <v:shape w14:anchorId="690C899C" id="Zone de texte 33" o:spid="_x0000_s1056" type="#_x0000_t202" style="position:absolute;margin-left:207.05pt;margin-top:678.4pt;width:92.65pt;height:23.15pt;z-index:251662336;visibility:visible;mso-wrap-style:square;mso-width-percent:0;mso-height-percent:0;mso-wrap-distance-left:9pt;mso-wrap-distance-top:0;mso-wrap-distance-right:9pt;mso-wrap-distance-bottom:0;mso-position-horizontal:absolute;mso-position-horizontal-relative:text;mso-position-vertical:absolute;mso-position-vertical-relative:text;mso-width-percent:0;mso-height-percent:0;mso-width-relative:margin;mso-height-relative:margin;v-text-anchor:top" o:gfxdata="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" fillcolor="white [3201]" strokecolor="white [3212]" strokeweight=".5pt">
                     <v:textbox>
                       <w:txbxContent>
                         <w:p>
@@ -3958,31 +3958,7 @@
                                     <w:sz w:val="44"/>
                                     <w:szCs w:val="44"/>
                                   </w:rPr>
-                                  <w:t xml:space="preserve">Thomas Vaudescal </w:t>
-                                </w:r>
-                                <w:r>
-                                  <w:rPr>
-                                    <w:rFonts w:asciiTheme="majorHAnsi" w:hAnsiTheme="majorHAnsi" w:cstheme="majorHAnsi"/>
-                                    <w:b/>
-                                    <w:bCs/>
-                                    <w:color w:val="000000"/>
-                                    <w:kern w:val="0"/>
-                                    <w:sz w:val="44"/>
-                                    <w:szCs w:val="44"/>
-                                  </w:rPr>
-                                  <w:t xml:space="preserve">– </w:t>
-                                </w:r>
-                                <w:r>
-                                  <w:rPr>
-                                    <w:rFonts w:asciiTheme="majorHAnsi" w:hAnsiTheme="majorHAnsi" w:cstheme="majorHAnsi"/>
-                                    <w:b/>
-                                    <w:bCs/>
-                                    <w:color w:val="000000"/>
-                                    <w:kern w:val="0"/>
-                                    <w:sz w:val="44"/>
-                                    <w:szCs w:val="44"/>
-                                  </w:rPr>
-                                  <w:t>11237578</w:t>
+                                  <w:t>Thomas Vaudescal – 11237578</w:t>
                                 </w:r>
                               </w:p>
                               <w:p>
@@ -4022,31 +3998,7 @@
                                     <w:sz w:val="44"/>
                                     <w:szCs w:val="44"/>
                                   </w:rPr>
-                                  <w:t xml:space="preserve">Benjamin Viau </w:t>
-                                </w:r>
-                                <w:r>
-                                  <w:rPr>
-                                    <w:rFonts w:asciiTheme="majorHAnsi" w:hAnsiTheme="majorHAnsi" w:cstheme="majorHAnsi"/>
-                                    <w:b/>
-                                    <w:bCs/>
-                                    <w:color w:val="000000"/>
-                                    <w:kern w:val="0"/>
-                                    <w:sz w:val="44"/>
-                                    <w:szCs w:val="44"/>
-                                  </w:rPr>
-                                  <w:t xml:space="preserve">– </w:t>
-                                </w:r>
-                                <w:r>
-                                  <w:rPr>
-                                    <w:rFonts w:asciiTheme="majorHAnsi" w:hAnsiTheme="majorHAnsi" w:cstheme="majorHAnsi"/>
-                                    <w:b/>
-                                    <w:bCs/>
-                                    <w:color w:val="000000"/>
-                                    <w:kern w:val="0"/>
-                                    <w:sz w:val="44"/>
-                                    <w:szCs w:val="44"/>
-                                  </w:rPr>
-                                  <w:t>11241571</w:t>
+                                  <w:t>Benjamin Viau – 11241571</w:t>
                                 </w:r>
                               </w:p>
                               <w:p>
@@ -4083,7 +4035,7 @@
               </mc:Choice>
               <mc:Fallback>
                 <w:pict>
-                  <v:shape w14:anchorId="502B087B" id="Zone de texte 32" o:spid="_x0000_s1057" type="#_x0000_t202" style="position:absolute;margin-left:197.75pt;margin-top:304.1pt;width:322.2pt;height:173.9pt;z-index:251661312;visibility:visible;mso-wrap-style:square;mso-width-percent:0;mso-height-percent:0;mso-wrap-distance-left:9pt;mso-wrap-distance-top:0;mso-wrap-distance-right:9pt;mso-wrap-distance-bottom:0;mso-position-horizontal:absolute;mso-position-horizontal-relative:text;mso-position-vertical:absolute;mso-position-vertical-relative:text;mso-width-percent:0;mso-height-percent:0;mso-width-relative:margin;mso-height-relative:margin;v-text-anchor:top" o:gfxdata="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" fillcolor="white [3201]" strokecolor="white [3212]" strokeweight=".5pt">
+                  <v:shape w14:anchorId="502B087B" id="Zone de texte 32" o:spid="_x0000_s1057" type="#_x0000_t202" style="position:absolute;margin-left:197.75pt;margin-top:304.1pt;width:322.2pt;height:173.9pt;z-index:251661312;visibility:visible;mso-wrap-style:square;mso-width-percent:0;mso-height-percent:0;mso-wrap-distance-left:9pt;mso-wrap-distance-top:0;mso-wrap-distance-right:9pt;mso-wrap-distance-bottom:0;mso-position-horizontal:absolute;mso-position-horizontal-relative:text;mso-position-vertical:absolute;mso-position-vertical-relative:text;mso-width-percent:0;mso-height-percent:0;mso-width-relative:margin;mso-height-relative:margin;v-text-anchor:top" o:gfxdata="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" fillcolor="white [3201]" strokecolor="white [3212]" strokeweight=".5pt">
                     <v:textbox>
                       <w:txbxContent>
                         <w:p>
@@ -6684,7 +6636,6 @@
       </w:r>
       <w:bookmarkEnd w:id="3"/>
     </w:p>
-    <w:p/>
     <w:p>
       <w:pPr>
         <w:pStyle w:val="Lgende"/>
@@ -6700,10 +6651,10 @@
           <w:noProof/>
         </w:rPr>
         <w:drawing>
-          <wp:inline distT="0" distB="0" distL="0" distR="0" wp14:anchorId="554E5FFF" wp14:editId="55E22083">
-            <wp:extent cx="6120143" cy="2937669"/>
-            <wp:effectExtent l="0" t="0" r="1270" b="0"/>
-            <wp:docPr id="34" name="Image 34"/>
+          <wp:inline distT="0" distB="0" distL="0" distR="0" wp14:anchorId="67B32DC7" wp14:editId="2D1596B9">
+            <wp:extent cx="4529455" cy="2126615"/>
+            <wp:effectExtent l="0" t="0" r="4445" b="6985"/>
+            <wp:docPr id="63" name="Picture 63"/>
             <wp:cNvGraphicFramePr>
               <a:graphicFrameLocks xmlns:a="http://schemas.openxmlformats.org/drawingml/2006/main" noChangeAspect="1"/>
             </wp:cNvGraphicFramePr>
@@ -6711,8 +6662,10 @@
               <a:graphicData uri="http://schemas.openxmlformats.org/drawingml/2006/picture">
                 <pic:pic xmlns:pic="http://schemas.openxmlformats.org/drawingml/2006/picture">
                   <pic:nvPicPr>
-                    <pic:cNvPr id="34" name="Image 34"/>
-                    <pic:cNvPicPr/>
+                    <pic:cNvPr id="0" name="Picture 4"/>
+                    <pic:cNvPicPr>
+                      <a:picLocks noChangeAspect="1" noChangeArrowheads="1"/>
+                    </pic:cNvPicPr>
                   </pic:nvPicPr>
                   <pic:blipFill>
                     <a:blip r:embed="rId8">
@@ -6722,18 +6675,23 @@
                         </a:ext>
                       </a:extLst>
                     </a:blip>
+                    <a:srcRect/>
                     <a:stretch>
                       <a:fillRect/>
                     </a:stretch>
                   </pic:blipFill>
-                  <pic:spPr>
+                  <pic:spPr bwMode="auto">
                     <a:xfrm>
                       <a:off x="0" y="0"/>
-                      <a:ext cx="6131217" cy="2942984"/>
+                      <a:ext cx="4529455" cy="2126615"/>
                     </a:xfrm>
                     <a:prstGeom prst="rect">
                       <a:avLst/>
                     </a:prstGeom>
+                    <a:noFill/>
+                    <a:ln>
+                      <a:noFill/>
+                    </a:ln>
                   </pic:spPr>
                 </pic:pic>
               </a:graphicData>
@@ -6774,7 +6732,6 @@
     </w:p>
     <w:p>
       <w:r>
-        <w:lastRenderedPageBreak/>
         <w:t xml:space="preserve">À partir du Tableau 1, on remarque que </w:t>
       </w:r>
       <w:r>
@@ -6789,12 +6746,14 @@
       </w:r>
     </w:p>
     <w:p/>
+    <w:p/>
     <w:p>
       <w:pPr>
         <w:pStyle w:val="Titre3"/>
       </w:pPr>
       <w:bookmarkStart w:id="4" w:name="_Toc132998663"/>
       <w:r>
+        <w:lastRenderedPageBreak/>
         <w:t>(b)</w:t>
       </w:r>
       <w:bookmarkEnd w:id="4"/>
@@ -6809,10 +6768,10 @@
           <w:noProof/>
         </w:rPr>
         <w:drawing>
-          <wp:inline distT="0" distB="0" distL="0" distR="0" wp14:anchorId="12EDC11A" wp14:editId="48CF8C9C">
-            <wp:extent cx="4470400" cy="2070100"/>
-            <wp:effectExtent l="0" t="0" r="0" b="0"/>
-            <wp:docPr id="44" name="Image 44"/>
+          <wp:inline distT="0" distB="0" distL="0" distR="0" wp14:anchorId="750A8C3C" wp14:editId="46C072C5">
+            <wp:extent cx="4433570" cy="2041525"/>
+            <wp:effectExtent l="0" t="0" r="5080" b="0"/>
+            <wp:docPr id="64" name="Picture 64"/>
             <wp:cNvGraphicFramePr>
               <a:graphicFrameLocks xmlns:a="http://schemas.openxmlformats.org/drawingml/2006/main" noChangeAspect="1"/>
             </wp:cNvGraphicFramePr>
@@ -6820,8 +6779,10 @@
               <a:graphicData uri="http://schemas.openxmlformats.org/drawingml/2006/picture">
                 <pic:pic xmlns:pic="http://schemas.openxmlformats.org/drawingml/2006/picture">
                   <pic:nvPicPr>
-                    <pic:cNvPr id="44" name="Image 44"/>
-                    <pic:cNvPicPr/>
+                    <pic:cNvPr id="0" name="Picture 5"/>
+                    <pic:cNvPicPr>
+                      <a:picLocks noChangeAspect="1" noChangeArrowheads="1"/>
+                    </pic:cNvPicPr>
                   </pic:nvPicPr>
                   <pic:blipFill>
                     <a:blip r:embed="rId9">
@@ -6831,18 +6792,23 @@
                         </a:ext>
                       </a:extLst>
                     </a:blip>
+                    <a:srcRect/>
                     <a:stretch>
                       <a:fillRect/>
                     </a:stretch>
                   </pic:blipFill>
-                  <pic:spPr>
+                  <pic:spPr bwMode="auto">
                     <a:xfrm>
                       <a:off x="0" y="0"/>
-                      <a:ext cx="4470400" cy="2070100"/>
+                      <a:ext cx="4433570" cy="2041525"/>
                     </a:xfrm>
                     <a:prstGeom prst="rect">
                       <a:avLst/>
                     </a:prstGeom>
+                    <a:noFill/>
+                    <a:ln>
+                      <a:noFill/>
+                    </a:ln>
                   </pic:spPr>
                 </pic:pic>
               </a:graphicData>
@@ -6889,11 +6855,14 @@
       <w:r>
         <w:t xml:space="preserve">Après avoir testé la grille de valeur (p, c, d) avec notre modèle SETAR, on remarque que la combinaison qui minimise le critère d’information AIC est : p = 12 (lag du modèle SETAR), c = 4.86667 (valeur seuil de changement de régime) et d = 5 (lag </w:t>
       </w:r>
-      <w:proofErr w:type="gramStart"/>
-      <w:r>
-        <w:t>d’auto excitation</w:t>
-      </w:r>
-      <w:proofErr w:type="gramEnd"/>
+      <w:r>
+        <w:t>d’</w:t>
+      </w:r>
+      <w:proofErr w:type="spellStart"/>
+      <w:r>
+        <w:t>auto-excitation</w:t>
+      </w:r>
+      <w:proofErr w:type="spellEnd"/>
       <w:r>
         <w:t xml:space="preserve">). </w:t>
       </w:r>
@@ -6905,25 +6874,21 @@
       </w:pPr>
       <w:bookmarkStart w:id="5" w:name="_Toc132998664"/>
       <w:r>
+        <w:lastRenderedPageBreak/>
         <w:t>Sous question 3</w:t>
       </w:r>
       <w:bookmarkEnd w:id="5"/>
     </w:p>
-    <w:p/>
-    <w:p>
-      <w:pPr>
-        <w:keepNext/>
-      </w:pPr>
+    <w:p>
       <w:r>
         <w:rPr>
           <w:noProof/>
         </w:rPr>
-        <w:lastRenderedPageBreak/>
         <w:drawing>
-          <wp:inline distT="0" distB="0" distL="0" distR="0" wp14:anchorId="0CD58751" wp14:editId="7FF9547E">
-            <wp:extent cx="6259830" cy="5336540"/>
-            <wp:effectExtent l="0" t="0" r="1270" b="0"/>
-            <wp:docPr id="45" name="Image 45"/>
+          <wp:inline distT="0" distB="0" distL="0" distR="0" wp14:anchorId="5D47F484" wp14:editId="1BF5152C">
+            <wp:extent cx="6103088" cy="5230953"/>
+            <wp:effectExtent l="0" t="0" r="0" b="8255"/>
+            <wp:docPr id="65" name="Picture 65"/>
             <wp:cNvGraphicFramePr>
               <a:graphicFrameLocks xmlns:a="http://schemas.openxmlformats.org/drawingml/2006/main" noChangeAspect="1"/>
             </wp:cNvGraphicFramePr>
@@ -6931,8 +6896,10 @@
               <a:graphicData uri="http://schemas.openxmlformats.org/drawingml/2006/picture">
                 <pic:pic xmlns:pic="http://schemas.openxmlformats.org/drawingml/2006/picture">
                   <pic:nvPicPr>
-                    <pic:cNvPr id="45" name="Image 45"/>
-                    <pic:cNvPicPr/>
+                    <pic:cNvPr id="0" name="Picture 6"/>
+                    <pic:cNvPicPr>
+                      <a:picLocks noChangeAspect="1" noChangeArrowheads="1"/>
+                    </pic:cNvPicPr>
                   </pic:nvPicPr>
                   <pic:blipFill>
                     <a:blip r:embed="rId10">
@@ -6942,18 +6909,23 @@
                         </a:ext>
                       </a:extLst>
                     </a:blip>
+                    <a:srcRect/>
                     <a:stretch>
                       <a:fillRect/>
                     </a:stretch>
                   </pic:blipFill>
-                  <pic:spPr>
+                  <pic:spPr bwMode="auto">
                     <a:xfrm>
                       <a:off x="0" y="0"/>
-                      <a:ext cx="6259830" cy="5336540"/>
+                      <a:ext cx="6115935" cy="5241964"/>
                     </a:xfrm>
                     <a:prstGeom prst="rect">
                       <a:avLst/>
                     </a:prstGeom>
+                    <a:noFill/>
+                    <a:ln>
+                      <a:noFill/>
+                    </a:ln>
                   </pic:spPr>
                 </pic:pic>
               </a:graphicData>
@@ -6988,6 +6960,49 @@
       <w:r>
         <w:t>12) estimé par LS Gauss-Newton</w:t>
       </w:r>
+    </w:p>
+    <w:p>
+      <w:r>
+        <w:t xml:space="preserve">En comparant le AIC du modèle SETAR et du </w:t>
+      </w:r>
+      <w:proofErr w:type="gramStart"/>
+      <w:r>
+        <w:t>AR{</w:t>
+      </w:r>
+      <w:proofErr w:type="gramEnd"/>
+      <w:r>
+        <w:t>12}, on peut observer que le critère d’</w:t>
+      </w:r>
+      <w:proofErr w:type="spellStart"/>
+      <w:r>
+        <w:t>Akaike</w:t>
+      </w:r>
+      <w:proofErr w:type="spellEnd"/>
+      <w:r>
+        <w:t xml:space="preserve"> (AIC)</w:t>
+      </w:r>
+      <w:r>
+        <w:t xml:space="preserve"> du SETAR (-2.68546) est légèrement plus bas que celui du AR{12} (-2.66675)</w:t>
+      </w:r>
+      <w:r>
+        <w:t xml:space="preserve">. Ainsi, on peut supposer que le </w:t>
+      </w:r>
+      <w:r>
+        <w:t xml:space="preserve">SETAR est plus adéquat que le </w:t>
+      </w:r>
+      <w:proofErr w:type="gramStart"/>
+      <w:r>
+        <w:t>AR{</w:t>
+      </w:r>
+      <w:proofErr w:type="gramEnd"/>
+      <w:r>
+        <w:t xml:space="preserve">12} à modéliser le chômage aux États-Unis. </w:t>
+      </w:r>
+    </w:p>
+    <w:p>
+      <w:pPr>
+        <w:keepNext/>
+      </w:pPr>
     </w:p>
     <w:p/>
     <w:p>
@@ -7310,12 +7325,21 @@
       </w:r>
     </w:p>
     <w:p/>
+    <w:p/>
+    <w:p/>
+    <w:p/>
+    <w:p/>
+    <w:p/>
+    <w:p/>
+    <w:p/>
+    <w:p/>
     <w:p>
       <w:pPr>
         <w:pStyle w:val="Titre2"/>
       </w:pPr>
       <w:bookmarkStart w:id="8" w:name="_Toc132998667"/>
       <w:r>
+        <w:lastRenderedPageBreak/>
         <w:t>Sous question 2</w:t>
       </w:r>
       <w:bookmarkEnd w:id="8"/>
@@ -7340,7 +7364,6 @@
         <w:rPr>
           <w:noProof/>
         </w:rPr>
-        <w:lastRenderedPageBreak/>
         <w:drawing>
           <wp:inline distT="0" distB="0" distL="0" distR="0" wp14:anchorId="29A4F7F4" wp14:editId="06EBD648">
             <wp:extent cx="1792586" cy="3731283"/>
@@ -7405,6 +7428,9 @@
     </w:p>
     <w:p/>
     <w:p>
+      <w:pPr>
+        <w:jc w:val="both"/>
+      </w:pPr>
       <w:r>
         <w:t xml:space="preserve">À partir du tableau 2, </w:t>
       </w:r>
@@ -7421,10 +7447,15 @@
         <w:t xml:space="preserve">. Cependant, si on s’intéresse au critère du BIC, on devrait choisir un retard optimal de 1. On rappelle que en général, le critère AIC est favorable pour capturer des dynamiques plus complexes dans les données. En effet, et contrairement au BIC, le critère AIC pénalise moins le nombre de variables dans le modèle. Notre but étant de minimiser les erreurs de prévisions, on privilégiera d’avantage le critère AIC dans notre cas. On choisit donc p = 4 comme le nombre de retard optimal pour notre modèle VAR. </w:t>
       </w:r>
     </w:p>
-    <w:p/>
+    <w:p>
+      <w:pPr>
+        <w:jc w:val="both"/>
+      </w:pPr>
+    </w:p>
     <w:p>
       <w:pPr>
         <w:pStyle w:val="Titre3"/>
+        <w:jc w:val="both"/>
       </w:pPr>
       <w:bookmarkStart w:id="10" w:name="_Toc132998669"/>
       <w:r>
@@ -7432,8 +7463,15 @@
       </w:r>
       <w:bookmarkEnd w:id="10"/>
     </w:p>
-    <w:p/>
-    <w:p>
+    <w:p>
+      <w:pPr>
+        <w:jc w:val="both"/>
+      </w:pPr>
+    </w:p>
+    <w:p>
+      <w:pPr>
+        <w:jc w:val="both"/>
+      </w:pPr>
       <w:r>
         <w:t>D'après les résultats du test de causalité de Granger (</w:t>
       </w:r>
@@ -7522,6 +7560,14 @@
     </w:p>
     <w:p/>
     <w:p/>
+    <w:p/>
+    <w:p/>
+    <w:p/>
+    <w:p/>
+    <w:p/>
+    <w:p/>
+    <w:p/>
+    <w:p/>
     <w:p>
       <w:pPr>
         <w:pStyle w:val="Titre3"/>
@@ -7541,7 +7587,6 @@
         <w:rPr>
           <w:noProof/>
         </w:rPr>
-        <w:lastRenderedPageBreak/>
         <w:drawing>
           <wp:inline distT="0" distB="0" distL="0" distR="0" wp14:anchorId="4C938A76" wp14:editId="5333BA37">
             <wp:extent cx="6259830" cy="2937510"/>
@@ -7592,24 +7637,14 @@
       <w:r>
         <w:t xml:space="preserve">Graphique </w:t>
       </w:r>
-      <w:r>
-        <w:fldChar w:fldCharType="begin"/>
-      </w:r>
-      <w:r>
-        <w:instrText xml:space="preserve"> SEQ Graphique \* ARABIC </w:instrText>
-      </w:r>
-      <w:r>
-        <w:fldChar w:fldCharType="separate"/>
-      </w:r>
-      <w:r>
-        <w:rPr>
-          <w:noProof/>
-        </w:rPr>
-        <w:t>6</w:t>
-      </w:r>
-      <w:r>
-        <w:fldChar w:fldCharType="end"/>
-      </w:r>
+      <w:fldSimple w:instr=" SEQ Graphique \* ARABIC ">
+        <w:r>
+          <w:rPr>
+            <w:noProof/>
+          </w:rPr>
+          <w:t>6</w:t>
+        </w:r>
+      </w:fldSimple>
       <w:r>
         <w:t xml:space="preserve"> - Prédiction hors échantillon du PIB réel (courbe bleue) vs PIB réel réalisé (courbe noire) pour la période 2015 à 2019 dernier trimestre</w:t>
       </w:r>
@@ -7776,24 +7811,14 @@
       <w:r>
         <w:t xml:space="preserve">Tableau </w:t>
       </w:r>
-      <w:r>
-        <w:fldChar w:fldCharType="begin"/>
-      </w:r>
-      <w:r>
-        <w:instrText xml:space="preserve"> SEQ Tableau \* ARABIC </w:instrText>
-      </w:r>
-      <w:r>
-        <w:fldChar w:fldCharType="separate"/>
-      </w:r>
-      <w:r>
-        <w:rPr>
-          <w:noProof/>
-        </w:rPr>
-        <w:t>6</w:t>
-      </w:r>
-      <w:r>
-        <w:fldChar w:fldCharType="end"/>
-      </w:r>
+      <w:fldSimple w:instr=" SEQ Tableau \* ARABIC ">
+        <w:r>
+          <w:rPr>
+            <w:noProof/>
+          </w:rPr>
+          <w:t>6</w:t>
+        </w:r>
+      </w:fldSimple>
       <w:r>
         <w:t xml:space="preserve"> - </w:t>
       </w:r>
@@ -7803,6 +7828,9 @@
     </w:p>
     <w:p/>
     <w:p>
+      <w:pPr>
+        <w:jc w:val="both"/>
+      </w:pPr>
       <w:r>
         <w:t xml:space="preserve">À partir du tableau 4 ci-dessus, on remarque que l’erreur quadratique moyenne des prévisions s’élève à 0.000008. </w:t>
       </w:r>
@@ -7877,24 +7905,14 @@
       <w:r>
         <w:t xml:space="preserve">Figure </w:t>
       </w:r>
-      <w:r>
-        <w:fldChar w:fldCharType="begin"/>
-      </w:r>
-      <w:r>
-        <w:instrText xml:space="preserve"> SEQ Figure \* ARABIC </w:instrText>
-      </w:r>
-      <w:r>
-        <w:fldChar w:fldCharType="separate"/>
-      </w:r>
-      <w:r>
-        <w:rPr>
-          <w:noProof/>
-        </w:rPr>
-        <w:t>1</w:t>
-      </w:r>
-      <w:r>
-        <w:fldChar w:fldCharType="end"/>
-      </w:r>
+      <w:fldSimple w:instr=" SEQ Figure \* ARABIC ">
+        <w:r>
+          <w:rPr>
+            <w:noProof/>
+          </w:rPr>
+          <w:t>1</w:t>
+        </w:r>
+      </w:fldSimple>
       <w:r>
         <w:t xml:space="preserve"> - Estimation du modèle </w:t>
       </w:r>
@@ -7987,172 +8005,1132 @@
       <w:pPr>
         <w:pStyle w:val="Titre1"/>
       </w:pPr>
-      <w:bookmarkStart w:id="14" w:name="_Toc132998673"/>
       <w:r>
         <w:lastRenderedPageBreak/>
         <w:t>Question 3</w:t>
       </w:r>
-      <w:bookmarkEnd w:id="14"/>
     </w:p>
     <w:p/>
     <w:p>
       <w:pPr>
         <w:pStyle w:val="Titre2"/>
       </w:pPr>
-      <w:bookmarkStart w:id="15" w:name="_Toc132998674"/>
       <w:r>
         <w:t>Sous question 1</w:t>
       </w:r>
-      <w:bookmarkEnd w:id="15"/>
+    </w:p>
+    <w:p>
+      <w:r>
+        <w:rPr>
+          <w:noProof/>
+        </w:rPr>
+        <w:drawing>
+          <wp:inline distT="0" distB="0" distL="0" distR="0" wp14:anchorId="2B071C5C" wp14:editId="4AD7AD51">
+            <wp:extent cx="3915725" cy="4124325"/>
+            <wp:effectExtent l="0" t="0" r="8890" b="0"/>
+            <wp:docPr id="51" name="Picture 51"/>
+            <wp:cNvGraphicFramePr>
+              <a:graphicFrameLocks xmlns:a="http://schemas.openxmlformats.org/drawingml/2006/main" noChangeAspect="1"/>
+            </wp:cNvGraphicFramePr>
+            <a:graphic xmlns:a="http://schemas.openxmlformats.org/drawingml/2006/main">
+              <a:graphicData uri="http://schemas.openxmlformats.org/drawingml/2006/picture">
+                <pic:pic xmlns:pic="http://schemas.openxmlformats.org/drawingml/2006/picture">
+                  <pic:nvPicPr>
+                    <pic:cNvPr id="0" name="Picture 1"/>
+                    <pic:cNvPicPr>
+                      <a:picLocks noChangeAspect="1" noChangeArrowheads="1"/>
+                    </pic:cNvPicPr>
+                  </pic:nvPicPr>
+                  <pic:blipFill>
+                    <a:blip r:embed="rId20">
+                      <a:extLst>
+                        <a:ext uri="{28A0092B-C50C-407E-A947-70E740481C1C}">
+                          <a14:useLocalDpi xmlns:a14="http://schemas.microsoft.com/office/drawing/2010/main" val="0"/>
+                        </a:ext>
+                      </a:extLst>
+                    </a:blip>
+                    <a:srcRect/>
+                    <a:stretch>
+                      <a:fillRect/>
+                    </a:stretch>
+                  </pic:blipFill>
+                  <pic:spPr bwMode="auto">
+                    <a:xfrm>
+                      <a:off x="0" y="0"/>
+                      <a:ext cx="3939910" cy="4149798"/>
+                    </a:xfrm>
+                    <a:prstGeom prst="rect">
+                      <a:avLst/>
+                    </a:prstGeom>
+                    <a:noFill/>
+                    <a:ln>
+                      <a:noFill/>
+                    </a:ln>
+                  </pic:spPr>
+                </pic:pic>
+              </a:graphicData>
+            </a:graphic>
+          </wp:inline>
+        </w:drawing>
+      </w:r>
+    </w:p>
+    <w:p>
+      <w:pPr>
+        <w:pStyle w:val="Lgende"/>
+      </w:pPr>
+      <w:r>
+        <w:t>Tableau 3 – Test de Dickey Fuller Au</w:t>
+      </w:r>
+      <w:r>
+        <w:t>gment</w:t>
+      </w:r>
+      <w:r>
+        <w:t>é</w:t>
+      </w:r>
+      <w:r>
+        <w:t xml:space="preserve"> sur log(et), log(</w:t>
+      </w:r>
+      <w:proofErr w:type="spellStart"/>
+      <w:r>
+        <w:t>pt_c</w:t>
+      </w:r>
+      <w:proofErr w:type="spellEnd"/>
+      <w:r>
+        <w:t>) et log(</w:t>
+      </w:r>
+      <w:proofErr w:type="spellStart"/>
+      <w:r>
+        <w:t>pt_us</w:t>
+      </w:r>
+      <w:proofErr w:type="spellEnd"/>
+      <w:r>
+        <w:t>)</w:t>
+      </w:r>
     </w:p>
     <w:p/>
+    <w:p>
+      <w:pPr>
+        <w:jc w:val="both"/>
+      </w:pPr>
+      <w:r>
+        <w:t xml:space="preserve">Il est possible de voir, à partir du tableau 3, que les valeurs estimées de la statistique T sont supérieures aux seuils critiques de 5% pour </w:t>
+      </w:r>
+      <w:proofErr w:type="spellStart"/>
+      <w:r>
+        <w:t>pt_us</w:t>
+      </w:r>
+      <w:proofErr w:type="spellEnd"/>
+      <w:r>
+        <w:t xml:space="preserve"> et </w:t>
+      </w:r>
+      <w:proofErr w:type="spellStart"/>
+      <w:r>
+        <w:t>epsilon_t</w:t>
+      </w:r>
+      <w:proofErr w:type="spellEnd"/>
+      <w:r>
+        <w:t>, indiquant ainsi que l’on ne peut pas rejeter l’hypothèse nulle pour le taux de change et l’indice des prix à la consommation américain. Ceux-ci ont donc une « unit root ». L’indice des prix à la consommation canadien (</w:t>
+      </w:r>
+      <w:proofErr w:type="spellStart"/>
+      <w:r>
+        <w:t>pt_c</w:t>
+      </w:r>
+      <w:proofErr w:type="spellEnd"/>
+      <w:r>
+        <w:t xml:space="preserve">) est </w:t>
+      </w:r>
+      <w:r>
+        <w:t>inférieur</w:t>
+      </w:r>
+      <w:r>
+        <w:t xml:space="preserve"> au seuil critique </w:t>
+      </w:r>
+      <w:r>
+        <w:t>à</w:t>
+      </w:r>
+      <w:r>
+        <w:t xml:space="preserve"> 5% et on rejette donc l’hypothèse nulle signifiant que </w:t>
+      </w:r>
+      <w:proofErr w:type="spellStart"/>
+      <w:r>
+        <w:t>pt_c</w:t>
+      </w:r>
+      <w:proofErr w:type="spellEnd"/>
+      <w:r>
+        <w:t xml:space="preserve"> est stationnaire.</w:t>
+      </w:r>
+    </w:p>
     <w:p>
       <w:pPr>
         <w:pStyle w:val="Titre2"/>
       </w:pPr>
-      <w:bookmarkStart w:id="16" w:name="_Toc132998675"/>
-      <w:r>
-        <w:t xml:space="preserve">Sous question </w:t>
-      </w:r>
-      <w:r>
-        <w:t>2</w:t>
-      </w:r>
-      <w:bookmarkEnd w:id="16"/>
-    </w:p>
-    <w:p/>
+    </w:p>
     <w:p>
       <w:pPr>
         <w:pStyle w:val="Titre2"/>
       </w:pPr>
-      <w:bookmarkStart w:id="17" w:name="_Toc132998676"/>
-      <w:r>
-        <w:t xml:space="preserve">Sous question </w:t>
-      </w:r>
-      <w:r>
-        <w:t>3</w:t>
-      </w:r>
-      <w:bookmarkEnd w:id="17"/>
+      <w:r>
+        <w:t>Sous question 2</w:t>
+      </w:r>
     </w:p>
     <w:p/>
     <w:p>
-      <w:pPr>
-        <w:pStyle w:val="Titre2"/>
-      </w:pPr>
-      <w:bookmarkStart w:id="18" w:name="_Toc132998677"/>
-      <w:r>
-        <w:t xml:space="preserve">Sous question </w:t>
-      </w:r>
-      <w:r>
-        <w:t>4</w:t>
-      </w:r>
-      <w:bookmarkEnd w:id="18"/>
-    </w:p>
-    <w:p/>
-    <w:p>
-      <w:pPr>
-        <w:pStyle w:val="Titre2"/>
-      </w:pPr>
-      <w:bookmarkStart w:id="19" w:name="_Toc132998678"/>
-      <w:r>
-        <w:t>Sous question 5</w:t>
-      </w:r>
-      <w:bookmarkEnd w:id="19"/>
-      <w:r>
-        <w:t xml:space="preserve"> </w:t>
-      </w:r>
-    </w:p>
-    <w:p/>
-    <w:p>
-      <w:pPr>
-        <w:pStyle w:val="Titre3"/>
-      </w:pPr>
-      <w:bookmarkStart w:id="20" w:name="_Toc132998679"/>
-      <w:r>
-        <w:t>(a)</w:t>
-      </w:r>
-      <w:bookmarkEnd w:id="20"/>
-    </w:p>
-    <w:p/>
-    <w:p>
-      <w:pPr>
-        <w:pStyle w:val="Titre3"/>
-      </w:pPr>
-      <w:bookmarkStart w:id="21" w:name="_Toc132998680"/>
-      <w:r>
-        <w:t>(b)</w:t>
-      </w:r>
-      <w:bookmarkEnd w:id="21"/>
-    </w:p>
-    <w:p/>
-    <w:p>
-      <w:pPr>
-        <w:pStyle w:val="Titre3"/>
-      </w:pPr>
-      <w:bookmarkStart w:id="22" w:name="_Toc132998681"/>
-      <w:r>
-        <w:t>(c)</w:t>
-      </w:r>
-      <w:bookmarkEnd w:id="22"/>
-    </w:p>
-    <w:p/>
-    <w:p>
-      <w:pPr>
-        <w:pStyle w:val="Titre3"/>
-      </w:pPr>
-      <w:bookmarkStart w:id="23" w:name="_Toc132998682"/>
-      <w:r>
-        <w:t>(d)</w:t>
-      </w:r>
-      <w:bookmarkEnd w:id="23"/>
-    </w:p>
-    <w:p/>
-    <w:p/>
-    <w:p/>
-    <w:p>
-      <w:pPr>
-        <w:pStyle w:val="Titre1"/>
-      </w:pPr>
-      <w:bookmarkStart w:id="24" w:name="_Toc132998683"/>
-      <w:r>
-        <w:t>Question 4</w:t>
-      </w:r>
-      <w:bookmarkEnd w:id="24"/>
-    </w:p>
-    <w:p/>
-    <w:p>
-      <w:pPr>
-        <w:pStyle w:val="Titre2"/>
-      </w:pPr>
-      <w:bookmarkStart w:id="25" w:name="_Toc132998684"/>
-      <w:r>
-        <w:t>Sous question 1</w:t>
-      </w:r>
-      <w:bookmarkEnd w:id="25"/>
-    </w:p>
-    <w:p/>
-    <w:p>
-      <w:pPr>
-        <w:pStyle w:val="Titre2"/>
-      </w:pPr>
-      <w:bookmarkStart w:id="26" w:name="_Toc132998685"/>
-      <w:r>
-        <w:t xml:space="preserve">Sous question </w:t>
-      </w:r>
-      <w:r>
-        <w:t>2</w:t>
-      </w:r>
-      <w:bookmarkEnd w:id="26"/>
-    </w:p>
-    <w:p/>
-    <w:p>
-      <w:pPr>
-        <w:keepNext/>
-      </w:pPr>
       <w:r>
         <w:rPr>
           <w:noProof/>
         </w:rPr>
         <w:lastRenderedPageBreak/>
+        <w:drawing>
+          <wp:inline distT="0" distB="0" distL="0" distR="0" wp14:anchorId="4F20E998" wp14:editId="3CAE5F02">
+            <wp:extent cx="3958914" cy="4248150"/>
+            <wp:effectExtent l="0" t="0" r="3810" b="0"/>
+            <wp:docPr id="52" name="Picture 52"/>
+            <wp:cNvGraphicFramePr>
+              <a:graphicFrameLocks xmlns:a="http://schemas.openxmlformats.org/drawingml/2006/main" noChangeAspect="1"/>
+            </wp:cNvGraphicFramePr>
+            <a:graphic xmlns:a="http://schemas.openxmlformats.org/drawingml/2006/main">
+              <a:graphicData uri="http://schemas.openxmlformats.org/drawingml/2006/picture">
+                <pic:pic xmlns:pic="http://schemas.openxmlformats.org/drawingml/2006/picture">
+                  <pic:nvPicPr>
+                    <pic:cNvPr id="0" name="Picture 2"/>
+                    <pic:cNvPicPr>
+                      <a:picLocks noChangeAspect="1" noChangeArrowheads="1"/>
+                    </pic:cNvPicPr>
+                  </pic:nvPicPr>
+                  <pic:blipFill>
+                    <a:blip r:embed="rId21">
+                      <a:extLst>
+                        <a:ext uri="{28A0092B-C50C-407E-A947-70E740481C1C}">
+                          <a14:useLocalDpi xmlns:a14="http://schemas.microsoft.com/office/drawing/2010/main" val="0"/>
+                        </a:ext>
+                      </a:extLst>
+                    </a:blip>
+                    <a:srcRect/>
+                    <a:stretch>
+                      <a:fillRect/>
+                    </a:stretch>
+                  </pic:blipFill>
+                  <pic:spPr bwMode="auto">
+                    <a:xfrm>
+                      <a:off x="0" y="0"/>
+                      <a:ext cx="3969865" cy="4259901"/>
+                    </a:xfrm>
+                    <a:prstGeom prst="rect">
+                      <a:avLst/>
+                    </a:prstGeom>
+                    <a:noFill/>
+                    <a:ln>
+                      <a:noFill/>
+                    </a:ln>
+                  </pic:spPr>
+                </pic:pic>
+              </a:graphicData>
+            </a:graphic>
+          </wp:inline>
+        </w:drawing>
+      </w:r>
+    </w:p>
+    <w:p>
+      <w:pPr>
+        <w:pStyle w:val="Lgende"/>
+      </w:pPr>
+      <w:r>
+        <w:t>Tableau 3 – Test de Dickey Fuller Au</w:t>
+      </w:r>
+      <w:r>
+        <w:t>gment</w:t>
+      </w:r>
+      <w:r>
+        <w:t>é</w:t>
+      </w:r>
+      <w:r>
+        <w:t xml:space="preserve"> sur </w:t>
+      </w:r>
+      <w:proofErr w:type="spellStart"/>
+      <w:r>
+        <w:t>epsilon_t</w:t>
+      </w:r>
+      <w:proofErr w:type="spellEnd"/>
+      <w:r>
+        <w:t xml:space="preserve"> - </w:t>
+      </w:r>
+      <w:proofErr w:type="spellStart"/>
+      <w:r>
+        <w:t>epsilon_</w:t>
+      </w:r>
+      <w:proofErr w:type="gramStart"/>
+      <w:r>
+        <w:t>t</w:t>
+      </w:r>
+      <w:proofErr w:type="spellEnd"/>
+      <w:r>
+        <w:t>{</w:t>
+      </w:r>
+      <w:proofErr w:type="gramEnd"/>
+      <w:r>
+        <w:t xml:space="preserve">1}, </w:t>
+      </w:r>
+      <w:proofErr w:type="spellStart"/>
+      <w:r>
+        <w:t>pt_C</w:t>
+      </w:r>
+      <w:proofErr w:type="spellEnd"/>
+      <w:r>
+        <w:t xml:space="preserve"> - </w:t>
+      </w:r>
+      <w:proofErr w:type="spellStart"/>
+      <w:r>
+        <w:t>pt_C</w:t>
+      </w:r>
+      <w:proofErr w:type="spellEnd"/>
+      <w:r>
+        <w:t xml:space="preserve">{1} et </w:t>
+      </w:r>
+      <w:proofErr w:type="spellStart"/>
+      <w:r>
+        <w:t>pt_US</w:t>
+      </w:r>
+      <w:proofErr w:type="spellEnd"/>
+      <w:r>
+        <w:t xml:space="preserve"> - </w:t>
+      </w:r>
+      <w:proofErr w:type="spellStart"/>
+      <w:r>
+        <w:t>pt_US</w:t>
+      </w:r>
+      <w:proofErr w:type="spellEnd"/>
+      <w:r>
+        <w:t>{1}</w:t>
+      </w:r>
+    </w:p>
+    <w:p>
+      <w:r>
+        <w:t xml:space="preserve">Les trois variables ont des valeurs critiques inferieures </w:t>
+      </w:r>
+      <w:r>
+        <w:t>à</w:t>
+      </w:r>
+      <w:r>
+        <w:t xml:space="preserve"> leurs seuils critiques respectifs pour 1% et donc, on rejette l’hypothèse nulle qu’elles ont des « unit root » pour 1% et peut confirmer que les trois variables sont stationnaires.</w:t>
+      </w:r>
+    </w:p>
+    <w:p/>
+    <w:p/>
+    <w:p>
+      <w:pPr>
+        <w:pStyle w:val="Titre2"/>
+      </w:pPr>
+      <w:r>
+        <w:t>Sous question 3</w:t>
+      </w:r>
+    </w:p>
+    <w:p/>
+    <w:p>
+      <w:r>
+        <w:rPr>
+          <w:noProof/>
+        </w:rPr>
+        <w:drawing>
+          <wp:inline distT="0" distB="0" distL="0" distR="0" wp14:anchorId="087FB40F" wp14:editId="262B5F3E">
+            <wp:extent cx="5334000" cy="2044420"/>
+            <wp:effectExtent l="0" t="0" r="0" b="0"/>
+            <wp:docPr id="53" name="Picture 53"/>
+            <wp:cNvGraphicFramePr>
+              <a:graphicFrameLocks xmlns:a="http://schemas.openxmlformats.org/drawingml/2006/main" noChangeAspect="1"/>
+            </wp:cNvGraphicFramePr>
+            <a:graphic xmlns:a="http://schemas.openxmlformats.org/drawingml/2006/main">
+              <a:graphicData uri="http://schemas.openxmlformats.org/drawingml/2006/picture">
+                <pic:pic xmlns:pic="http://schemas.openxmlformats.org/drawingml/2006/picture">
+                  <pic:nvPicPr>
+                    <pic:cNvPr id="0" name="Picture 3"/>
+                    <pic:cNvPicPr>
+                      <a:picLocks noChangeAspect="1" noChangeArrowheads="1"/>
+                    </pic:cNvPicPr>
+                  </pic:nvPicPr>
+                  <pic:blipFill>
+                    <a:blip r:embed="rId22">
+                      <a:extLst>
+                        <a:ext uri="{28A0092B-C50C-407E-A947-70E740481C1C}">
+                          <a14:useLocalDpi xmlns:a14="http://schemas.microsoft.com/office/drawing/2010/main" val="0"/>
+                        </a:ext>
+                      </a:extLst>
+                    </a:blip>
+                    <a:srcRect/>
+                    <a:stretch>
+                      <a:fillRect/>
+                    </a:stretch>
+                  </pic:blipFill>
+                  <pic:spPr bwMode="auto">
+                    <a:xfrm>
+                      <a:off x="0" y="0"/>
+                      <a:ext cx="5348772" cy="2050082"/>
+                    </a:xfrm>
+                    <a:prstGeom prst="rect">
+                      <a:avLst/>
+                    </a:prstGeom>
+                    <a:noFill/>
+                    <a:ln>
+                      <a:noFill/>
+                    </a:ln>
+                  </pic:spPr>
+                </pic:pic>
+              </a:graphicData>
+            </a:graphic>
+          </wp:inline>
+        </w:drawing>
+      </w:r>
+    </w:p>
+    <w:p>
+      <w:pPr>
+        <w:pStyle w:val="Lgende"/>
+      </w:pPr>
+      <w:r>
+        <w:t xml:space="preserve">Tableau </w:t>
+      </w:r>
+      <w:r>
+        <w:t>4</w:t>
+      </w:r>
+      <w:r>
+        <w:t xml:space="preserve"> – Test de Dickey Fuller Au</w:t>
+      </w:r>
+      <w:r>
+        <w:t>gment</w:t>
+      </w:r>
+      <w:r>
+        <w:t>é</w:t>
+      </w:r>
+      <w:r>
+        <w:t xml:space="preserve"> sur </w:t>
+      </w:r>
+      <w:proofErr w:type="spellStart"/>
+      <w:r>
+        <w:t>PPPt</w:t>
+      </w:r>
+      <w:proofErr w:type="spellEnd"/>
+      <w:r>
+        <w:t xml:space="preserve"> = </w:t>
+      </w:r>
+      <w:proofErr w:type="spellStart"/>
+      <w:r>
+        <w:t>pt_US</w:t>
+      </w:r>
+      <w:proofErr w:type="spellEnd"/>
+      <w:r>
+        <w:t xml:space="preserve"> - </w:t>
+      </w:r>
+      <w:proofErr w:type="spellStart"/>
+      <w:r>
+        <w:t>epsilon_t</w:t>
+      </w:r>
+      <w:proofErr w:type="spellEnd"/>
+      <w:r>
+        <w:t xml:space="preserve"> - </w:t>
+      </w:r>
+      <w:proofErr w:type="spellStart"/>
+      <w:r>
+        <w:t>pt_C</w:t>
+      </w:r>
+      <w:proofErr w:type="spellEnd"/>
+    </w:p>
+    <w:p>
+      <w:r>
+        <w:lastRenderedPageBreak/>
+        <w:t>La statistique T pour le test de Dickey Fuller Augmente est supérieure à la valeur critique pour 1%, 5% et 10%. En conséquence, on ne peut pas rejeter l’hypothèse nulle et PPP est en effet un vecteur de cointégration.</w:t>
+      </w:r>
+    </w:p>
+    <w:p/>
+    <w:p>
+      <w:pPr>
+        <w:pStyle w:val="Titre2"/>
+      </w:pPr>
+      <w:r>
+        <w:t>Sous question 4</w:t>
+      </w:r>
+    </w:p>
+    <w:p/>
+    <w:p>
+      <w:pPr>
+        <w:pStyle w:val="Titre3"/>
+      </w:pPr>
+      <w:r>
+        <w:rPr>
+          <w:noProof/>
+        </w:rPr>
+        <w:drawing>
+          <wp:inline distT="0" distB="0" distL="0" distR="0" wp14:anchorId="68F1A56A" wp14:editId="1963AFD2">
+            <wp:extent cx="3952875" cy="1924050"/>
+            <wp:effectExtent l="0" t="0" r="9525" b="0"/>
+            <wp:docPr id="54" name="Picture 54"/>
+            <wp:cNvGraphicFramePr>
+              <a:graphicFrameLocks xmlns:a="http://schemas.openxmlformats.org/drawingml/2006/main" noChangeAspect="1"/>
+            </wp:cNvGraphicFramePr>
+            <a:graphic xmlns:a="http://schemas.openxmlformats.org/drawingml/2006/main">
+              <a:graphicData uri="http://schemas.openxmlformats.org/drawingml/2006/picture">
+                <pic:pic xmlns:pic="http://schemas.openxmlformats.org/drawingml/2006/picture">
+                  <pic:nvPicPr>
+                    <pic:cNvPr id="0" name="Picture 1"/>
+                    <pic:cNvPicPr>
+                      <a:picLocks noChangeAspect="1" noChangeArrowheads="1"/>
+                    </pic:cNvPicPr>
+                  </pic:nvPicPr>
+                  <pic:blipFill>
+                    <a:blip r:embed="rId23">
+                      <a:extLst>
+                        <a:ext uri="{28A0092B-C50C-407E-A947-70E740481C1C}">
+                          <a14:useLocalDpi xmlns:a14="http://schemas.microsoft.com/office/drawing/2010/main" val="0"/>
+                        </a:ext>
+                      </a:extLst>
+                    </a:blip>
+                    <a:srcRect/>
+                    <a:stretch>
+                      <a:fillRect/>
+                    </a:stretch>
+                  </pic:blipFill>
+                  <pic:spPr bwMode="auto">
+                    <a:xfrm>
+                      <a:off x="0" y="0"/>
+                      <a:ext cx="3952875" cy="1924050"/>
+                    </a:xfrm>
+                    <a:prstGeom prst="rect">
+                      <a:avLst/>
+                    </a:prstGeom>
+                    <a:noFill/>
+                    <a:ln>
+                      <a:noFill/>
+                    </a:ln>
+                  </pic:spPr>
+                </pic:pic>
+              </a:graphicData>
+            </a:graphic>
+          </wp:inline>
+        </w:drawing>
+      </w:r>
+    </w:p>
+    <w:p>
+      <w:pPr>
+        <w:pStyle w:val="Lgende"/>
+        <w:rPr>
+          <w:lang w:val="en-US"/>
+        </w:rPr>
+      </w:pPr>
+      <w:r>
+        <w:rPr>
+          <w:lang w:val="en-US"/>
+        </w:rPr>
+        <w:t>Tableau 5 – Engel-Granger</w:t>
+      </w:r>
+      <w:r>
+        <w:rPr>
+          <w:lang w:val="en-US"/>
+        </w:rPr>
+        <w:t xml:space="preserve"> cointegration</w:t>
+      </w:r>
+      <w:r>
+        <w:rPr>
+          <w:lang w:val="en-US"/>
+        </w:rPr>
+        <w:t xml:space="preserve"> test on th</w:t>
+      </w:r>
+      <w:r>
+        <w:rPr>
+          <w:lang w:val="en-US"/>
+        </w:rPr>
+        <w:t>e residuals</w:t>
+      </w:r>
+    </w:p>
+    <w:p>
+      <w:r>
+        <w:t xml:space="preserve">La </w:t>
+      </w:r>
+      <w:r>
+        <w:t xml:space="preserve">statistique </w:t>
+      </w:r>
+      <w:r>
+        <w:t>de test d’</w:t>
+      </w:r>
+      <w:r>
+        <w:t>Engel-Granger est supérieure au seuil critique pour 1% et donc on ne peut pas rejeter l’hypothèse nulle qui est l’absence de cointégration.</w:t>
+      </w:r>
+      <w:r>
+        <w:softHyphen/>
+      </w:r>
+      <w:r>
+        <w:softHyphen/>
+      </w:r>
+    </w:p>
+    <w:p/>
+    <w:p>
+      <w:pPr>
+        <w:pStyle w:val="Titre2"/>
+      </w:pPr>
+      <w:r>
+        <w:t>Sous question 5</w:t>
+      </w:r>
+    </w:p>
+    <w:p>
+      <w:pPr>
+        <w:pStyle w:val="Titre3"/>
+      </w:pPr>
+      <w:r>
+        <w:t>a)</w:t>
+      </w:r>
+    </w:p>
+    <w:p>
+      <w:pPr>
+        <w:pStyle w:val="Titre3"/>
+      </w:pPr>
+      <w:r>
+        <w:rPr>
+          <w:noProof/>
+        </w:rPr>
+        <w:drawing>
+          <wp:inline distT="0" distB="0" distL="0" distR="0" wp14:anchorId="205CDCBD" wp14:editId="258D0326">
+            <wp:extent cx="1704975" cy="1609725"/>
+            <wp:effectExtent l="0" t="0" r="9525" b="9525"/>
+            <wp:docPr id="55" name="Picture 55"/>
+            <wp:cNvGraphicFramePr>
+              <a:graphicFrameLocks xmlns:a="http://schemas.openxmlformats.org/drawingml/2006/main" noChangeAspect="1"/>
+            </wp:cNvGraphicFramePr>
+            <a:graphic xmlns:a="http://schemas.openxmlformats.org/drawingml/2006/main">
+              <a:graphicData uri="http://schemas.openxmlformats.org/drawingml/2006/picture">
+                <pic:pic xmlns:pic="http://schemas.openxmlformats.org/drawingml/2006/picture">
+                  <pic:nvPicPr>
+                    <pic:cNvPr id="0" name="Picture 2"/>
+                    <pic:cNvPicPr>
+                      <a:picLocks noChangeAspect="1" noChangeArrowheads="1"/>
+                    </pic:cNvPicPr>
+                  </pic:nvPicPr>
+                  <pic:blipFill>
+                    <a:blip r:embed="rId24">
+                      <a:extLst>
+                        <a:ext uri="{28A0092B-C50C-407E-A947-70E740481C1C}">
+                          <a14:useLocalDpi xmlns:a14="http://schemas.microsoft.com/office/drawing/2010/main" val="0"/>
+                        </a:ext>
+                      </a:extLst>
+                    </a:blip>
+                    <a:srcRect/>
+                    <a:stretch>
+                      <a:fillRect/>
+                    </a:stretch>
+                  </pic:blipFill>
+                  <pic:spPr bwMode="auto">
+                    <a:xfrm>
+                      <a:off x="0" y="0"/>
+                      <a:ext cx="1704975" cy="1609725"/>
+                    </a:xfrm>
+                    <a:prstGeom prst="rect">
+                      <a:avLst/>
+                    </a:prstGeom>
+                    <a:noFill/>
+                    <a:ln>
+                      <a:noFill/>
+                    </a:ln>
+                  </pic:spPr>
+                </pic:pic>
+              </a:graphicData>
+            </a:graphic>
+          </wp:inline>
+        </w:drawing>
+      </w:r>
+    </w:p>
+    <w:p>
+      <w:pPr>
+        <w:pStyle w:val="Lgende"/>
+        <w:rPr>
+          <w:lang w:val="en-US"/>
+        </w:rPr>
+      </w:pPr>
+      <w:r>
+        <w:rPr>
+          <w:lang w:val="en-US"/>
+        </w:rPr>
+        <w:t xml:space="preserve">Tableau </w:t>
+      </w:r>
+      <w:r>
+        <w:rPr>
+          <w:lang w:val="en-US"/>
+        </w:rPr>
+        <w:t>6</w:t>
+      </w:r>
+      <w:r>
+        <w:rPr>
+          <w:lang w:val="en-US"/>
+        </w:rPr>
+        <w:t xml:space="preserve"> – </w:t>
+      </w:r>
+      <w:r>
+        <w:rPr>
+          <w:lang w:val="en-US"/>
+        </w:rPr>
+        <w:t>Lag selection for the VAR</w:t>
+      </w:r>
+    </w:p>
+    <w:p>
+      <w:pPr>
+        <w:rPr>
+          <w:lang w:val="en-US"/>
+        </w:rPr>
+      </w:pPr>
+    </w:p>
+    <w:p>
+      <w:pPr>
+        <w:pStyle w:val="Titre3"/>
+        <w:rPr>
+          <w:lang w:val="en-US"/>
+        </w:rPr>
+      </w:pPr>
+      <w:r>
+        <w:rPr>
+          <w:lang w:val="en-US"/>
+        </w:rPr>
+        <w:lastRenderedPageBreak/>
+        <w:t>b)</w:t>
+      </w:r>
+    </w:p>
+    <w:p>
+      <w:r>
+        <w:rPr>
+          <w:noProof/>
+        </w:rPr>
+        <w:drawing>
+          <wp:inline distT="0" distB="0" distL="0" distR="0" wp14:anchorId="2DBE7D08" wp14:editId="7FCF6688">
+            <wp:extent cx="4467225" cy="2189414"/>
+            <wp:effectExtent l="0" t="0" r="0" b="1905"/>
+            <wp:docPr id="56" name="Picture 56"/>
+            <wp:cNvGraphicFramePr>
+              <a:graphicFrameLocks xmlns:a="http://schemas.openxmlformats.org/drawingml/2006/main" noChangeAspect="1"/>
+            </wp:cNvGraphicFramePr>
+            <a:graphic xmlns:a="http://schemas.openxmlformats.org/drawingml/2006/main">
+              <a:graphicData uri="http://schemas.openxmlformats.org/drawingml/2006/picture">
+                <pic:pic xmlns:pic="http://schemas.openxmlformats.org/drawingml/2006/picture">
+                  <pic:nvPicPr>
+                    <pic:cNvPr id="0" name="Picture 3"/>
+                    <pic:cNvPicPr>
+                      <a:picLocks noChangeAspect="1" noChangeArrowheads="1"/>
+                    </pic:cNvPicPr>
+                  </pic:nvPicPr>
+                  <pic:blipFill>
+                    <a:blip r:embed="rId25">
+                      <a:extLst>
+                        <a:ext uri="{28A0092B-C50C-407E-A947-70E740481C1C}">
+                          <a14:useLocalDpi xmlns:a14="http://schemas.microsoft.com/office/drawing/2010/main" val="0"/>
+                        </a:ext>
+                      </a:extLst>
+                    </a:blip>
+                    <a:srcRect/>
+                    <a:stretch>
+                      <a:fillRect/>
+                    </a:stretch>
+                  </pic:blipFill>
+                  <pic:spPr bwMode="auto">
+                    <a:xfrm>
+                      <a:off x="0" y="0"/>
+                      <a:ext cx="4523721" cy="2217103"/>
+                    </a:xfrm>
+                    <a:prstGeom prst="rect">
+                      <a:avLst/>
+                    </a:prstGeom>
+                    <a:noFill/>
+                    <a:ln>
+                      <a:noFill/>
+                    </a:ln>
+                  </pic:spPr>
+                </pic:pic>
+              </a:graphicData>
+            </a:graphic>
+          </wp:inline>
+        </w:drawing>
+      </w:r>
+    </w:p>
+    <w:p>
+      <w:pPr>
+        <w:pStyle w:val="Lgende"/>
+      </w:pPr>
+      <w:r>
+        <w:t>Tableau 7 – VECM pour L’indice des prix à la consommation canadien (</w:t>
+      </w:r>
+      <w:proofErr w:type="spellStart"/>
+      <w:r>
+        <w:t>pt_c</w:t>
+      </w:r>
+      <w:proofErr w:type="spellEnd"/>
+      <w:r>
+        <w:t>)</w:t>
+      </w:r>
+    </w:p>
+    <w:p>
+      <w:r>
+        <w:rPr>
+          <w:noProof/>
+        </w:rPr>
+        <w:drawing>
+          <wp:inline distT="0" distB="0" distL="0" distR="0" wp14:anchorId="529D6C50" wp14:editId="7C510B1B">
+            <wp:extent cx="4481481" cy="2114550"/>
+            <wp:effectExtent l="0" t="0" r="0" b="0"/>
+            <wp:docPr id="57" name="Picture 57"/>
+            <wp:cNvGraphicFramePr>
+              <a:graphicFrameLocks xmlns:a="http://schemas.openxmlformats.org/drawingml/2006/main" noChangeAspect="1"/>
+            </wp:cNvGraphicFramePr>
+            <a:graphic xmlns:a="http://schemas.openxmlformats.org/drawingml/2006/main">
+              <a:graphicData uri="http://schemas.openxmlformats.org/drawingml/2006/picture">
+                <pic:pic xmlns:pic="http://schemas.openxmlformats.org/drawingml/2006/picture">
+                  <pic:nvPicPr>
+                    <pic:cNvPr id="0" name="Picture 4"/>
+                    <pic:cNvPicPr>
+                      <a:picLocks noChangeAspect="1" noChangeArrowheads="1"/>
+                    </pic:cNvPicPr>
+                  </pic:nvPicPr>
+                  <pic:blipFill>
+                    <a:blip r:embed="rId26">
+                      <a:extLst>
+                        <a:ext uri="{28A0092B-C50C-407E-A947-70E740481C1C}">
+                          <a14:useLocalDpi xmlns:a14="http://schemas.microsoft.com/office/drawing/2010/main" val="0"/>
+                        </a:ext>
+                      </a:extLst>
+                    </a:blip>
+                    <a:srcRect/>
+                    <a:stretch>
+                      <a:fillRect/>
+                    </a:stretch>
+                  </pic:blipFill>
+                  <pic:spPr bwMode="auto">
+                    <a:xfrm>
+                      <a:off x="0" y="0"/>
+                      <a:ext cx="4553905" cy="2148722"/>
+                    </a:xfrm>
+                    <a:prstGeom prst="rect">
+                      <a:avLst/>
+                    </a:prstGeom>
+                    <a:noFill/>
+                    <a:ln>
+                      <a:noFill/>
+                    </a:ln>
+                  </pic:spPr>
+                </pic:pic>
+              </a:graphicData>
+            </a:graphic>
+          </wp:inline>
+        </w:drawing>
+      </w:r>
+    </w:p>
+    <w:p>
+      <w:pPr>
+        <w:pStyle w:val="Lgende"/>
+      </w:pPr>
+      <w:r>
+        <w:t xml:space="preserve">Tableau </w:t>
+      </w:r>
+      <w:r>
+        <w:t>8</w:t>
+      </w:r>
+      <w:r>
+        <w:t xml:space="preserve"> – VECM pour L’indice des prix à la consommation </w:t>
+      </w:r>
+      <w:proofErr w:type="spellStart"/>
+      <w:r>
+        <w:t>americain</w:t>
+      </w:r>
+      <w:proofErr w:type="spellEnd"/>
+      <w:r>
+        <w:t xml:space="preserve"> (</w:t>
+      </w:r>
+      <w:proofErr w:type="spellStart"/>
+      <w:r>
+        <w:t>pt_</w:t>
+      </w:r>
+      <w:r>
+        <w:t>us</w:t>
+      </w:r>
+      <w:proofErr w:type="spellEnd"/>
+      <w:r>
+        <w:t>)</w:t>
+      </w:r>
+    </w:p>
+    <w:p>
+      <w:r>
+        <w:rPr>
+          <w:noProof/>
+        </w:rPr>
+        <w:drawing>
+          <wp:inline distT="0" distB="0" distL="0" distR="0" wp14:anchorId="4C24070A" wp14:editId="1D2EEAC5">
+            <wp:extent cx="4481195" cy="2578222"/>
+            <wp:effectExtent l="0" t="0" r="0" b="0"/>
+            <wp:docPr id="58" name="Picture 58"/>
+            <wp:cNvGraphicFramePr>
+              <a:graphicFrameLocks xmlns:a="http://schemas.openxmlformats.org/drawingml/2006/main" noChangeAspect="1"/>
+            </wp:cNvGraphicFramePr>
+            <a:graphic xmlns:a="http://schemas.openxmlformats.org/drawingml/2006/main">
+              <a:graphicData uri="http://schemas.openxmlformats.org/drawingml/2006/picture">
+                <pic:pic xmlns:pic="http://schemas.openxmlformats.org/drawingml/2006/picture">
+                  <pic:nvPicPr>
+                    <pic:cNvPr id="0" name="Picture 5"/>
+                    <pic:cNvPicPr>
+                      <a:picLocks noChangeAspect="1" noChangeArrowheads="1"/>
+                    </pic:cNvPicPr>
+                  </pic:nvPicPr>
+                  <pic:blipFill>
+                    <a:blip r:embed="rId27">
+                      <a:extLst>
+                        <a:ext uri="{28A0092B-C50C-407E-A947-70E740481C1C}">
+                          <a14:useLocalDpi xmlns:a14="http://schemas.microsoft.com/office/drawing/2010/main" val="0"/>
+                        </a:ext>
+                      </a:extLst>
+                    </a:blip>
+                    <a:srcRect/>
+                    <a:stretch>
+                      <a:fillRect/>
+                    </a:stretch>
+                  </pic:blipFill>
+                  <pic:spPr bwMode="auto">
+                    <a:xfrm>
+                      <a:off x="0" y="0"/>
+                      <a:ext cx="4490089" cy="2583339"/>
+                    </a:xfrm>
+                    <a:prstGeom prst="rect">
+                      <a:avLst/>
+                    </a:prstGeom>
+                    <a:noFill/>
+                    <a:ln>
+                      <a:noFill/>
+                    </a:ln>
+                  </pic:spPr>
+                </pic:pic>
+              </a:graphicData>
+            </a:graphic>
+          </wp:inline>
+        </w:drawing>
+      </w:r>
+    </w:p>
+    <w:p>
+      <w:pPr>
+        <w:pStyle w:val="Lgende"/>
+      </w:pPr>
+      <w:r>
+        <w:t xml:space="preserve">Tableau </w:t>
+      </w:r>
+      <w:r>
+        <w:t>9</w:t>
+      </w:r>
+      <w:r>
+        <w:t xml:space="preserve"> – VECM pour </w:t>
+      </w:r>
+      <w:r>
+        <w:t>le taux de change CAD/1USD (</w:t>
+      </w:r>
+      <w:proofErr w:type="spellStart"/>
+      <w:r>
+        <w:t>epsilon_t</w:t>
+      </w:r>
+      <w:proofErr w:type="spellEnd"/>
+      <w:r>
+        <w:t>)</w:t>
+      </w:r>
+    </w:p>
+    <w:p/>
+    <w:p/>
+    <w:p>
+      <w:pPr>
+        <w:pStyle w:val="Titre3"/>
+      </w:pPr>
+      <w:r>
+        <w:lastRenderedPageBreak/>
+        <w:t>c)</w:t>
+      </w:r>
+    </w:p>
+    <w:p/>
+    <w:p/>
+    <w:p>
+      <w:pPr>
+        <w:jc w:val="both"/>
+      </w:pPr>
+      <w:r>
+        <w:t>En analysant la p-value des variables estimées, il est possible de voir que le coefficient de vitesse d’ajustement (</w:t>
+      </w:r>
+      <w:proofErr w:type="gramStart"/>
+      <w:r>
+        <w:t>EC{</w:t>
+      </w:r>
+      <w:proofErr w:type="gramEnd"/>
+      <w:r>
+        <w:t>1}) pour le taux de change est non-significatif, mais que les coefficients sont significatifs a 5% pour les deux indices des prix à la consommation. En effet, leur « </w:t>
+      </w:r>
+      <w:proofErr w:type="spellStart"/>
+      <w:r>
+        <w:t>Signif</w:t>
+      </w:r>
+      <w:proofErr w:type="spellEnd"/>
+      <w:r>
+        <w:t> » est inferieure a 0.05, les déclarants comme significatifs.</w:t>
+      </w:r>
+    </w:p>
+    <w:p>
+      <w:pPr>
+        <w:pStyle w:val="Titre3"/>
+      </w:pPr>
+    </w:p>
+    <w:p>
+      <w:pPr>
+        <w:pStyle w:val="Titre3"/>
+      </w:pPr>
+      <w:r>
+        <w:t>d)</w:t>
+      </w:r>
+    </w:p>
+    <w:p>
+      <w:pPr>
+        <w:pStyle w:val="Lgende"/>
+        <w:keepNext/>
+      </w:pPr>
+    </w:p>
+    <w:p>
+      <w:pPr>
+        <w:keepNext/>
+      </w:pPr>
+      <w:r>
+        <w:rPr>
+          <w:noProof/>
+        </w:rPr>
+        <w:drawing>
+          <wp:inline distT="0" distB="0" distL="0" distR="0" wp14:anchorId="2BF13CC4" wp14:editId="60B503B1">
+            <wp:extent cx="3600450" cy="2181225"/>
+            <wp:effectExtent l="0" t="0" r="0" b="9525"/>
+            <wp:docPr id="59" name="Picture 59"/>
+            <wp:cNvGraphicFramePr>
+              <a:graphicFrameLocks xmlns:a="http://schemas.openxmlformats.org/drawingml/2006/main" noChangeAspect="1"/>
+            </wp:cNvGraphicFramePr>
+            <a:graphic xmlns:a="http://schemas.openxmlformats.org/drawingml/2006/main">
+              <a:graphicData uri="http://schemas.openxmlformats.org/drawingml/2006/picture">
+                <pic:pic xmlns:pic="http://schemas.openxmlformats.org/drawingml/2006/picture">
+                  <pic:nvPicPr>
+                    <pic:cNvPr id="0" name="Picture 6"/>
+                    <pic:cNvPicPr>
+                      <a:picLocks noChangeAspect="1" noChangeArrowheads="1"/>
+                    </pic:cNvPicPr>
+                  </pic:nvPicPr>
+                  <pic:blipFill>
+                    <a:blip r:embed="rId28">
+                      <a:extLst>
+                        <a:ext uri="{28A0092B-C50C-407E-A947-70E740481C1C}">
+                          <a14:useLocalDpi xmlns:a14="http://schemas.microsoft.com/office/drawing/2010/main" val="0"/>
+                        </a:ext>
+                      </a:extLst>
+                    </a:blip>
+                    <a:srcRect/>
+                    <a:stretch>
+                      <a:fillRect/>
+                    </a:stretch>
+                  </pic:blipFill>
+                  <pic:spPr bwMode="auto">
+                    <a:xfrm>
+                      <a:off x="0" y="0"/>
+                      <a:ext cx="3600450" cy="2181225"/>
+                    </a:xfrm>
+                    <a:prstGeom prst="rect">
+                      <a:avLst/>
+                    </a:prstGeom>
+                    <a:noFill/>
+                    <a:ln>
+                      <a:noFill/>
+                    </a:ln>
+                  </pic:spPr>
+                </pic:pic>
+              </a:graphicData>
+            </a:graphic>
+          </wp:inline>
+        </w:drawing>
+      </w:r>
+    </w:p>
+    <w:p>
+      <w:pPr>
+        <w:pStyle w:val="Lgende"/>
+      </w:pPr>
+      <w:r>
+        <w:t xml:space="preserve">Tableau </w:t>
+      </w:r>
+      <w:fldSimple w:instr=" SEQ Tableau \* ARABIC ">
+        <w:r>
+          <w:rPr>
+            <w:noProof/>
+          </w:rPr>
+          <w:t>7</w:t>
+        </w:r>
+      </w:fldSimple>
+      <w:r>
+        <w:t xml:space="preserve"> </w:t>
+      </w:r>
+      <w:r>
+        <w:t>- Prévision de la première différence d</w:t>
+      </w:r>
+      <w:r>
+        <w:t>’</w:t>
+      </w:r>
+      <w:proofErr w:type="spellStart"/>
+      <w:r>
+        <w:t>epsilon_t</w:t>
+      </w:r>
+      <w:proofErr w:type="spellEnd"/>
+      <w:r>
+        <w:t xml:space="preserve"> (modèle VECM) de janvier 2020 à décembre 2020</w:t>
+      </w:r>
+    </w:p>
+    <w:p/>
+    <w:p/>
+    <w:p>
+      <w:r>
+        <w:softHyphen/>
+      </w:r>
+    </w:p>
+    <w:p/>
+    <w:p>
+      <w:r>
+        <w:br w:type="page"/>
+      </w:r>
+    </w:p>
+    <w:p/>
+    <w:p>
+      <w:pPr>
+        <w:pStyle w:val="Titre1"/>
+      </w:pPr>
+      <w:bookmarkStart w:id="14" w:name="_Toc132998683"/>
+      <w:r>
+        <w:t>Question 4</w:t>
+      </w:r>
+      <w:bookmarkEnd w:id="14"/>
+    </w:p>
+    <w:p/>
+    <w:p>
+      <w:pPr>
+        <w:pStyle w:val="Titre2"/>
+      </w:pPr>
+      <w:bookmarkStart w:id="15" w:name="_Toc132998684"/>
+      <w:r>
+        <w:t>Sous question 1</w:t>
+      </w:r>
+      <w:bookmarkEnd w:id="15"/>
+    </w:p>
+    <w:p/>
+    <w:p/>
+    <w:p/>
+    <w:p/>
+    <w:p>
+      <w:pPr>
+        <w:pStyle w:val="Titre2"/>
+      </w:pPr>
+      <w:bookmarkStart w:id="16" w:name="_Toc132998685"/>
+      <w:r>
+        <w:t>Sous question 2</w:t>
+      </w:r>
+      <w:bookmarkEnd w:id="16"/>
+    </w:p>
+    <w:p/>
+    <w:p>
+      <w:pPr>
+        <w:keepNext/>
+      </w:pPr>
+      <w:r>
+        <w:rPr>
+          <w:noProof/>
+        </w:rPr>
         <w:drawing>
           <wp:inline distT="0" distB="0" distL="0" distR="0" wp14:anchorId="10D81959" wp14:editId="1688E93E">
             <wp:extent cx="6259830" cy="2982595"/>
@@ -8169,7 +9147,7 @@
                     <pic:cNvPicPr/>
                   </pic:nvPicPr>
                   <pic:blipFill>
-                    <a:blip r:embed="rId20" cstate="print">
+                    <a:blip r:embed="rId29" cstate="print">
                       <a:extLst>
                         <a:ext uri="{28A0092B-C50C-407E-A947-70E740481C1C}">
                           <a14:useLocalDpi xmlns:a14="http://schemas.microsoft.com/office/drawing/2010/main" val="0"/>
@@ -8220,25 +9198,22 @@
       <w:pPr>
         <w:pStyle w:val="Titre2"/>
       </w:pPr>
-      <w:bookmarkStart w:id="27" w:name="_Toc132998686"/>
-      <w:r>
-        <w:t xml:space="preserve">Sous question </w:t>
-      </w:r>
-      <w:r>
-        <w:t>3</w:t>
-      </w:r>
-      <w:bookmarkEnd w:id="27"/>
+      <w:bookmarkStart w:id="17" w:name="_Toc132998686"/>
+      <w:r>
+        <w:t>Sous question 3</w:t>
+      </w:r>
+      <w:bookmarkEnd w:id="17"/>
     </w:p>
     <w:p/>
     <w:p>
       <w:pPr>
         <w:pStyle w:val="Titre3"/>
       </w:pPr>
-      <w:bookmarkStart w:id="28" w:name="_Toc132998687"/>
+      <w:bookmarkStart w:id="18" w:name="_Toc132998687"/>
       <w:r>
         <w:t>(a)</w:t>
       </w:r>
-      <w:bookmarkEnd w:id="28"/>
+      <w:bookmarkEnd w:id="18"/>
     </w:p>
     <w:p/>
     <w:p>
@@ -8265,7 +9240,7 @@
                     <pic:cNvPicPr/>
                   </pic:nvPicPr>
                   <pic:blipFill>
-                    <a:blip r:embed="rId21">
+                    <a:blip r:embed="rId30">
                       <a:extLst>
                         <a:ext uri="{28A0092B-C50C-407E-A947-70E740481C1C}">
                           <a14:useLocalDpi xmlns:a14="http://schemas.microsoft.com/office/drawing/2010/main" val="0"/>
@@ -8304,7 +9279,7 @@
           <w:rPr>
             <w:noProof/>
           </w:rPr>
-          <w:t>7</w:t>
+          <w:t>8</w:t>
         </w:r>
       </w:fldSimple>
       <w:r>
@@ -8313,6 +9288,9 @@
     </w:p>
     <w:p/>
     <w:p>
+      <w:r>
+        <w:t xml:space="preserve">On commence par remarquer que la matrice A est triangulaire inférieure. </w:t>
+      </w:r>
       <w:r>
         <w:t xml:space="preserve">En choisissant de mettre la variable </w:t>
       </w:r>
@@ -8363,11 +9341,11 @@
       <w:pPr>
         <w:pStyle w:val="Titre3"/>
       </w:pPr>
-      <w:bookmarkStart w:id="29" w:name="_Toc132998688"/>
+      <w:bookmarkStart w:id="19" w:name="_Toc132998688"/>
       <w:r>
         <w:t>(b)</w:t>
       </w:r>
-      <w:bookmarkEnd w:id="29"/>
+      <w:bookmarkEnd w:id="19"/>
     </w:p>
     <w:p/>
     <w:p>
@@ -8378,7 +9356,6 @@
         <w:rPr>
           <w:noProof/>
         </w:rPr>
-        <w:lastRenderedPageBreak/>
         <w:drawing>
           <wp:inline distT="0" distB="0" distL="0" distR="0" wp14:anchorId="05A4806B" wp14:editId="17682A14">
             <wp:extent cx="6259830" cy="3054350"/>
@@ -8395,7 +9372,7 @@
                     <pic:cNvPicPr/>
                   </pic:nvPicPr>
                   <pic:blipFill>
-                    <a:blip r:embed="rId22" cstate="print">
+                    <a:blip r:embed="rId31" cstate="print">
                       <a:extLst>
                         <a:ext uri="{28A0092B-C50C-407E-A947-70E740481C1C}">
                           <a14:useLocalDpi xmlns:a14="http://schemas.microsoft.com/office/drawing/2010/main" val="0"/>
@@ -8449,14 +9426,11 @@
       <w:pPr>
         <w:pStyle w:val="Titre2"/>
       </w:pPr>
-      <w:bookmarkStart w:id="30" w:name="_Toc132998689"/>
-      <w:r>
-        <w:t xml:space="preserve">Sous question </w:t>
-      </w:r>
-      <w:r>
-        <w:t>4</w:t>
-      </w:r>
-      <w:bookmarkEnd w:id="30"/>
+      <w:bookmarkStart w:id="20" w:name="_Toc132998689"/>
+      <w:r>
+        <w:t>Sous question 4</w:t>
+      </w:r>
+      <w:bookmarkEnd w:id="20"/>
     </w:p>
     <w:p/>
     <w:p>
@@ -8483,7 +9457,7 @@
                     <pic:cNvPicPr/>
                   </pic:nvPicPr>
                   <pic:blipFill>
-                    <a:blip r:embed="rId23">
+                    <a:blip r:embed="rId32">
                       <a:extLst>
                         <a:ext uri="{28A0092B-C50C-407E-A947-70E740481C1C}">
                           <a14:useLocalDpi xmlns:a14="http://schemas.microsoft.com/office/drawing/2010/main" val="0"/>
@@ -8522,7 +9496,7 @@
           <w:rPr>
             <w:noProof/>
           </w:rPr>
-          <w:t>8</w:t>
+          <w:t>9</w:t>
         </w:r>
       </w:fldSimple>
       <w:r>
@@ -8538,6 +9512,7 @@
         <w:rPr>
           <w:noProof/>
         </w:rPr>
+        <w:lastRenderedPageBreak/>
         <w:drawing>
           <wp:inline distT="0" distB="0" distL="0" distR="0" wp14:anchorId="3A53E5FA" wp14:editId="6ACCF95F">
             <wp:extent cx="6259830" cy="2806574"/>
@@ -8554,7 +9529,7 @@
                     <pic:cNvPicPr/>
                   </pic:nvPicPr>
                   <pic:blipFill>
-                    <a:blip r:embed="rId24" cstate="print">
+                    <a:blip r:embed="rId33" cstate="print">
                       <a:extLst>
                         <a:ext uri="{28A0092B-C50C-407E-A947-70E740481C1C}">
                           <a14:useLocalDpi xmlns:a14="http://schemas.microsoft.com/office/drawing/2010/main" val="0"/>
@@ -8602,15 +9577,24 @@
       <w:r>
         <w:t>Réponses dynamiques des variables par rapport à un choc des taux fédéraux sur 24 périodes pour la question 4.</w:t>
       </w:r>
-      <w:r>
-        <w:t>4</w:t>
-      </w:r>
     </w:p>
     <w:p/>
-    <w:p/>
-    <w:p/>
-    <w:p/>
-    <w:p/>
+    <w:p>
+      <w:r>
+        <w:t xml:space="preserve">On remarque que la réponse dynamique change par rapport au 3b). </w:t>
+      </w:r>
+      <w:r>
+        <w:t xml:space="preserve">Cependant, cela ne devrait pas être le cas étant donné notre identification en 3b). En effet, nous avons précédemment déterminé qu’un choc de politique monétaire </w:t>
+      </w:r>
+      <w:proofErr w:type="spellStart"/>
+      <w:r>
+        <w:t>u_rt</w:t>
+      </w:r>
+      <w:proofErr w:type="spellEnd"/>
+      <w:r>
+        <w:t xml:space="preserve"> n’avais pas d’effet contemporain sur les 4 autres variables. Par conséquent, il est fort possible que nous ayons fait une erreur quelque part..  </w:t>
+      </w:r>
+    </w:p>
     <w:sectPr>
       <w:pgSz w:w="12240" w:h="15840"/>
       <w:pgMar w:top="1191" w:right="1191" w:bottom="1191" w:left="1191" w:header="708" w:footer="708" w:gutter="0"/>

</xml_diff>